<commit_message>
fixing draft and need to fix simulation
</commit_message>
<xml_diff>
--- a/InfoTEH paper/paper_template/latex/Draft/Draft_1.docx
+++ b/InfoTEH paper/paper_template/latex/Draft/Draft_1.docx
@@ -33,7 +33,7 @@
           <w:rFonts w:ascii="Times New Roman" w:hAnsi="Times New Roman" w:cs="Times New Roman"/>
           <w:sz w:val="48"/>
         </w:rPr>
-        <w:t xml:space="preserve">Combined Hall-Sensor </w:t>
+        <w:t xml:space="preserve">Combined </w:t>
       </w:r>
       <w:r>
         <w:rPr>
@@ -60,7 +60,21 @@
           <w:rFonts w:ascii="Times New Roman" w:hAnsi="Times New Roman" w:cs="Times New Roman"/>
           <w:sz w:val="48"/>
         </w:rPr>
-        <w:t>Control for BLDC Motors with Large Stator Inductance</w:t>
+        <w:t>Control for BLDC Motors with</w:t>
+      </w:r>
+      <w:r>
+        <w:rPr>
+          <w:rFonts w:ascii="Times New Roman" w:hAnsi="Times New Roman" w:cs="Times New Roman"/>
+          <w:sz w:val="48"/>
+        </w:rPr>
+        <w:t xml:space="preserve"> Hall Sensor Misalignment &amp;</w:t>
+      </w:r>
+      <w:r>
+        <w:rPr>
+          <w:rFonts w:ascii="Times New Roman" w:hAnsi="Times New Roman" w:cs="Times New Roman"/>
+          <w:sz w:val="48"/>
+        </w:rPr>
+        <w:t xml:space="preserve"> Large Stator Inductance</w:t>
       </w:r>
     </w:p>
     <w:tbl>
@@ -68,12 +82,6 @@
         <w:tblStyle w:val="TableGrid"/>
         <w:tblW w:w="9165" w:type="dxa"/>
         <w:tblInd w:w="-81" w:type="dxa"/>
-        <w:tblCellMar>
-          <w:top w:w="0" w:type="dxa"/>
-          <w:left w:w="0" w:type="dxa"/>
-          <w:bottom w:w="0" w:type="dxa"/>
-          <w:right w:w="0" w:type="dxa"/>
-        </w:tblCellMar>
         <w:tblLook w:val="04A0" w:firstRow="1" w:lastRow="0" w:firstColumn="1" w:lastColumn="0" w:noHBand="0" w:noVBand="1"/>
       </w:tblPr>
       <w:tblGrid>
@@ -635,7 +643,7 @@
                     <pic:cNvPicPr/>
                   </pic:nvPicPr>
                   <pic:blipFill>
-                    <a:blip r:embed="rId7"/>
+                    <a:blip r:embed="rId8"/>
                     <a:stretch>
                       <a:fillRect/>
                     </a:stretch>
@@ -757,25 +765,7 @@
         <w:rPr>
           <w:rFonts w:ascii="Times New Roman" w:hAnsi="Times New Roman" w:cs="Times New Roman"/>
         </w:rPr>
-        <w:t>Thus,</w:t>
-      </w:r>
-      <w:r>
-        <w:rPr>
-          <w:rFonts w:ascii="Times New Roman" w:hAnsi="Times New Roman" w:cs="Times New Roman"/>
-        </w:rPr>
-        <w:t xml:space="preserve"> to combat these problems, this paper builds upon previous work and presents a practical dual-strategy approach combining lookup table (LUT) calibration [2] with dynamic MTPA advance angle control [1] to simultaneously correct for Hall sensor positioning errors and compensate for </w:t>
-      </w:r>
-      <w:r>
-        <w:rPr>
-          <w:rFonts w:ascii="Times New Roman" w:hAnsi="Times New Roman" w:cs="Times New Roman"/>
-        </w:rPr>
-        <w:t>inductance related</w:t>
-      </w:r>
-      <w:r>
-        <w:rPr>
-          <w:rFonts w:ascii="Times New Roman" w:hAnsi="Times New Roman" w:cs="Times New Roman"/>
-        </w:rPr>
-        <w:t xml:space="preserve"> phase lag in 120</w:t>
+        <w:t>Thus, to combat these problems, this paper builds upon previous work and presents a practical dual-strategy approach combining lookup table (LUT) calibration [2] with dynamic MTPA advance angle control [1] to simultaneously correct for Hall sensor positioning errors and compensate for inductance related phase lag in 120</w:t>
       </w:r>
       <w:r>
         <w:rPr>
@@ -1097,7 +1087,7 @@
                     <pic:cNvPicPr/>
                   </pic:nvPicPr>
                   <pic:blipFill>
-                    <a:blip r:embed="rId8"/>
+                    <a:blip r:embed="rId9"/>
                     <a:stretch>
                       <a:fillRect/>
                     </a:stretch>
@@ -1609,13 +1599,7 @@
                                   <w:rPr>
                                     <w:rFonts w:ascii="Cambria Math" w:hAnsi="Cambria Math" w:cs="Times New Roman"/>
                                   </w:rPr>
-                                  <m:t>2</m:t>
-                                </m:r>
-                                <m:r>
-                                  <w:rPr>
-                                    <w:rFonts w:ascii="Cambria Math" w:hAnsi="Cambria Math" w:cs="Times New Roman"/>
-                                  </w:rPr>
-                                  <m:t>π</m:t>
+                                  <m:t>2π</m:t>
                                 </m:r>
                               </m:num>
                               <m:den>
@@ -1693,13 +1677,7 @@
                                   <w:rPr>
                                     <w:rFonts w:ascii="Cambria Math" w:hAnsi="Cambria Math" w:cs="Times New Roman"/>
                                   </w:rPr>
-                                  <m:t>2</m:t>
-                                </m:r>
-                                <m:r>
-                                  <w:rPr>
-                                    <w:rFonts w:ascii="Cambria Math" w:hAnsi="Cambria Math" w:cs="Times New Roman"/>
-                                  </w:rPr>
-                                  <m:t>π</m:t>
+                                  <m:t>2π</m:t>
                                 </m:r>
                               </m:num>
                               <m:den>
@@ -1825,13 +1803,7 @@
                                   <w:rPr>
                                     <w:rFonts w:ascii="Cambria Math" w:hAnsi="Cambria Math" w:cs="Times New Roman"/>
                                   </w:rPr>
-                                  <m:t>2</m:t>
-                                </m:r>
-                                <m:r>
-                                  <w:rPr>
-                                    <w:rFonts w:ascii="Cambria Math" w:hAnsi="Cambria Math" w:cs="Times New Roman"/>
-                                  </w:rPr>
-                                  <m:t>π</m:t>
+                                  <m:t>2π</m:t>
                                 </m:r>
                               </m:num>
                               <m:den>
@@ -1909,13 +1881,7 @@
                                   <w:rPr>
                                     <w:rFonts w:ascii="Cambria Math" w:hAnsi="Cambria Math" w:cs="Times New Roman"/>
                                   </w:rPr>
-                                  <m:t>2</m:t>
-                                </m:r>
-                                <m:r>
-                                  <w:rPr>
-                                    <w:rFonts w:ascii="Cambria Math" w:hAnsi="Cambria Math" w:cs="Times New Roman"/>
-                                  </w:rPr>
-                                  <m:t>π</m:t>
+                                  <m:t>2π</m:t>
                                 </m:r>
                               </m:num>
                               <m:den>
@@ -2214,7 +2180,7 @@
                     <pic:cNvPicPr/>
                   </pic:nvPicPr>
                   <pic:blipFill>
-                    <a:blip r:embed="rId9"/>
+                    <a:blip r:embed="rId10"/>
                     <a:stretch>
                       <a:fillRect/>
                     </a:stretch>
@@ -2281,7 +2247,7 @@
                     <pic:cNvPicPr/>
                   </pic:nvPicPr>
                   <pic:blipFill>
-                    <a:blip r:embed="rId10"/>
+                    <a:blip r:embed="rId11"/>
                     <a:stretch>
                       <a:fillRect/>
                     </a:stretch>
@@ -2515,14 +2481,26 @@
           <w:rFonts w:ascii="Times New Roman" w:hAnsi="Times New Roman" w:cs="Times New Roman"/>
         </w:rPr>
       </w:pPr>
-      <w:proofErr w:type="gramStart"/>
-      <w:r>
-        <w:rPr>
-          <w:rFonts w:ascii="Times New Roman" w:hAnsi="Times New Roman" w:cs="Times New Roman"/>
-        </w:rPr>
-        <w:t>The mechanical</w:t>
-      </w:r>
-      <w:proofErr w:type="gramEnd"/>
+      <w:r>
+        <w:rPr>
+          <w:rFonts w:ascii="Times New Roman" w:hAnsi="Times New Roman" w:cs="Times New Roman"/>
+        </w:rPr>
+        <w:t>The me</w:t>
+      </w:r>
+      <w:r>
+        <w:rPr>
+          <w:rFonts w:ascii="Times New Roman" w:hAnsi="Times New Roman" w:cs="Times New Roman"/>
+        </w:rPr>
+        <w:t xml:space="preserve"> </w:t>
+      </w:r>
+      <w:proofErr w:type="spellStart"/>
+      <w:r>
+        <w:rPr>
+          <w:rFonts w:ascii="Times New Roman" w:hAnsi="Times New Roman" w:cs="Times New Roman"/>
+        </w:rPr>
+        <w:t>chanical</w:t>
+      </w:r>
+      <w:proofErr w:type="spellEnd"/>
       <w:r>
         <w:rPr>
           <w:rFonts w:ascii="Times New Roman" w:hAnsi="Times New Roman" w:cs="Times New Roman"/>
@@ -2569,7 +2547,7 @@
                     <pic:cNvPicPr/>
                   </pic:nvPicPr>
                   <pic:blipFill>
-                    <a:blip r:embed="rId11"/>
+                    <a:blip r:embed="rId12"/>
                     <a:stretch>
                       <a:fillRect/>
                     </a:stretch>
@@ -2854,7 +2832,7 @@
                     <pic:cNvPicPr/>
                   </pic:nvPicPr>
                   <pic:blipFill>
-                    <a:blip r:embed="rId12"/>
+                    <a:blip r:embed="rId13"/>
                     <a:stretch>
                       <a:fillRect/>
                     </a:stretch>
@@ -3210,7 +3188,7 @@
                     <pic:cNvPicPr/>
                   </pic:nvPicPr>
                   <pic:blipFill>
-                    <a:blip r:embed="rId13"/>
+                    <a:blip r:embed="rId14"/>
                     <a:stretch>
                       <a:fillRect/>
                     </a:stretch>
@@ -4213,7 +4191,7 @@
                     <pic:cNvPicPr/>
                   </pic:nvPicPr>
                   <pic:blipFill>
-                    <a:blip r:embed="rId14"/>
+                    <a:blip r:embed="rId15"/>
                     <a:stretch>
                       <a:fillRect/>
                     </a:stretch>
@@ -4258,7 +4236,7 @@
                     <pic:cNvPicPr/>
                   </pic:nvPicPr>
                   <pic:blipFill>
-                    <a:blip r:embed="rId15"/>
+                    <a:blip r:embed="rId16"/>
                     <a:stretch>
                       <a:fillRect/>
                     </a:stretch>
@@ -4561,7 +4539,7 @@
                     <pic:cNvPicPr/>
                   </pic:nvPicPr>
                   <pic:blipFill>
-                    <a:blip r:embed="rId16"/>
+                    <a:blip r:embed="rId17"/>
                     <a:stretch>
                       <a:fillRect/>
                     </a:stretch>
@@ -4852,7 +4830,7 @@
                     <pic:cNvPicPr/>
                   </pic:nvPicPr>
                   <pic:blipFill>
-                    <a:blip r:embed="rId17"/>
+                    <a:blip r:embed="rId18"/>
                     <a:stretch>
                       <a:fillRect/>
                     </a:stretch>
@@ -4876,6 +4854,12 @@
         <w:rPr>
           <w:rFonts w:ascii="Times New Roman" w:hAnsi="Times New Roman" w:cs="Times New Roman"/>
         </w:rPr>
+        <w:t>.</w:t>
+      </w:r>
+      <w:r>
+        <w:rPr>
+          <w:rFonts w:ascii="Times New Roman" w:hAnsi="Times New Roman" w:cs="Times New Roman"/>
+        </w:rPr>
         <w:tab/>
         <w:t>(1.10)</w:t>
       </w:r>
@@ -4944,7 +4928,7 @@
                     <pic:cNvPicPr/>
                   </pic:nvPicPr>
                   <pic:blipFill>
-                    <a:blip r:embed="rId18"/>
+                    <a:blip r:embed="rId19"/>
                     <a:stretch>
                       <a:fillRect/>
                     </a:stretch>
@@ -5508,7 +5492,7 @@
                     <pic:cNvPicPr/>
                   </pic:nvPicPr>
                   <pic:blipFill>
-                    <a:blip r:embed="rId19"/>
+                    <a:blip r:embed="rId20"/>
                     <a:stretch>
                       <a:fillRect/>
                     </a:stretch>
@@ -5528,12 +5512,27 @@
           </wp:inline>
         </w:drawing>
       </w:r>
+      <w:proofErr w:type="gramStart"/>
+      <w:r>
+        <w:rPr>
+          <w:rFonts w:ascii="Times New Roman" w:hAnsi="Times New Roman" w:cs="Times New Roman"/>
+          <w:sz w:val="22"/>
+        </w:rPr>
+        <w:t>,</w:t>
+      </w:r>
       <w:r>
         <w:rPr>
           <w:rFonts w:ascii="Times New Roman" w:hAnsi="Times New Roman" w:cs="Times New Roman"/>
         </w:rPr>
         <w:tab/>
-        <w:t>(1.11)</w:t>
+        <w:t>(</w:t>
+      </w:r>
+      <w:proofErr w:type="gramEnd"/>
+      <w:r>
+        <w:rPr>
+          <w:rFonts w:ascii="Times New Roman" w:hAnsi="Times New Roman" w:cs="Times New Roman"/>
+        </w:rPr>
+        <w:t>1.11)</w:t>
       </w:r>
     </w:p>
     <w:p>
@@ -5579,7 +5578,7 @@
                     <pic:cNvPicPr/>
                   </pic:nvPicPr>
                   <pic:blipFill>
-                    <a:blip r:embed="rId20"/>
+                    <a:blip r:embed="rId21"/>
                     <a:stretch>
                       <a:fillRect/>
                     </a:stretch>
@@ -5638,6 +5637,7 @@
       <w:r>
         <w:rPr>
           <w:rFonts w:ascii="Times New Roman" w:hAnsi="Times New Roman" w:cs="Times New Roman"/>
+          <w:noProof/>
         </w:rPr>
         <w:drawing>
           <wp:inline distT="0" distB="0" distL="0" distR="0" wp14:anchorId="614C042B" wp14:editId="6EF47198">
@@ -5655,7 +5655,7 @@
                     <pic:cNvPicPr/>
                   </pic:nvPicPr>
                   <pic:blipFill>
-                    <a:blip r:embed="rId21"/>
+                    <a:blip r:embed="rId22"/>
                     <a:stretch>
                       <a:fillRect/>
                     </a:stretch>
@@ -6371,7 +6371,7 @@
                     <pic:cNvPicPr/>
                   </pic:nvPicPr>
                   <pic:blipFill>
-                    <a:blip r:embed="rId22"/>
+                    <a:blip r:embed="rId23"/>
                     <a:stretch>
                       <a:fillRect/>
                     </a:stretch>
@@ -6458,6 +6458,7 @@
       <w:r>
         <w:rPr>
           <w:rFonts w:ascii="Times New Roman" w:hAnsi="Times New Roman" w:cs="Times New Roman"/>
+          <w:noProof/>
         </w:rPr>
         <w:drawing>
           <wp:inline distT="0" distB="0" distL="0" distR="0" wp14:anchorId="249E64C7" wp14:editId="4DF0A3D5">
@@ -6475,7 +6476,7 @@
                     <pic:cNvPicPr/>
                   </pic:nvPicPr>
                   <pic:blipFill>
-                    <a:blip r:embed="rId23" cstate="print">
+                    <a:blip r:embed="rId24" cstate="print">
                       <a:extLst>
                         <a:ext uri="{28A0092B-C50C-407E-A947-70E740481C1C}">
                           <a14:useLocalDpi xmlns:a14="http://schemas.microsoft.com/office/drawing/2010/main" val="0"/>
@@ -7225,7 +7226,7 @@
                     <pic:cNvPicPr/>
                   </pic:nvPicPr>
                   <pic:blipFill>
-                    <a:blip r:embed="rId24"/>
+                    <a:blip r:embed="rId25"/>
                     <a:stretch>
                       <a:fillRect/>
                     </a:stretch>
@@ -7245,17 +7246,45 @@
           </wp:inline>
         </w:drawing>
       </w:r>
-      <w:r>
-        <w:rPr>
-          <w:rFonts w:ascii="Times New Roman" w:hAnsi="Times New Roman" w:cs="Times New Roman"/>
-        </w:rPr>
-        <w:t xml:space="preserve">           </w:t>
-      </w:r>
-      <w:r>
-        <w:rPr>
-          <w:rFonts w:ascii="Times New Roman" w:hAnsi="Times New Roman" w:cs="Times New Roman"/>
-        </w:rPr>
-        <w:t>(2.4)</w:t>
+      <w:proofErr w:type="gramStart"/>
+      <w:r>
+        <w:rPr>
+          <w:rFonts w:ascii="Times New Roman" w:hAnsi="Times New Roman" w:cs="Times New Roman"/>
+        </w:rPr>
+        <w:t>,</w:t>
+      </w:r>
+      <w:r>
+        <w:rPr>
+          <w:rFonts w:ascii="Times New Roman" w:hAnsi="Times New Roman" w:cs="Times New Roman"/>
+        </w:rPr>
+        <w:t xml:space="preserve">   </w:t>
+      </w:r>
+      <w:proofErr w:type="gramEnd"/>
+      <w:r>
+        <w:rPr>
+          <w:rFonts w:ascii="Times New Roman" w:hAnsi="Times New Roman" w:cs="Times New Roman"/>
+        </w:rPr>
+        <w:t xml:space="preserve">     </w:t>
+      </w:r>
+      <w:proofErr w:type="gramStart"/>
+      <w:r>
+        <w:rPr>
+          <w:rFonts w:ascii="Times New Roman" w:hAnsi="Times New Roman" w:cs="Times New Roman"/>
+        </w:rPr>
+        <w:t xml:space="preserve">   </w:t>
+      </w:r>
+      <w:r>
+        <w:rPr>
+          <w:rFonts w:ascii="Times New Roman" w:hAnsi="Times New Roman" w:cs="Times New Roman"/>
+        </w:rPr>
+        <w:t>(</w:t>
+      </w:r>
+      <w:proofErr w:type="gramEnd"/>
+      <w:r>
+        <w:rPr>
+          <w:rFonts w:ascii="Times New Roman" w:hAnsi="Times New Roman" w:cs="Times New Roman"/>
+        </w:rPr>
+        <w:t>2.4)</w:t>
       </w:r>
     </w:p>
     <w:p>
@@ -7270,7 +7299,13 @@
         <w:rPr>
           <w:rFonts w:ascii="Times New Roman" w:hAnsi="Times New Roman" w:cs="Times New Roman"/>
         </w:rPr>
-        <w:t xml:space="preserve">Where </w:t>
+        <w:t>w</w:t>
+      </w:r>
+      <w:r>
+        <w:rPr>
+          <w:rFonts w:ascii="Times New Roman" w:hAnsi="Times New Roman" w:cs="Times New Roman"/>
+        </w:rPr>
+        <w:t xml:space="preserve">here </w:t>
       </w:r>
       <w:proofErr w:type="spellStart"/>
       <w:r>
@@ -7724,89 +7759,167 @@
       </w:pPr>
       <w:r>
         <w:rPr>
-          <w:rFonts w:ascii="Times New Roman" w:hAnsi="Times New Roman" w:cs="Times New Roman"/>
-        </w:rPr>
-        <w:t xml:space="preserve">The ISR calculates and save the time durations </w:t>
-      </w:r>
-      <w:proofErr w:type="spellStart"/>
-      <w:r>
-        <w:rPr>
-          <w:rFonts w:ascii="Times New Roman" w:eastAsia="Cambria" w:hAnsi="Times New Roman" w:cs="Times New Roman"/>
-          <w:i/>
-          <w:sz w:val="31"/>
-          <w:vertAlign w:val="superscript"/>
-        </w:rPr>
-        <w:t>τ</w:t>
-      </w:r>
-      <w:r>
-        <w:rPr>
-          <w:rFonts w:ascii="Times New Roman" w:eastAsia="Cambria" w:hAnsi="Times New Roman" w:cs="Times New Roman"/>
-          <w:i/>
-          <w:vertAlign w:val="subscript"/>
-        </w:rPr>
-        <w:t>filter</w:t>
-      </w:r>
-      <w:r>
-        <w:rPr>
-          <w:rFonts w:ascii="Times New Roman" w:eastAsia="Cambria" w:hAnsi="Times New Roman" w:cs="Times New Roman"/>
-          <w:i/>
-          <w:vertAlign w:val="superscript"/>
-        </w:rPr>
-        <w:t>corr</w:t>
-      </w:r>
-      <w:proofErr w:type="spellEnd"/>
-      <w:r>
-        <w:rPr>
-          <w:rFonts w:ascii="Times New Roman" w:eastAsia="Cambria" w:hAnsi="Times New Roman" w:cs="Times New Roman"/>
-          <w:i/>
-          <w:vertAlign w:val="superscript"/>
-        </w:rPr>
-        <w:t xml:space="preserve"> </w:t>
-      </w:r>
-      <w:r>
-        <w:rPr>
-          <w:rFonts w:ascii="Times New Roman" w:eastAsia="Cambria" w:hAnsi="Times New Roman" w:cs="Times New Roman"/>
-        </w:rPr>
-        <w:t>(</w:t>
-      </w:r>
-      <w:r>
-        <w:rPr>
-          <w:rFonts w:ascii="Times New Roman" w:eastAsia="Cambria" w:hAnsi="Times New Roman" w:cs="Times New Roman"/>
-          <w:i/>
-        </w:rPr>
-        <w:t>n</w:t>
-      </w:r>
-      <w:r>
-        <w:rPr>
-          <w:rFonts w:ascii="Times New Roman" w:eastAsia="Cambria" w:hAnsi="Times New Roman" w:cs="Times New Roman"/>
-        </w:rPr>
-        <w:t xml:space="preserve">) </w:t>
-      </w:r>
-      <w:r>
-        <w:rPr>
-          <w:rFonts w:ascii="Times New Roman" w:hAnsi="Times New Roman" w:cs="Times New Roman"/>
-        </w:rPr>
-        <w:t>into the memory by using the correction values from the filter of choice. If the calibration flag is still active, the calculated correction values are also stored into the LUT by using the estimated speed from equation (2.4). The next scheduled time</w:t>
-      </w:r>
-    </w:p>
-    <w:p>
-      <w:pPr>
-        <w:spacing w:after="153" w:line="259" w:lineRule="auto"/>
-        <w:ind w:left="9" w:firstLine="0"/>
-        <w:jc w:val="left"/>
-        <w:rPr>
-          <w:rFonts w:ascii="Times New Roman" w:hAnsi="Times New Roman" w:cs="Times New Roman"/>
-        </w:rPr>
-      </w:pPr>
-      <w:r>
-        <w:rPr>
-          <w:rFonts w:ascii="Times New Roman" w:hAnsi="Times New Roman" w:cs="Times New Roman"/>
           <w:noProof/>
         </w:rPr>
+        <mc:AlternateContent>
+          <mc:Choice Requires="wps">
+            <w:drawing>
+              <wp:anchor distT="0" distB="0" distL="114300" distR="114300" simplePos="0" relativeHeight="251663360" behindDoc="0" locked="0" layoutInCell="1" allowOverlap="1" wp14:anchorId="2D525772" wp14:editId="719406FF">
+                <wp:simplePos x="0" y="0"/>
+                <wp:positionH relativeFrom="column">
+                  <wp:posOffset>229870</wp:posOffset>
+                </wp:positionH>
+                <wp:positionV relativeFrom="paragraph">
+                  <wp:posOffset>2286635</wp:posOffset>
+                </wp:positionV>
+                <wp:extent cx="6002020" cy="635"/>
+                <wp:effectExtent l="0" t="0" r="0" b="0"/>
+                <wp:wrapSquare wrapText="bothSides"/>
+                <wp:docPr id="599525215" name="Text Box 1"/>
+                <wp:cNvGraphicFramePr/>
+                <a:graphic xmlns:a="http://schemas.openxmlformats.org/drawingml/2006/main">
+                  <a:graphicData uri="http://schemas.microsoft.com/office/word/2010/wordprocessingShape">
+                    <wps:wsp>
+                      <wps:cNvSpPr txBox="1"/>
+                      <wps:spPr>
+                        <a:xfrm>
+                          <a:off x="0" y="0"/>
+                          <a:ext cx="6002020" cy="635"/>
+                        </a:xfrm>
+                        <a:prstGeom prst="rect">
+                          <a:avLst/>
+                        </a:prstGeom>
+                        <a:solidFill>
+                          <a:prstClr val="white"/>
+                        </a:solidFill>
+                        <a:ln>
+                          <a:noFill/>
+                        </a:ln>
+                      </wps:spPr>
+                      <wps:txbx>
+                        <w:txbxContent>
+                          <w:p>
+                            <w:pPr>
+                              <w:pStyle w:val="Caption"/>
+                              <w:jc w:val="center"/>
+                              <w:rPr>
+                                <w:rFonts w:ascii="Times New Roman" w:hAnsi="Times New Roman" w:cs="Times New Roman"/>
+                                <w:i w:val="0"/>
+                                <w:iCs w:val="0"/>
+                                <w:noProof/>
+                                <w:color w:val="000000" w:themeColor="text1"/>
+                                <w:sz w:val="21"/>
+                                <w:szCs w:val="20"/>
+                              </w:rPr>
+                            </w:pPr>
+                            <w:r>
+                              <w:rPr>
+                                <w:rFonts w:ascii="Times New Roman" w:hAnsi="Times New Roman" w:cs="Times New Roman"/>
+                                <w:i w:val="0"/>
+                                <w:iCs w:val="0"/>
+                                <w:color w:val="000000" w:themeColor="text1"/>
+                                <w:sz w:val="20"/>
+                                <w:szCs w:val="20"/>
+                              </w:rPr>
+                              <w:t>Fig. 5 Control flow diagram for Lookup-Table (LUT) calibration</w:t>
+                            </w:r>
+                            <w:r>
+                              <w:rPr>
+                                <w:rFonts w:ascii="Times New Roman" w:hAnsi="Times New Roman" w:cs="Times New Roman"/>
+                                <w:i w:val="0"/>
+                                <w:iCs w:val="0"/>
+                                <w:color w:val="000000" w:themeColor="text1"/>
+                                <w:sz w:val="20"/>
+                                <w:szCs w:val="20"/>
+                              </w:rPr>
+                              <w:t>.</w:t>
+                            </w:r>
+                          </w:p>
+                        </w:txbxContent>
+                      </wps:txbx>
+                      <wps:bodyPr rot="0" spcFirstLastPara="0" vertOverflow="overflow" horzOverflow="overflow" vert="horz" wrap="square" lIns="0" tIns="0" rIns="0" bIns="0" numCol="1" spcCol="0" rtlCol="0" fromWordArt="0" anchor="t" anchorCtr="0" forceAA="0" compatLnSpc="1">
+                        <a:prstTxWarp prst="textNoShape">
+                          <a:avLst/>
+                        </a:prstTxWarp>
+                        <a:spAutoFit/>
+                      </wps:bodyPr>
+                    </wps:wsp>
+                  </a:graphicData>
+                </a:graphic>
+              </wp:anchor>
+            </w:drawing>
+          </mc:Choice>
+          <mc:Fallback>
+            <w:pict>
+              <v:shapetype w14:anchorId="2D525772" id="_x0000_t202" coordsize="21600,21600" o:spt="202" path="m,l,21600r21600,l21600,xe">
+                <v:stroke joinstyle="miter"/>
+                <v:path gradientshapeok="t" o:connecttype="rect"/>
+              </v:shapetype>
+              <v:shape id="Text Box 1" o:spid="_x0000_s1026" type="#_x0000_t202" style="position:absolute;left:0;text-align:left;margin-left:18.1pt;margin-top:180.05pt;width:472.6pt;height:.05pt;z-index:251663360;visibility:visible;mso-wrap-style:square;mso-wrap-distance-left:9pt;mso-wrap-distance-top:0;mso-wrap-distance-right:9pt;mso-wrap-distance-bottom:0;mso-position-horizontal:absolute;mso-position-horizontal-relative:text;mso-position-vertical:absolute;mso-position-vertical-relative:text;v-text-anchor:top" o:gfxdata="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" stroked="f">
+                <v:textbox style="mso-fit-shape-to-text:t" inset="0,0,0,0">
+                  <w:txbxContent>
+                    <w:p>
+                      <w:pPr>
+                        <w:pStyle w:val="Caption"/>
+                        <w:jc w:val="center"/>
+                        <w:rPr>
+                          <w:rFonts w:ascii="Times New Roman" w:hAnsi="Times New Roman" w:cs="Times New Roman"/>
+                          <w:i w:val="0"/>
+                          <w:iCs w:val="0"/>
+                          <w:noProof/>
+                          <w:color w:val="000000" w:themeColor="text1"/>
+                          <w:sz w:val="21"/>
+                          <w:szCs w:val="20"/>
+                        </w:rPr>
+                      </w:pPr>
+                      <w:r>
+                        <w:rPr>
+                          <w:rFonts w:ascii="Times New Roman" w:hAnsi="Times New Roman" w:cs="Times New Roman"/>
+                          <w:i w:val="0"/>
+                          <w:iCs w:val="0"/>
+                          <w:color w:val="000000" w:themeColor="text1"/>
+                          <w:sz w:val="20"/>
+                          <w:szCs w:val="20"/>
+                        </w:rPr>
+                        <w:t>Fig. 5 Control flow diagram for Lookup-Table (LUT) calibration</w:t>
+                      </w:r>
+                      <w:r>
+                        <w:rPr>
+                          <w:rFonts w:ascii="Times New Roman" w:hAnsi="Times New Roman" w:cs="Times New Roman"/>
+                          <w:i w:val="0"/>
+                          <w:iCs w:val="0"/>
+                          <w:color w:val="000000" w:themeColor="text1"/>
+                          <w:sz w:val="20"/>
+                          <w:szCs w:val="20"/>
+                        </w:rPr>
+                        <w:t>.</w:t>
+                      </w:r>
+                    </w:p>
+                  </w:txbxContent>
+                </v:textbox>
+                <w10:wrap type="square"/>
+              </v:shape>
+            </w:pict>
+          </mc:Fallback>
+        </mc:AlternateContent>
+      </w:r>
+      <w:r>
+        <w:rPr>
+          <w:rFonts w:ascii="Times New Roman" w:hAnsi="Times New Roman" w:cs="Times New Roman"/>
+          <w:noProof/>
+        </w:rPr>
         <w:drawing>
-          <wp:inline distT="0" distB="0" distL="0" distR="0" wp14:anchorId="6229F217" wp14:editId="7E39500B">
-            <wp:extent cx="3121152" cy="826008"/>
+          <wp:anchor distT="0" distB="0" distL="114300" distR="114300" simplePos="0" relativeHeight="251661312" behindDoc="0" locked="0" layoutInCell="1" allowOverlap="1" wp14:anchorId="6229F217" wp14:editId="1B5BD8FC">
+            <wp:simplePos x="0" y="0"/>
+            <wp:positionH relativeFrom="column">
+              <wp:posOffset>229967</wp:posOffset>
+            </wp:positionH>
+            <wp:positionV relativeFrom="paragraph">
+              <wp:posOffset>876202</wp:posOffset>
+            </wp:positionV>
+            <wp:extent cx="6002020" cy="1353820"/>
             <wp:effectExtent l="0" t="0" r="0" b="0"/>
+            <wp:wrapSquare wrapText="bothSides"/>
             <wp:docPr id="26302" name="Picture 26302"/>
             <wp:cNvGraphicFramePr/>
             <a:graphic xmlns:a="http://schemas.openxmlformats.org/drawingml/2006/main">
@@ -7817,7 +7930,13 @@
                     <pic:cNvPicPr/>
                   </pic:nvPicPr>
                   <pic:blipFill>
-                    <a:blip r:embed="rId25"/>
+                    <a:blip r:embed="rId26">
+                      <a:extLst>
+                        <a:ext uri="{28A0092B-C50C-407E-A947-70E740481C1C}">
+                          <a14:useLocalDpi xmlns:a14="http://schemas.microsoft.com/office/drawing/2010/main" val="0"/>
+                        </a:ext>
+                      </a:extLst>
+                    </a:blip>
                     <a:stretch>
                       <a:fillRect/>
                     </a:stretch>
@@ -7825,7 +7944,7 @@
                   <pic:spPr>
                     <a:xfrm>
                       <a:off x="0" y="0"/>
-                      <a:ext cx="3121152" cy="826008"/>
+                      <a:ext cx="6002020" cy="1353820"/>
                     </a:xfrm>
                     <a:prstGeom prst="rect">
                       <a:avLst/>
@@ -7834,30 +7953,91 @@
                 </pic:pic>
               </a:graphicData>
             </a:graphic>
-          </wp:inline>
+            <wp14:sizeRelH relativeFrom="margin">
+              <wp14:pctWidth>0</wp14:pctWidth>
+            </wp14:sizeRelH>
+            <wp14:sizeRelV relativeFrom="margin">
+              <wp14:pctHeight>0</wp14:pctHeight>
+            </wp14:sizeRelV>
+          </wp:anchor>
         </w:drawing>
+      </w:r>
+      <w:r>
+        <w:rPr>
+          <w:rFonts w:ascii="Times New Roman" w:hAnsi="Times New Roman" w:cs="Times New Roman"/>
+        </w:rPr>
+        <w:t xml:space="preserve">The ISR calculates and save the time durations </w:t>
+      </w:r>
+      <w:proofErr w:type="spellStart"/>
+      <w:r>
+        <w:rPr>
+          <w:rFonts w:ascii="Times New Roman" w:eastAsia="Cambria" w:hAnsi="Times New Roman" w:cs="Times New Roman"/>
+          <w:i/>
+          <w:sz w:val="31"/>
+          <w:vertAlign w:val="superscript"/>
+        </w:rPr>
+        <w:t>τ</w:t>
+      </w:r>
+      <w:r>
+        <w:rPr>
+          <w:rFonts w:ascii="Times New Roman" w:eastAsia="Cambria" w:hAnsi="Times New Roman" w:cs="Times New Roman"/>
+          <w:i/>
+          <w:vertAlign w:val="subscript"/>
+        </w:rPr>
+        <w:t>filter</w:t>
+      </w:r>
+      <w:r>
+        <w:rPr>
+          <w:rFonts w:ascii="Times New Roman" w:eastAsia="Cambria" w:hAnsi="Times New Roman" w:cs="Times New Roman"/>
+          <w:i/>
+          <w:vertAlign w:val="superscript"/>
+        </w:rPr>
+        <w:t>corr</w:t>
+      </w:r>
+      <w:proofErr w:type="spellEnd"/>
+      <w:r>
+        <w:rPr>
+          <w:rFonts w:ascii="Times New Roman" w:eastAsia="Cambria" w:hAnsi="Times New Roman" w:cs="Times New Roman"/>
+          <w:i/>
+          <w:vertAlign w:val="superscript"/>
+        </w:rPr>
+        <w:t xml:space="preserve"> </w:t>
+      </w:r>
+      <w:r>
+        <w:rPr>
+          <w:rFonts w:ascii="Times New Roman" w:eastAsia="Cambria" w:hAnsi="Times New Roman" w:cs="Times New Roman"/>
+        </w:rPr>
+        <w:t>(</w:t>
+      </w:r>
+      <w:r>
+        <w:rPr>
+          <w:rFonts w:ascii="Times New Roman" w:eastAsia="Cambria" w:hAnsi="Times New Roman" w:cs="Times New Roman"/>
+          <w:i/>
+        </w:rPr>
+        <w:t>n</w:t>
+      </w:r>
+      <w:r>
+        <w:rPr>
+          <w:rFonts w:ascii="Times New Roman" w:eastAsia="Cambria" w:hAnsi="Times New Roman" w:cs="Times New Roman"/>
+        </w:rPr>
+        <w:t xml:space="preserve">) </w:t>
+      </w:r>
+      <w:r>
+        <w:rPr>
+          <w:rFonts w:ascii="Times New Roman" w:hAnsi="Times New Roman" w:cs="Times New Roman"/>
+        </w:rPr>
+        <w:t>into the memory by using the correction values from the filter of choice. If the calibration flag is still active, the calculated correction values are also stored into the LUT by using the estimated speed from equation (2.4). The next scheduled time</w:t>
       </w:r>
     </w:p>
     <w:p>
       <w:pPr>
-        <w:spacing w:after="435"/>
-        <w:ind w:left="1" w:firstLine="0"/>
+        <w:spacing w:after="153" w:line="259" w:lineRule="auto"/>
+        <w:ind w:left="9" w:firstLine="0"/>
+        <w:jc w:val="left"/>
         <w:rPr>
           <w:rFonts w:ascii="Times New Roman" w:hAnsi="Times New Roman" w:cs="Times New Roman"/>
         </w:rPr>
       </w:pPr>
-      <w:r>
-        <w:rPr>
-          <w:rFonts w:ascii="Times New Roman" w:hAnsi="Times New Roman" w:cs="Times New Roman"/>
-        </w:rPr>
-        <w:t xml:space="preserve">Fig. 5: Control flow diagram </w:t>
-      </w:r>
-      <w:r>
-        <w:rPr>
-          <w:rFonts w:ascii="Times New Roman" w:hAnsi="Times New Roman" w:cs="Times New Roman"/>
-        </w:rPr>
-        <w:t xml:space="preserve">for Lookup-Table (LUT) calibration </w:t>
-      </w:r>
     </w:p>
     <w:p>
       <w:pPr>
@@ -7886,6 +8066,7 @@
       <w:r>
         <w:rPr>
           <w:rFonts w:ascii="Times New Roman" w:hAnsi="Times New Roman" w:cs="Times New Roman"/>
+          <w:noProof/>
         </w:rPr>
         <w:drawing>
           <wp:inline distT="0" distB="0" distL="0" distR="0" wp14:anchorId="5F94C01E" wp14:editId="419ADBF3">
@@ -7903,7 +8084,7 @@
                     <pic:cNvPicPr/>
                   </pic:nvPicPr>
                   <pic:blipFill>
-                    <a:blip r:embed="rId26"/>
+                    <a:blip r:embed="rId27"/>
                     <a:stretch>
                       <a:fillRect/>
                     </a:stretch>
@@ -8042,7 +8223,7 @@
                     <pic:cNvPicPr/>
                   </pic:nvPicPr>
                   <pic:blipFill>
-                    <a:blip r:embed="rId27"/>
+                    <a:blip r:embed="rId28"/>
                     <a:stretch>
                       <a:fillRect/>
                     </a:stretch>
@@ -8125,7 +8306,13 @@
         <w:rPr>
           <w:rFonts w:ascii="Times New Roman" w:hAnsi="Times New Roman" w:cs="Times New Roman"/>
         </w:rPr>
-        <w:t>The calibration phase can be automated as part of the motor commissioning process. The motor is accelerated to a moderate speed, and correction values are identified over several electrical cycles to ensure statistical reliability. Once calibrated, the LUT values are stored in non-volatile memory and loaded at startup for all subsequent operations.</w:t>
+        <w:t xml:space="preserve">The calibration phase can be automated as part of the motor commissioning process. The motor is accelerated to a moderate speed, and correction values are identified over several electrical cycles to ensure statistical reliability. Once calibrated, </w:t>
+      </w:r>
+      <w:r>
+        <w:rPr>
+          <w:rFonts w:ascii="Times New Roman" w:hAnsi="Times New Roman" w:cs="Times New Roman"/>
+        </w:rPr>
+        <w:t>the LUT values are stored in non-volatile memory and loaded at startup for all subsequent operations.</w:t>
       </w:r>
     </w:p>
     <w:p>
@@ -8139,14 +8326,16 @@
         <w:rPr>
           <w:rFonts w:ascii="Times New Roman" w:hAnsi="Times New Roman" w:cs="Times New Roman"/>
         </w:rPr>
-        <w:t xml:space="preserve">Another advantage of LUT is that it can be used for more accurate speed estimation. Since we know the angles between </w:t>
-      </w:r>
-      <w:r>
-        <w:rPr>
-          <w:rFonts w:ascii="Times New Roman" w:hAnsi="Times New Roman" w:cs="Times New Roman"/>
-        </w:rPr>
-        <w:t>each commutation sector, we can use this to get a more accurate speed for each sector.</w:t>
-      </w:r>
+        <w:t>Another advantage of LUT is that it can be used for more accurate speed estimation. Since we know the angles between each commutation sector, we can use this to get a more accurate speed for each sector.</w:t>
+      </w:r>
+    </w:p>
+    <w:p>
+      <w:pPr>
+        <w:ind w:left="1"/>
+        <w:rPr>
+          <w:rFonts w:ascii="Times New Roman" w:hAnsi="Times New Roman" w:cs="Times New Roman"/>
+        </w:rPr>
+      </w:pPr>
     </w:p>
     <w:p>
       <w:pPr>
@@ -8289,7 +8478,7 @@
                     <pic:cNvPicPr/>
                   </pic:nvPicPr>
                   <pic:blipFill>
-                    <a:blip r:embed="rId28"/>
+                    <a:blip r:embed="rId29"/>
                     <a:stretch>
                       <a:fillRect/>
                     </a:stretch>
@@ -8660,7 +8849,7 @@
                     <pic:cNvPicPr/>
                   </pic:nvPicPr>
                   <pic:blipFill>
-                    <a:blip r:embed="rId29"/>
+                    <a:blip r:embed="rId30"/>
                     <a:stretch>
                       <a:fillRect/>
                     </a:stretch>
@@ -8830,7 +9019,7 @@
                     <pic:cNvPicPr/>
                   </pic:nvPicPr>
                   <pic:blipFill>
-                    <a:blip r:embed="rId30"/>
+                    <a:blip r:embed="rId31"/>
                     <a:stretch>
                       <a:fillRect/>
                     </a:stretch>
@@ -8870,6 +9059,7 @@
         <w:rPr>
           <w:rFonts w:ascii="Times New Roman" w:hAnsi="Times New Roman" w:cs="Times New Roman"/>
         </w:rPr>
+        <w:lastRenderedPageBreak/>
         <w:t xml:space="preserve">where </w:t>
       </w:r>
       <w:r>
@@ -9204,6 +9394,7 @@
       <w:r>
         <w:rPr>
           <w:rFonts w:ascii="Times New Roman" w:hAnsi="Times New Roman" w:cs="Times New Roman"/>
+          <w:noProof/>
         </w:rPr>
         <w:drawing>
           <wp:inline distT="0" distB="0" distL="0" distR="0" wp14:anchorId="27EA2F2C" wp14:editId="2E996627">
@@ -9221,7 +9412,7 @@
                     <pic:cNvPicPr/>
                   </pic:nvPicPr>
                   <pic:blipFill>
-                    <a:blip r:embed="rId31"/>
+                    <a:blip r:embed="rId32"/>
                     <a:stretch>
                       <a:fillRect/>
                     </a:stretch>
@@ -9253,7 +9444,6 @@
         <w:rPr>
           <w:rFonts w:ascii="Times New Roman" w:hAnsi="Times New Roman" w:cs="Times New Roman"/>
         </w:rPr>
-        <w:lastRenderedPageBreak/>
         <w:t xml:space="preserve">where </w:t>
       </w:r>
       <w:proofErr w:type="spellStart"/>
@@ -14874,33 +15064,33 @@
               </wp:inline>
             </w:drawing>
           </mc:Choice>
-          <mc:Fallback xmlns:a="http://schemas.openxmlformats.org/drawingml/2006/main">
+          <mc:Fallback>
             <w:pict>
-              <v:group id="Group 22535" style="width:225.952pt;height:167.659pt;mso-position-horizontal-relative:char;mso-position-vertical-relative:line" coordsize="28695,21292">
-                <v:shape id="Shape 1759" style="position:absolute;width:28695;height:21292;left:0;top:0;" coordsize="2869594,2129270" path="m0,2129270l0,0l2869594,0">
-                  <v:stroke weight="0.100368pt" endcap="square" joinstyle="miter" miterlimit="10" on="true" color="#c8c8c8"/>
-                  <v:fill on="false" color="#000000" opacity="0"/>
+              <v:group w14:anchorId="0A7E26ED" id="Group 22535" o:spid="_x0000_s1027" style="width:225.95pt;height:167.65pt;mso-position-horizontal-relative:char;mso-position-vertical-relative:line" coordsize="28695,21292" o:gfxdata="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">
+                <v:shape id="Shape 1759" o:spid="_x0000_s1028" style="position:absolute;width:28695;height:21292;visibility:visible;mso-wrap-style:square;v-text-anchor:top" coordsize="2869594,2129270" o:gfxdata="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" path="m,2129270l,,2869594,e" filled="f" strokecolor="#c8c8c8" strokeweight=".03542mm">
+                  <v:stroke miterlimit="83231f" joinstyle="miter" endcap="square"/>
+                  <v:path arrowok="t" textboxrect="0,0,2869594,2129270"/>
                 </v:shape>
-                <v:shape id="Shape 1760" style="position:absolute;width:3613;height:4685;left:956;top:956;" coordsize="361322,468517" path="m28904,0l332418,0c348382,0,361322,12951,361322,28909l361322,439607c361322,455566,348382,468517,332418,468517l28904,468517c12940,468517,0,455566,0,439607l0,28909c0,12951,12940,0,28904,0x">
-                  <v:stroke weight="0pt" endcap="flat" joinstyle="miter" miterlimit="10" on="false" color="#000000" opacity="0"/>
-                  <v:fill on="true" color="#ffffff"/>
+                <v:shape id="Shape 1760" o:spid="_x0000_s1029" style="position:absolute;left:956;top:956;width:3613;height:4685;visibility:visible;mso-wrap-style:square;v-text-anchor:top" coordsize="361322,468517" o:gfxdata="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" path="m28904,l332418,v15964,,28904,12951,28904,28909l361322,439607v,15959,-12940,28910,-28904,28910l28904,468517c12940,468517,,455566,,439607l,28909c,12951,12940,,28904,xe" stroked="f" strokeweight="0">
+                  <v:stroke miterlimit="83231f" joinstyle="miter"/>
+                  <v:path arrowok="t" textboxrect="0,0,361322,468517"/>
                 </v:shape>
-                <v:shape id="Shape 1761" style="position:absolute;width:3613;height:4685;left:956;top:956;" coordsize="361322,468517" path="m28904,468517l332418,468517c348382,468517,361322,455566,361322,439607l361322,28909c361322,12951,348382,0,332418,0l28904,0c12940,0,0,12951,0,28909l0,439607c0,455566,12940,468517,28904,468517x">
-                  <v:stroke weight="0.602205pt" endcap="round" joinstyle="round" on="true" color="#000000"/>
-                  <v:fill on="false" color="#000000" opacity="0"/>
+                <v:shape id="Shape 1761" o:spid="_x0000_s1030" style="position:absolute;left:956;top:956;width:3613;height:4685;visibility:visible;mso-wrap-style:square;v-text-anchor:top" coordsize="361322,468517" o:gfxdata="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" path="m28904,468517r303514,c348382,468517,361322,455566,361322,439607r,-410698c361322,12951,348382,,332418,l28904,c12940,,,12951,,28909l,439607v,15959,12940,28910,28904,28910xe" filled="f" strokeweight=".21244mm">
+                  <v:stroke endcap="round"/>
+                  <v:path arrowok="t" textboxrect="0,0,361322,468517"/>
                 </v:shape>
-                <v:rect id="Rectangle 1762" style="position:absolute;width:2057;height:740;left:2066;top:2323;" filled="f" stroked="f">
+                <v:rect id="Rectangle 1762" o:spid="_x0000_s1031" style="position:absolute;left:2066;top:2323;width:2057;height:741;visibility:visible;mso-wrap-style:square;v-text-anchor:top" o:gfxdata="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" filled="f" stroked="f">
                   <v:textbox inset="0,0,0,0">
                     <w:txbxContent>
                       <w:p>
                         <w:pPr>
-                          <w:spacing w:before="0" w:after="160" w:line="259" w:lineRule="auto"/>
-                          <w:ind w:left="0" w:right="0" w:firstLine="0"/>
+                          <w:spacing w:after="160" w:line="259" w:lineRule="auto"/>
+                          <w:ind w:left="0" w:firstLine="0"/>
                           <w:jc w:val="left"/>
                         </w:pPr>
                         <w:r>
                           <w:rPr>
-                            <w:rFonts w:cs="Times New Roman" w:hAnsi="Times New Roman" w:eastAsia="Times New Roman" w:ascii="Times New Roman"/>
+                            <w:rFonts w:ascii="Times New Roman" w:eastAsia="Times New Roman" w:hAnsi="Times New Roman" w:cs="Times New Roman"/>
                             <w:sz w:val="10"/>
                           </w:rPr>
                           <w:t xml:space="preserve">Rotor </w:t>
@@ -14909,18 +15099,18 @@
                     </w:txbxContent>
                   </v:textbox>
                 </v:rect>
-                <v:rect id="Rectangle 1763" style="position:absolute;width:2190;height:741;left:2015;top:3057;" filled="f" stroked="f">
+                <v:rect id="Rectangle 1763" o:spid="_x0000_s1032" style="position:absolute;left:2015;top:3057;width:2190;height:742;visibility:visible;mso-wrap-style:square;v-text-anchor:top" o:gfxdata="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" filled="f" stroked="f">
                   <v:textbox inset="0,0,0,0">
                     <w:txbxContent>
                       <w:p>
                         <w:pPr>
-                          <w:spacing w:before="0" w:after="160" w:line="259" w:lineRule="auto"/>
-                          <w:ind w:left="0" w:right="0" w:firstLine="0"/>
+                          <w:spacing w:after="160" w:line="259" w:lineRule="auto"/>
+                          <w:ind w:left="0" w:firstLine="0"/>
                           <w:jc w:val="left"/>
                         </w:pPr>
                         <w:r>
                           <w:rPr>
-                            <w:rFonts w:cs="Times New Roman" w:hAnsi="Times New Roman" w:eastAsia="Times New Roman" w:ascii="Times New Roman"/>
+                            <w:rFonts w:ascii="Times New Roman" w:eastAsia="Times New Roman" w:hAnsi="Times New Roman" w:cs="Times New Roman"/>
                             <w:sz w:val="10"/>
                           </w:rPr>
                           <w:t xml:space="preserve">Angle </w:t>
@@ -14929,46 +15119,46 @@
                     </w:txbxContent>
                   </v:textbox>
                 </v:rect>
-                <v:rect id="Rectangle 1764" style="position:absolute;width:3342;height:740;left:1505;top:3793;" filled="f" stroked="f">
+                <v:rect id="Rectangle 1764" o:spid="_x0000_s1033" style="position:absolute;left:1505;top:3793;width:3342;height:741;visibility:visible;mso-wrap-style:square;v-text-anchor:top" o:gfxdata="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" filled="f" stroked="f">
                   <v:textbox inset="0,0,0,0">
                     <w:txbxContent>
                       <w:p>
                         <w:pPr>
-                          <w:spacing w:before="0" w:after="160" w:line="259" w:lineRule="auto"/>
-                          <w:ind w:left="0" w:right="0" w:firstLine="0"/>
+                          <w:spacing w:after="160" w:line="259" w:lineRule="auto"/>
+                          <w:ind w:left="0" w:firstLine="0"/>
                           <w:jc w:val="left"/>
                         </w:pPr>
                         <w:r>
                           <w:rPr>
-                            <w:rFonts w:cs="Times New Roman" w:hAnsi="Times New Roman" w:eastAsia="Times New Roman" w:ascii="Times New Roman"/>
+                            <w:rFonts w:ascii="Times New Roman" w:eastAsia="Times New Roman" w:hAnsi="Times New Roman" w:cs="Times New Roman"/>
                             <w:sz w:val="10"/>
                           </w:rPr>
-                          <w:t xml:space="preserve">Prediction</w:t>
+                          <w:t>Prediction</w:t>
                         </w:r>
                       </w:p>
                     </w:txbxContent>
                   </v:textbox>
                 </v:rect>
-                <v:shape id="Shape 1765" style="position:absolute;width:3613;height:2890;left:18660;top:13632;" coordsize="361343,289074" path="m28909,0l332433,0c348392,0,361343,12951,361343,28909l361343,260170c361343,276134,348392,289074,332433,289074l28909,289074c12951,289074,0,276134,0,260170l0,28909c0,12951,12951,0,28909,0x">
-                  <v:stroke weight="0pt" endcap="round" joinstyle="round" on="false" color="#000000" opacity="0"/>
-                  <v:fill on="true" color="#ffffff"/>
+                <v:shape id="Shape 1765" o:spid="_x0000_s1034" style="position:absolute;left:18660;top:13632;width:3614;height:2891;visibility:visible;mso-wrap-style:square;v-text-anchor:top" coordsize="361343,289074" o:gfxdata="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" path="m28909,l332433,v15959,,28910,12951,28910,28909l361343,260170v,15964,-12951,28904,-28910,28904l28909,289074c12951,289074,,276134,,260170l,28909c,12951,12951,,28909,xe" stroked="f" strokeweight="0">
+                  <v:stroke endcap="round"/>
+                  <v:path arrowok="t" textboxrect="0,0,361343,289074"/>
                 </v:shape>
-                <v:shape id="Shape 1766" style="position:absolute;width:3613;height:2890;left:18660;top:13632;" coordsize="361343,289074" path="m28909,289074l332433,289074c348392,289074,361343,276134,361343,260170l361343,28909c361343,12951,348392,0,332433,0l28909,0c12951,0,0,12951,0,28909l0,260170c0,276134,12951,289074,28909,289074x">
-                  <v:stroke weight="0.602205pt" endcap="round" joinstyle="round" on="true" color="#000000"/>
-                  <v:fill on="false" color="#000000" opacity="0"/>
+                <v:shape id="Shape 1766" o:spid="_x0000_s1035" style="position:absolute;left:18660;top:13632;width:3614;height:2891;visibility:visible;mso-wrap-style:square;v-text-anchor:top" coordsize="361343,289074" o:gfxdata="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" path="m28909,289074r303524,c348392,289074,361343,276134,361343,260170r,-231261c361343,12951,348392,,332433,l28909,c12951,,,12951,,28909l,260170v,15964,12951,28904,28909,28904xe" filled="f" strokeweight=".21244mm">
+                  <v:stroke endcap="round"/>
+                  <v:path arrowok="t" textboxrect="0,0,361343,289074"/>
                 </v:shape>
-                <v:rect id="Rectangle 1767" style="position:absolute;width:1694;height:740;left:19911;top:14107;" filled="f" stroked="f">
+                <v:rect id="Rectangle 1767" o:spid="_x0000_s1036" style="position:absolute;left:19911;top:14107;width:1695;height:740;visibility:visible;mso-wrap-style:square;v-text-anchor:top" o:gfxdata="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" filled="f" stroked="f">
                   <v:textbox inset="0,0,0,0">
                     <w:txbxContent>
                       <w:p>
                         <w:pPr>
-                          <w:spacing w:before="0" w:after="160" w:line="259" w:lineRule="auto"/>
-                          <w:ind w:left="0" w:right="0" w:firstLine="0"/>
+                          <w:spacing w:after="160" w:line="259" w:lineRule="auto"/>
+                          <w:ind w:left="0" w:firstLine="0"/>
                           <w:jc w:val="left"/>
                         </w:pPr>
                         <w:r>
                           <w:rPr>
-                            <w:rFonts w:cs="Times New Roman" w:hAnsi="Times New Roman" w:eastAsia="Times New Roman" w:ascii="Times New Roman"/>
+                            <w:rFonts w:ascii="Times New Roman" w:eastAsia="Times New Roman" w:hAnsi="Times New Roman" w:cs="Times New Roman"/>
                             <w:sz w:val="10"/>
                           </w:rPr>
                           <w:t xml:space="preserve">Park </w:t>
@@ -14977,162 +15167,162 @@
                     </w:txbxContent>
                   </v:textbox>
                 </v:rect>
-                <v:rect id="Rectangle 1768" style="position:absolute;width:3431;height:740;left:19181;top:14841;" filled="f" stroked="f">
+                <v:rect id="Rectangle 1768" o:spid="_x0000_s1037" style="position:absolute;left:19181;top:14841;width:3431;height:740;visibility:visible;mso-wrap-style:square;v-text-anchor:top" o:gfxdata="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" filled="f" stroked="f">
                   <v:textbox inset="0,0,0,0">
                     <w:txbxContent>
                       <w:p>
                         <w:pPr>
-                          <w:spacing w:before="0" w:after="160" w:line="259" w:lineRule="auto"/>
-                          <w:ind w:left="0" w:right="0" w:firstLine="0"/>
+                          <w:spacing w:after="160" w:line="259" w:lineRule="auto"/>
+                          <w:ind w:left="0" w:firstLine="0"/>
                           <w:jc w:val="left"/>
                         </w:pPr>
                         <w:r>
                           <w:rPr>
-                            <w:rFonts w:cs="Times New Roman" w:hAnsi="Times New Roman" w:eastAsia="Times New Roman" w:ascii="Times New Roman"/>
+                            <w:rFonts w:ascii="Times New Roman" w:eastAsia="Times New Roman" w:hAnsi="Times New Roman" w:cs="Times New Roman"/>
                             <w:sz w:val="10"/>
                           </w:rPr>
-                          <w:t xml:space="preserve">Transform</w:t>
+                          <w:t>Transform</w:t>
                         </w:r>
                       </w:p>
                     </w:txbxContent>
                   </v:textbox>
                 </v:rect>
-                <v:rect id="Rectangle 1769" style="position:absolute;width:2384;height:614;left:19572;top:15647;" filled="f" stroked="f">
+                <v:rect id="Rectangle 1769" o:spid="_x0000_s1038" style="position:absolute;left:19572;top:15647;width:2385;height:614;visibility:visible;mso-wrap-style:square;v-text-anchor:top" o:gfxdata="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" filled="f" stroked="f">
                   <v:textbox inset="0,0,0,0">
                     <w:txbxContent>
                       <w:p>
                         <w:pPr>
-                          <w:spacing w:before="0" w:after="160" w:line="259" w:lineRule="auto"/>
-                          <w:ind w:left="0" w:right="0" w:firstLine="0"/>
+                          <w:spacing w:after="160" w:line="259" w:lineRule="auto"/>
+                          <w:ind w:left="0" w:firstLine="0"/>
                           <w:jc w:val="left"/>
                         </w:pPr>
                         <w:r>
                           <w:rPr>
-                            <w:rFonts w:cs="Times New Roman" w:hAnsi="Times New Roman" w:eastAsia="Times New Roman" w:ascii="Times New Roman"/>
+                            <w:rFonts w:ascii="Times New Roman" w:eastAsia="Times New Roman" w:hAnsi="Times New Roman" w:cs="Times New Roman"/>
                             <w:sz w:val="8"/>
                           </w:rPr>
-                          <w:t xml:space="preserve">Eq. (3.x)</w:t>
+                          <w:t>Eq. (3.x)</w:t>
                         </w:r>
                       </w:p>
                     </w:txbxContent>
                   </v:textbox>
                 </v:rect>
-                <v:shape id="Shape 1770" style="position:absolute;width:3612;height:2890;left:12879;top:13632;" coordsize="361292,289074" path="m28909,0l332433,0c348392,0,361292,12951,361292,28909l361292,260170c361292,276134,348392,289074,332433,289074l28909,289074c12951,289074,0,276134,0,260170l0,28909c0,12951,12951,0,28909,0x">
-                  <v:stroke weight="0pt" endcap="round" joinstyle="round" on="false" color="#000000" opacity="0"/>
-                  <v:fill on="true" color="#ffffff"/>
+                <v:shape id="Shape 1770" o:spid="_x0000_s1039" style="position:absolute;left:12879;top:13632;width:3613;height:2891;visibility:visible;mso-wrap-style:square;v-text-anchor:top" coordsize="361292,289074" o:gfxdata="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" path="m28909,l332433,v15959,,28859,12951,28859,28909l361292,260170v,15964,-12900,28904,-28859,28904l28909,289074c12951,289074,,276134,,260170l,28909c,12951,12951,,28909,xe" stroked="f" strokeweight="0">
+                  <v:stroke endcap="round"/>
+                  <v:path arrowok="t" textboxrect="0,0,361292,289074"/>
                 </v:shape>
-                <v:shape id="Shape 1771" style="position:absolute;width:3612;height:2890;left:12879;top:13632;" coordsize="361292,289074" path="m28909,289074l332433,289074c348392,289074,361292,276134,361292,260170l361292,28909c361292,12951,348392,0,332433,0l28909,0c12951,0,0,12951,0,28909l0,260170c0,276134,12951,289074,28909,289074x">
-                  <v:stroke weight="0.602205pt" endcap="round" joinstyle="round" on="true" color="#000000"/>
-                  <v:fill on="false" color="#000000" opacity="0"/>
+                <v:shape id="Shape 1771" o:spid="_x0000_s1040" style="position:absolute;left:12879;top:13632;width:3613;height:2891;visibility:visible;mso-wrap-style:square;v-text-anchor:top" coordsize="361292,289074" o:gfxdata="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" path="m28909,289074r303524,c348392,289074,361292,276134,361292,260170r,-231261c361292,12951,348392,,332433,l28909,c12951,,,12951,,28909l,260170v,15964,12951,28904,28909,28904xe" filled="f" strokeweight=".21244mm">
+                  <v:stroke endcap="round"/>
+                  <v:path arrowok="t" textboxrect="0,0,361292,289074"/>
                 </v:shape>
-                <v:rect id="Rectangle 1772" style="position:absolute;width:3165;height:740;left:13499;top:14474;" filled="f" stroked="f">
+                <v:rect id="Rectangle 1772" o:spid="_x0000_s1041" style="position:absolute;left:13499;top:14474;width:3166;height:740;visibility:visible;mso-wrap-style:square;v-text-anchor:top" o:gfxdata="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" filled="f" stroked="f">
                   <v:textbox inset="0,0,0,0">
                     <w:txbxContent>
                       <w:p>
                         <w:pPr>
-                          <w:spacing w:before="0" w:after="160" w:line="259" w:lineRule="auto"/>
-                          <w:ind w:left="0" w:right="0" w:firstLine="0"/>
+                          <w:spacing w:after="160" w:line="259" w:lineRule="auto"/>
+                          <w:ind w:left="0" w:firstLine="0"/>
                           <w:jc w:val="left"/>
                         </w:pPr>
                         <w:r>
                           <w:rPr>
-                            <w:rFonts w:cs="Times New Roman" w:hAnsi="Times New Roman" w:eastAsia="Times New Roman" w:ascii="Times New Roman"/>
+                            <w:rFonts w:ascii="Times New Roman" w:eastAsia="Times New Roman" w:hAnsi="Times New Roman" w:cs="Times New Roman"/>
                             <w:sz w:val="10"/>
                           </w:rPr>
-                          <w:t xml:space="preserve">Mean Eq.</w:t>
+                          <w:t>Mean Eq.</w:t>
                         </w:r>
                       </w:p>
                     </w:txbxContent>
                   </v:textbox>
                 </v:rect>
-                <v:rect id="Rectangle 1773" style="position:absolute;width:2384;height:614;left:13790;top:15280;" filled="f" stroked="f">
+                <v:rect id="Rectangle 1773" o:spid="_x0000_s1042" style="position:absolute;left:13790;top:15280;width:2385;height:614;visibility:visible;mso-wrap-style:square;v-text-anchor:top" o:gfxdata="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" filled="f" stroked="f">
                   <v:textbox inset="0,0,0,0">
                     <w:txbxContent>
                       <w:p>
                         <w:pPr>
-                          <w:spacing w:before="0" w:after="160" w:line="259" w:lineRule="auto"/>
-                          <w:ind w:left="0" w:right="0" w:firstLine="0"/>
+                          <w:spacing w:after="160" w:line="259" w:lineRule="auto"/>
+                          <w:ind w:left="0" w:firstLine="0"/>
                           <w:jc w:val="left"/>
                         </w:pPr>
                         <w:r>
                           <w:rPr>
-                            <w:rFonts w:cs="Times New Roman" w:hAnsi="Times New Roman" w:eastAsia="Times New Roman" w:ascii="Times New Roman"/>
+                            <w:rFonts w:ascii="Times New Roman" w:eastAsia="Times New Roman" w:hAnsi="Times New Roman" w:cs="Times New Roman"/>
                             <w:sz w:val="8"/>
                           </w:rPr>
-                          <w:t xml:space="preserve">Eq. (3.x)</w:t>
+                          <w:t>Eq. (3.x)</w:t>
                         </w:r>
                       </w:p>
                     </w:txbxContent>
                   </v:textbox>
                 </v:rect>
-                <v:shape id="Shape 1774" style="position:absolute;width:3612;height:2890;left:7821;top:9585;" coordsize="361292,289094" path="m28859,0l332382,0c348341,0,361292,12951,361292,28910l361292,260185c361292,276144,348341,289094,332382,289094l28859,289094c12900,289094,0,276144,0,260185l0,28910c0,12951,12900,0,28859,0x">
-                  <v:stroke weight="0pt" endcap="round" joinstyle="round" on="false" color="#000000" opacity="0"/>
-                  <v:fill on="true" color="#ffffff"/>
+                <v:shape id="Shape 1774" o:spid="_x0000_s1043" style="position:absolute;left:7821;top:9585;width:3613;height:2891;visibility:visible;mso-wrap-style:square;v-text-anchor:top" coordsize="361292,289094" o:gfxdata="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" path="m28859,l332382,v15959,,28910,12951,28910,28910l361292,260185v,15959,-12951,28909,-28910,28909l28859,289094c12900,289094,,276144,,260185l,28910c,12951,12900,,28859,xe" stroked="f" strokeweight="0">
+                  <v:stroke endcap="round"/>
+                  <v:path arrowok="t" textboxrect="0,0,361292,289094"/>
                 </v:shape>
-                <v:shape id="Shape 1775" style="position:absolute;width:3612;height:2890;left:7821;top:9585;" coordsize="361292,289094" path="m28859,289094l332382,289094c348341,289094,361292,276144,361292,260185l361292,28910c361292,12951,348341,0,332382,0l28859,0c12900,0,0,12951,0,28910l0,260185c0,276144,12900,289094,28859,289094x">
-                  <v:stroke weight="0.602205pt" endcap="round" joinstyle="round" on="true" color="#000000"/>
-                  <v:fill on="false" color="#000000" opacity="0"/>
+                <v:shape id="Shape 1775" o:spid="_x0000_s1044" style="position:absolute;left:7821;top:9585;width:3613;height:2891;visibility:visible;mso-wrap-style:square;v-text-anchor:top" coordsize="361292,289094" o:gfxdata="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" path="m28859,289094r303523,c348341,289094,361292,276144,361292,260185r,-231275c361292,12951,348341,,332382,l28859,c12900,,,12951,,28910l,260185v,15959,12900,28909,28859,28909xe" filled="f" strokeweight=".21244mm">
+                  <v:stroke endcap="round"/>
+                  <v:path arrowok="t" textboxrect="0,0,361292,289094"/>
                 </v:shape>
-                <v:rect id="Rectangle 1776" style="position:absolute;width:726;height:740;left:9357;top:10426;" filled="f" stroked="f">
+                <v:rect id="Rectangle 1776" o:spid="_x0000_s1045" style="position:absolute;left:9357;top:10426;width:727;height:740;visibility:visible;mso-wrap-style:square;v-text-anchor:top" o:gfxdata="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" filled="f" stroked="f">
                   <v:textbox inset="0,0,0,0">
                     <w:txbxContent>
                       <w:p>
                         <w:pPr>
-                          <w:spacing w:before="0" w:after="160" w:line="259" w:lineRule="auto"/>
-                          <w:ind w:left="0" w:right="0" w:firstLine="0"/>
+                          <w:spacing w:after="160" w:line="259" w:lineRule="auto"/>
+                          <w:ind w:left="0" w:firstLine="0"/>
                           <w:jc w:val="left"/>
                         </w:pPr>
                         <w:r>
                           <w:rPr>
-                            <w:rFonts w:cs="Times New Roman" w:hAnsi="Times New Roman" w:eastAsia="Times New Roman" w:ascii="Times New Roman"/>
+                            <w:rFonts w:ascii="Times New Roman" w:eastAsia="Times New Roman" w:hAnsi="Times New Roman" w:cs="Times New Roman"/>
                             <w:sz w:val="10"/>
                           </w:rPr>
-                          <w:t xml:space="preserve">PI</w:t>
+                          <w:t>PI</w:t>
                         </w:r>
                       </w:p>
                     </w:txbxContent>
                   </v:textbox>
                 </v:rect>
-                <v:rect id="Rectangle 1777" style="position:absolute;width:3344;height:740;left:8372;top:11160;" filled="f" stroked="f">
+                <v:rect id="Rectangle 1777" o:spid="_x0000_s1046" style="position:absolute;left:8372;top:11160;width:3345;height:740;visibility:visible;mso-wrap-style:square;v-text-anchor:top" o:gfxdata="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" filled="f" stroked="f">
                   <v:textbox inset="0,0,0,0">
                     <w:txbxContent>
                       <w:p>
                         <w:pPr>
-                          <w:spacing w:before="0" w:after="160" w:line="259" w:lineRule="auto"/>
-                          <w:ind w:left="0" w:right="0" w:firstLine="0"/>
+                          <w:spacing w:after="160" w:line="259" w:lineRule="auto"/>
+                          <w:ind w:left="0" w:firstLine="0"/>
                           <w:jc w:val="left"/>
                         </w:pPr>
                         <w:r>
                           <w:rPr>
-                            <w:rFonts w:cs="Times New Roman" w:hAnsi="Times New Roman" w:eastAsia="Times New Roman" w:ascii="Times New Roman"/>
+                            <w:rFonts w:ascii="Times New Roman" w:eastAsia="Times New Roman" w:hAnsi="Times New Roman" w:cs="Times New Roman"/>
                             <w:sz w:val="10"/>
                           </w:rPr>
-                          <w:t xml:space="preserve">Controller</w:t>
+                          <w:t>Controller</w:t>
                         </w:r>
                       </w:p>
                     </w:txbxContent>
                   </v:textbox>
                 </v:rect>
-                <v:shape id="Shape 1778" style="position:absolute;width:1589;height:1589;left:8832;top:14282;" coordsize="158977,158976" path="m79488,0c123388,0,158977,35589,158977,79488c158977,123388,123388,158976,79488,158976c35589,158976,0,123388,0,79488c0,35589,35589,0,79488,0x">
-                  <v:stroke weight="0pt" endcap="round" joinstyle="round" on="false" color="#000000" opacity="0"/>
-                  <v:fill on="true" color="#ffffff"/>
+                <v:shape id="Shape 1778" o:spid="_x0000_s1047" style="position:absolute;left:8832;top:14282;width:1590;height:1590;visibility:visible;mso-wrap-style:square;v-text-anchor:top" coordsize="158977,158976" o:gfxdata="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" path="m79488,v43900,,79489,35589,79489,79488c158977,123388,123388,158976,79488,158976,35589,158976,,123388,,79488,,35589,35589,,79488,xe" stroked="f" strokeweight="0">
+                  <v:stroke endcap="round"/>
+                  <v:path arrowok="t" textboxrect="0,0,158977,158976"/>
                 </v:shape>
-                <v:shape id="Shape 1779" style="position:absolute;width:1589;height:1589;left:8832;top:14282;" coordsize="158977,158976" path="m0,79488c0,35589,35589,0,79488,0c123388,0,158977,35589,158977,79488c158977,123388,123388,158976,79488,158976c35589,158976,0,123388,0,79488x">
-                  <v:stroke weight="0.602205pt" endcap="round" joinstyle="round" on="true" color="#000000"/>
-                  <v:fill on="false" color="#000000" opacity="0"/>
+                <v:shape id="Shape 1779" o:spid="_x0000_s1048" style="position:absolute;left:8832;top:14282;width:1590;height:1590;visibility:visible;mso-wrap-style:square;v-text-anchor:top" coordsize="158977,158976" o:gfxdata="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" path="m,79488c,35589,35589,,79488,v43900,,79489,35589,79489,79488c158977,123388,123388,158976,79488,158976,35589,158976,,123388,,79488xe" filled="f" strokeweight=".21244mm">
+                  <v:stroke endcap="round"/>
+                  <v:path arrowok="t" textboxrect="0,0,158977,158976"/>
                 </v:shape>
-                <v:rect id="Rectangle 1780" style="position:absolute;width:1350;height:1480;left:9274;top:14600;" filled="f" stroked="f">
+                <v:rect id="Rectangle 1780" o:spid="_x0000_s1049" style="position:absolute;left:9274;top:14600;width:1351;height:1481;visibility:visible;mso-wrap-style:square;v-text-anchor:top" o:gfxdata="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" filled="f" stroked="f">
                   <v:textbox inset="0,0,0,0">
                     <w:txbxContent>
                       <w:p>
                         <w:pPr>
-                          <w:spacing w:before="0" w:after="160" w:line="259" w:lineRule="auto"/>
-                          <w:ind w:left="0" w:right="0" w:firstLine="0"/>
+                          <w:spacing w:after="160" w:line="259" w:lineRule="auto"/>
+                          <w:ind w:left="0" w:firstLine="0"/>
                           <w:jc w:val="left"/>
                         </w:pPr>
                         <w:r>
                           <w:rPr>
-                            <w:rFonts w:cs="Times New Roman" w:hAnsi="Times New Roman" w:eastAsia="Times New Roman" w:ascii="Times New Roman"/>
+                            <w:rFonts w:ascii="Times New Roman" w:eastAsia="Times New Roman" w:hAnsi="Times New Roman" w:cs="Times New Roman"/>
                             <w:sz w:val="19"/>
                           </w:rPr>
                           <w:t xml:space="preserve">Σ </w:t>
@@ -15141,206 +15331,206 @@
                     </w:txbxContent>
                   </v:textbox>
                 </v:rect>
-                <v:shape id="Shape 1781" style="position:absolute;width:3613;height:2890;left:956;top:8357;" coordsize="361322,289044" path="m28904,0l332418,0c348382,0,361322,12951,361322,28909l361322,260134c361322,276093,348382,289044,332418,289044l28904,289044c12940,289044,0,276093,0,260134l0,28909c0,12951,12940,0,28904,0x">
-                  <v:stroke weight="0pt" endcap="round" joinstyle="round" on="false" color="#000000" opacity="0"/>
-                  <v:fill on="true" color="#ffffff"/>
+                <v:shape id="Shape 1781" o:spid="_x0000_s1050" style="position:absolute;left:956;top:8357;width:3613;height:2890;visibility:visible;mso-wrap-style:square;v-text-anchor:top" coordsize="361322,289044" o:gfxdata="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" path="m28904,l332418,v15964,,28904,12951,28904,28909l361322,260134v,15959,-12940,28910,-28904,28910l28904,289044c12940,289044,,276093,,260134l,28909c,12951,12940,,28904,xe" stroked="f" strokeweight="0">
+                  <v:stroke endcap="round"/>
+                  <v:path arrowok="t" textboxrect="0,0,361322,289044"/>
                 </v:shape>
-                <v:shape id="Shape 1782" style="position:absolute;width:3613;height:2890;left:956;top:8357;" coordsize="361322,289044" path="m28904,289044l332418,289044c348382,289044,361322,276093,361322,260134l361322,28909c361322,12951,348382,0,332418,0l28904,0c12940,0,0,12951,0,28909l0,260134c0,276093,12940,289044,28904,289044x">
-                  <v:stroke weight="0.602205pt" endcap="round" joinstyle="round" on="true" color="#000000"/>
-                  <v:fill on="false" color="#000000" opacity="0"/>
+                <v:shape id="Shape 1782" o:spid="_x0000_s1051" style="position:absolute;left:956;top:8357;width:3613;height:2890;visibility:visible;mso-wrap-style:square;v-text-anchor:top" coordsize="361322,289044" o:gfxdata="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" path="m28904,289044r303514,c348382,289044,361322,276093,361322,260134r,-231225c361322,12951,348382,,332418,l28904,c12940,,,12951,,28909l,260134v,15959,12940,28910,28904,28910xe" filled="f" strokeweight=".21244mm">
+                  <v:stroke endcap="round"/>
+                  <v:path arrowok="t" textboxrect="0,0,361322,289044"/>
                 </v:shape>
-                <v:rect id="Rectangle 1783" style="position:absolute;width:1579;height:740;left:2168;top:9197;" filled="f" stroked="f">
+                <v:rect id="Rectangle 1783" o:spid="_x0000_s1052" style="position:absolute;left:2168;top:9197;width:1579;height:740;visibility:visible;mso-wrap-style:square;v-text-anchor:top" o:gfxdata="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" filled="f" stroked="f">
                   <v:textbox inset="0,0,0,0">
                     <w:txbxContent>
                       <w:p>
                         <w:pPr>
-                          <w:spacing w:before="0" w:after="160" w:line="259" w:lineRule="auto"/>
-                          <w:ind w:left="0" w:right="0" w:firstLine="0"/>
+                          <w:spacing w:after="160" w:line="259" w:lineRule="auto"/>
+                          <w:ind w:left="0" w:firstLine="0"/>
                           <w:jc w:val="left"/>
                         </w:pPr>
                         <w:r>
                           <w:rPr>
-                            <w:rFonts w:cs="Times New Roman" w:hAnsi="Times New Roman" w:eastAsia="Times New Roman" w:ascii="Times New Roman"/>
+                            <w:rFonts w:ascii="Times New Roman" w:eastAsia="Times New Roman" w:hAnsi="Times New Roman" w:cs="Times New Roman"/>
                             <w:sz w:val="10"/>
                           </w:rPr>
-                          <w:t xml:space="preserve">LUT</w:t>
+                          <w:t>LUT</w:t>
                         </w:r>
                       </w:p>
                     </w:txbxContent>
                   </v:textbox>
                 </v:rect>
-                <v:rect id="Rectangle 1784" style="position:absolute;width:3480;height:740;left:1454;top:9931;" filled="f" stroked="f">
+                <v:rect id="Rectangle 1784" o:spid="_x0000_s1053" style="position:absolute;left:1454;top:9931;width:3481;height:740;visibility:visible;mso-wrap-style:square;v-text-anchor:top" o:gfxdata="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" filled="f" stroked="f">
                   <v:textbox inset="0,0,0,0">
                     <w:txbxContent>
                       <w:p>
                         <w:pPr>
-                          <w:spacing w:before="0" w:after="160" w:line="259" w:lineRule="auto"/>
-                          <w:ind w:left="0" w:right="0" w:firstLine="0"/>
+                          <w:spacing w:after="160" w:line="259" w:lineRule="auto"/>
+                          <w:ind w:left="0" w:firstLine="0"/>
                           <w:jc w:val="left"/>
                         </w:pPr>
                         <w:r>
                           <w:rPr>
-                            <w:rFonts w:cs="Times New Roman" w:hAnsi="Times New Roman" w:eastAsia="Times New Roman" w:ascii="Times New Roman"/>
+                            <w:rFonts w:ascii="Times New Roman" w:eastAsia="Times New Roman" w:hAnsi="Times New Roman" w:cs="Times New Roman"/>
                             <w:sz w:val="10"/>
                           </w:rPr>
-                          <w:t xml:space="preserve">Correction</w:t>
+                          <w:t>Correction</w:t>
                         </w:r>
                       </w:p>
                     </w:txbxContent>
                   </v:textbox>
                 </v:rect>
-                <v:shape id="Shape 1785" style="position:absolute;width:3613;height:2890;left:956;top:13632;" coordsize="361322,289074" path="m28904,0l332418,0c348382,0,361322,12951,361322,28909l361322,260170c361322,276134,348382,289074,332418,289074l28904,289074c12940,289074,0,276134,0,260170l0,28909c0,12951,12940,0,28904,0x">
-                  <v:stroke weight="0pt" endcap="round" joinstyle="round" on="false" color="#000000" opacity="0"/>
-                  <v:fill on="true" color="#ffffff"/>
+                <v:shape id="Shape 1785" o:spid="_x0000_s1054" style="position:absolute;left:956;top:13632;width:3613;height:2891;visibility:visible;mso-wrap-style:square;v-text-anchor:top" coordsize="361322,289074" o:gfxdata="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" path="m28904,l332418,v15964,,28904,12951,28904,28909l361322,260170v,15964,-12940,28904,-28904,28904l28904,289074c12940,289074,,276134,,260170l,28909c,12951,12940,,28904,xe" stroked="f" strokeweight="0">
+                  <v:stroke endcap="round"/>
+                  <v:path arrowok="t" textboxrect="0,0,361322,289074"/>
                 </v:shape>
-                <v:shape id="Shape 1786" style="position:absolute;width:3613;height:2890;left:956;top:13632;" coordsize="361322,289074" path="m28904,289074l332418,289074c348382,289074,361322,276134,361322,260170l361322,28909c361322,12951,348382,0,332418,0l28904,0c12940,0,0,12951,0,28909l0,260170c0,276134,12940,289074,28904,289074x">
-                  <v:stroke weight="0.602205pt" endcap="round" joinstyle="round" on="true" color="#000000"/>
-                  <v:fill on="false" color="#000000" opacity="0"/>
+                <v:shape id="Shape 1786" o:spid="_x0000_s1055" style="position:absolute;left:956;top:13632;width:3613;height:2891;visibility:visible;mso-wrap-style:square;v-text-anchor:top" coordsize="361322,289074" o:gfxdata="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" path="m28904,289074r303514,c348382,289074,361322,276134,361322,260170r,-231261c361322,12951,348382,,332418,l28904,c12940,,,12951,,28909l,260170v,15964,12940,28904,28904,28904xe" filled="f" strokeweight=".21244mm">
+                  <v:stroke endcap="round"/>
+                  <v:path arrowok="t" textboxrect="0,0,361322,289074"/>
                 </v:shape>
-                <v:rect id="Rectangle 1787" style="position:absolute;width:3816;height:740;left:1326;top:14841;" filled="f" stroked="f">
+                <v:rect id="Rectangle 1787" o:spid="_x0000_s1056" style="position:absolute;left:1326;top:14841;width:3816;height:740;visibility:visible;mso-wrap-style:square;v-text-anchor:top" o:gfxdata="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" filled="f" stroked="f">
                   <v:textbox inset="0,0,0,0">
                     <w:txbxContent>
                       <w:p>
                         <w:pPr>
-                          <w:spacing w:before="0" w:after="160" w:line="259" w:lineRule="auto"/>
-                          <w:ind w:left="0" w:right="0" w:firstLine="0"/>
+                          <w:spacing w:after="160" w:line="259" w:lineRule="auto"/>
+                          <w:ind w:left="0" w:firstLine="0"/>
                           <w:jc w:val="left"/>
                         </w:pPr>
                         <w:r>
                           <w:rPr>
-                            <w:rFonts w:cs="Times New Roman" w:hAnsi="Times New Roman" w:eastAsia="Times New Roman" w:ascii="Times New Roman"/>
+                            <w:rFonts w:ascii="Times New Roman" w:eastAsia="Times New Roman" w:hAnsi="Times New Roman" w:cs="Times New Roman"/>
                             <w:sz w:val="10"/>
                           </w:rPr>
-                          <w:t xml:space="preserve">Hall Sensor</w:t>
+                          <w:t>Hall Sensor</w:t>
                         </w:r>
                       </w:p>
                     </w:txbxContent>
                   </v:textbox>
                 </v:rect>
-                <v:shape id="Shape 1788" style="position:absolute;width:4335;height:2890;left:7459;top:1853;" coordsize="433591,289044" path="m28909,0l404681,0c420640,0,433591,12951,433591,28909l433591,260134c433591,276093,420640,289044,404681,289044l28909,289044c12951,289044,0,276093,0,260134l0,28909c0,12951,12951,0,28909,0x">
-                  <v:stroke weight="0pt" endcap="round" joinstyle="round" on="false" color="#000000" opacity="0"/>
-                  <v:fill on="true" color="#ffffff"/>
+                <v:shape id="Shape 1788" o:spid="_x0000_s1057" style="position:absolute;left:7459;top:1853;width:4336;height:2890;visibility:visible;mso-wrap-style:square;v-text-anchor:top" coordsize="433591,289044" o:gfxdata="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" path="m28909,l404681,v15959,,28910,12951,28910,28909l433591,260134v,15959,-12951,28910,-28910,28910l28909,289044c12951,289044,,276093,,260134l,28909c,12951,12951,,28909,xe" stroked="f" strokeweight="0">
+                  <v:stroke endcap="round"/>
+                  <v:path arrowok="t" textboxrect="0,0,433591,289044"/>
                 </v:shape>
-                <v:shape id="Shape 1789" style="position:absolute;width:4335;height:2890;left:7459;top:1853;" coordsize="433591,289044" path="m28909,289044l404681,289044c420640,289044,433591,276093,433591,260134l433591,28909c433591,12951,420640,0,404681,0l28909,0c12951,0,0,12951,0,28909l0,260134c0,276093,12951,289044,28909,289044x">
-                  <v:stroke weight="0.602205pt" endcap="round" joinstyle="round" on="true" color="#000000"/>
-                  <v:fill on="false" color="#000000" opacity="0"/>
+                <v:shape id="Shape 1789" o:spid="_x0000_s1058" style="position:absolute;left:7459;top:1853;width:4336;height:2890;visibility:visible;mso-wrap-style:square;v-text-anchor:top" coordsize="433591,289044" o:gfxdata="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" path="m28909,289044r375772,c420640,289044,433591,276093,433591,260134r,-231225c433591,12951,420640,,404681,l28909,c12951,,,12951,,28909l,260134v,15959,12951,28910,28909,28910xe" filled="f" strokeweight=".21244mm">
+                  <v:stroke endcap="round"/>
+                  <v:path arrowok="t" textboxrect="0,0,433591,289044"/>
                 </v:shape>
-                <v:rect id="Rectangle 1790" style="position:absolute;width:4474;height:741;left:7946;top:2690;" filled="f" stroked="f">
+                <v:rect id="Rectangle 1790" o:spid="_x0000_s1059" style="position:absolute;left:7946;top:2690;width:4475;height:741;visibility:visible;mso-wrap-style:square;v-text-anchor:top" o:gfxdata="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" filled="f" stroked="f">
                   <v:textbox inset="0,0,0,0">
                     <w:txbxContent>
                       <w:p>
                         <w:pPr>
-                          <w:spacing w:before="0" w:after="160" w:line="259" w:lineRule="auto"/>
-                          <w:ind w:left="0" w:right="0" w:firstLine="0"/>
+                          <w:spacing w:after="160" w:line="259" w:lineRule="auto"/>
+                          <w:ind w:left="0" w:firstLine="0"/>
                           <w:jc w:val="left"/>
                         </w:pPr>
                         <w:r>
                           <w:rPr>
-                            <w:rFonts w:cs="Times New Roman" w:hAnsi="Times New Roman" w:eastAsia="Times New Roman" w:ascii="Times New Roman"/>
+                            <w:rFonts w:ascii="Times New Roman" w:eastAsia="Times New Roman" w:hAnsi="Times New Roman" w:cs="Times New Roman"/>
                             <w:sz w:val="10"/>
                           </w:rPr>
-                          <w:t xml:space="preserve">Commutation</w:t>
+                          <w:t>Commutation</w:t>
                         </w:r>
                       </w:p>
                     </w:txbxContent>
                   </v:textbox>
                 </v:rect>
-                <v:rect id="Rectangle 1791" style="position:absolute;width:1898;height:740;left:8915;top:3426;" filled="f" stroked="f">
+                <v:rect id="Rectangle 1791" o:spid="_x0000_s1060" style="position:absolute;left:8915;top:3426;width:1899;height:741;visibility:visible;mso-wrap-style:square;v-text-anchor:top" o:gfxdata="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" filled="f" stroked="f">
                   <v:textbox inset="0,0,0,0">
                     <w:txbxContent>
                       <w:p>
                         <w:pPr>
-                          <w:spacing w:before="0" w:after="160" w:line="259" w:lineRule="auto"/>
-                          <w:ind w:left="0" w:right="0" w:firstLine="0"/>
+                          <w:spacing w:after="160" w:line="259" w:lineRule="auto"/>
+                          <w:ind w:left="0" w:firstLine="0"/>
                           <w:jc w:val="left"/>
                         </w:pPr>
                         <w:r>
                           <w:rPr>
-                            <w:rFonts w:cs="Times New Roman" w:hAnsi="Times New Roman" w:eastAsia="Times New Roman" w:ascii="Times New Roman"/>
+                            <w:rFonts w:ascii="Times New Roman" w:eastAsia="Times New Roman" w:hAnsi="Times New Roman" w:cs="Times New Roman"/>
                             <w:sz w:val="10"/>
                           </w:rPr>
-                          <w:t xml:space="preserve">Logic</w:t>
+                          <w:t>Logic</w:t>
                         </w:r>
                       </w:p>
                     </w:txbxContent>
                   </v:textbox>
                 </v:rect>
-                <v:shape id="Shape 1792" style="position:absolute;width:3613;height:2890;left:14686;top:1853;" coordsize="361343,289044" path="m28909,0l332433,0c348392,0,361343,12951,361343,28909l361343,260134c361343,276093,348392,289044,332433,289044l28909,289044c12951,289044,0,276093,0,260134l0,28909c0,12951,12951,0,28909,0x">
-                  <v:stroke weight="0pt" endcap="round" joinstyle="round" on="false" color="#000000" opacity="0"/>
-                  <v:fill on="true" color="#ffffff"/>
+                <v:shape id="Shape 1792" o:spid="_x0000_s1061" style="position:absolute;left:14686;top:1853;width:3613;height:2890;visibility:visible;mso-wrap-style:square;v-text-anchor:top" coordsize="361343,289044" o:gfxdata="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" path="m28909,l332433,v15959,,28910,12951,28910,28909l361343,260134v,15959,-12951,28910,-28910,28910l28909,289044c12951,289044,,276093,,260134l,28909c,12951,12951,,28909,xe" stroked="f" strokeweight="0">
+                  <v:stroke endcap="round"/>
+                  <v:path arrowok="t" textboxrect="0,0,361343,289044"/>
                 </v:shape>
-                <v:shape id="Shape 1793" style="position:absolute;width:3613;height:2890;left:14686;top:1853;" coordsize="361343,289044" path="m28909,289044l332433,289044c348392,289044,361343,276093,361343,260134l361343,28909c361343,12951,348392,0,332433,0l28909,0c12951,0,0,12951,0,28909l0,260134c0,276093,12951,289044,28909,289044x">
-                  <v:stroke weight="0.602205pt" endcap="round" joinstyle="round" on="true" color="#000000"/>
-                  <v:fill on="false" color="#000000" opacity="0"/>
+                <v:shape id="Shape 1793" o:spid="_x0000_s1062" style="position:absolute;left:14686;top:1853;width:3613;height:2890;visibility:visible;mso-wrap-style:square;v-text-anchor:top" coordsize="361343,289044" o:gfxdata="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" path="m28909,289044r303524,c348392,289044,361343,276093,361343,260134r,-231225c361343,12951,348392,,332433,l28909,c12951,,,12951,,28909l,260134v,15959,12951,28910,28909,28910xe" filled="f" strokeweight=".21244mm">
+                  <v:stroke endcap="round"/>
+                  <v:path arrowok="t" textboxrect="0,0,361343,289044"/>
                 </v:shape>
-                <v:rect id="Rectangle 1794" style="position:absolute;width:2573;height:741;left:15528;top:3057;" filled="f" stroked="f">
+                <v:rect id="Rectangle 1794" o:spid="_x0000_s1063" style="position:absolute;left:15528;top:3057;width:2573;height:742;visibility:visible;mso-wrap-style:square;v-text-anchor:top" o:gfxdata="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" filled="f" stroked="f">
                   <v:textbox inset="0,0,0,0">
                     <w:txbxContent>
                       <w:p>
                         <w:pPr>
-                          <w:spacing w:before="0" w:after="160" w:line="259" w:lineRule="auto"/>
-                          <w:ind w:left="0" w:right="0" w:firstLine="0"/>
+                          <w:spacing w:after="160" w:line="259" w:lineRule="auto"/>
+                          <w:ind w:left="0" w:firstLine="0"/>
                           <w:jc w:val="left"/>
                         </w:pPr>
                         <w:r>
                           <w:rPr>
-                            <w:rFonts w:cs="Times New Roman" w:hAnsi="Times New Roman" w:eastAsia="Times New Roman" w:ascii="Times New Roman"/>
+                            <w:rFonts w:ascii="Times New Roman" w:eastAsia="Times New Roman" w:hAnsi="Times New Roman" w:cs="Times New Roman"/>
                             <w:sz w:val="10"/>
                           </w:rPr>
-                          <w:t xml:space="preserve">Inverter</w:t>
+                          <w:t>Inverter</w:t>
                         </w:r>
                       </w:p>
                     </w:txbxContent>
                   </v:textbox>
                 </v:rect>
-                <v:shape id="Shape 1795" style="position:absolute;width:3613;height:2890;left:21190;top:1853;" coordsize="361342,289044" path="m28909,0l332433,0c348392,0,361342,12951,361342,28909l361342,260134c361342,276093,348392,289044,332433,289044l28909,289044c12951,289044,0,276093,0,260134l0,28909c0,12951,12951,0,28909,0x">
-                  <v:stroke weight="0pt" endcap="round" joinstyle="round" on="false" color="#000000" opacity="0"/>
-                  <v:fill on="true" color="#ffffff"/>
+                <v:shape id="Shape 1795" o:spid="_x0000_s1064" style="position:absolute;left:21190;top:1853;width:3613;height:2890;visibility:visible;mso-wrap-style:square;v-text-anchor:top" coordsize="361342,289044" o:gfxdata="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" path="m28909,l332433,v15959,,28909,12951,28909,28909l361342,260134v,15959,-12950,28910,-28909,28910l28909,289044c12951,289044,,276093,,260134l,28909c,12951,12951,,28909,xe" stroked="f" strokeweight="0">
+                  <v:stroke endcap="round"/>
+                  <v:path arrowok="t" textboxrect="0,0,361342,289044"/>
                 </v:shape>
-                <v:shape id="Shape 1796" style="position:absolute;width:3613;height:2890;left:21190;top:1853;" coordsize="361342,289044" path="m28909,289044l332433,289044c348392,289044,361342,276093,361342,260134l361342,28909c361342,12951,348392,0,332433,0l28909,0c12951,0,0,12951,0,28909l0,260134c0,276093,12951,289044,28909,289044x">
-                  <v:stroke weight="0.602205pt" endcap="round" joinstyle="round" on="true" color="#000000"/>
-                  <v:fill on="false" color="#000000" opacity="0"/>
+                <v:shape id="Shape 1796" o:spid="_x0000_s1065" style="position:absolute;left:21190;top:1853;width:3613;height:2890;visibility:visible;mso-wrap-style:square;v-text-anchor:top" coordsize="361342,289044" o:gfxdata="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" path="m28909,289044r303524,c348392,289044,361342,276093,361342,260134r,-231225c361342,12951,348392,,332433,l28909,c12951,,,12951,,28909l,260134v,15959,12951,28910,28909,28910xe" filled="f" strokeweight=".21244mm">
+                  <v:stroke endcap="round"/>
+                  <v:path arrowok="t" textboxrect="0,0,361342,289044"/>
                 </v:shape>
-                <v:rect id="Rectangle 1797" style="position:absolute;width:2038;height:741;left:22236;top:3057;" filled="f" stroked="f">
+                <v:rect id="Rectangle 1797" o:spid="_x0000_s1066" style="position:absolute;left:22236;top:3057;width:2039;height:742;visibility:visible;mso-wrap-style:square;v-text-anchor:top" o:gfxdata="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" filled="f" stroked="f">
                   <v:textbox inset="0,0,0,0">
                     <w:txbxContent>
                       <w:p>
                         <w:pPr>
-                          <w:spacing w:before="0" w:after="160" w:line="259" w:lineRule="auto"/>
-                          <w:ind w:left="0" w:right="0" w:firstLine="0"/>
+                          <w:spacing w:after="160" w:line="259" w:lineRule="auto"/>
+                          <w:ind w:left="0" w:firstLine="0"/>
                           <w:jc w:val="left"/>
                         </w:pPr>
                         <w:r>
                           <w:rPr>
-                            <w:rFonts w:cs="Times New Roman" w:hAnsi="Times New Roman" w:eastAsia="Times New Roman" w:ascii="Times New Roman"/>
+                            <w:rFonts w:ascii="Times New Roman" w:eastAsia="Times New Roman" w:hAnsi="Times New Roman" w:cs="Times New Roman"/>
                             <w:sz w:val="10"/>
                           </w:rPr>
-                          <w:t xml:space="preserve">Motor</w:t>
+                          <w:t>Motor</w:t>
                         </w:r>
                       </w:p>
                     </w:txbxContent>
                   </v:textbox>
                 </v:rect>
-                <v:shape id="Shape 1798" style="position:absolute;width:1589;height:1589;left:8832;top:6189;" coordsize="158977,158976" path="m79488,0c123388,0,158977,35589,158977,79488c158977,123388,123388,158976,79488,158976c35589,158976,0,123388,0,79488c0,35589,35589,0,79488,0x">
-                  <v:stroke weight="0pt" endcap="round" joinstyle="round" on="false" color="#000000" opacity="0"/>
-                  <v:fill on="true" color="#ffffff"/>
+                <v:shape id="Shape 1798" o:spid="_x0000_s1067" style="position:absolute;left:8832;top:6189;width:1590;height:1590;visibility:visible;mso-wrap-style:square;v-text-anchor:top" coordsize="158977,158976" o:gfxdata="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" path="m79488,v43900,,79489,35589,79489,79488c158977,123388,123388,158976,79488,158976,35589,158976,,123388,,79488,,35589,35589,,79488,xe" stroked="f" strokeweight="0">
+                  <v:stroke endcap="round"/>
+                  <v:path arrowok="t" textboxrect="0,0,158977,158976"/>
                 </v:shape>
-                <v:shape id="Shape 1799" style="position:absolute;width:1589;height:1589;left:8832;top:6189;" coordsize="158977,158976" path="m0,79488c0,35589,35589,0,79488,0c123388,0,158977,35589,158977,79488c158977,123388,123388,158976,79488,158976c35589,158976,0,123388,0,79488x">
-                  <v:stroke weight="0.602205pt" endcap="round" joinstyle="round" on="true" color="#000000"/>
-                  <v:fill on="false" color="#000000" opacity="0"/>
+                <v:shape id="Shape 1799" o:spid="_x0000_s1068" style="position:absolute;left:8832;top:6189;width:1590;height:1590;visibility:visible;mso-wrap-style:square;v-text-anchor:top" coordsize="158977,158976" o:gfxdata="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" path="m,79488c,35589,35589,,79488,v43900,,79489,35589,79489,79488c158977,123388,123388,158976,79488,158976,35589,158976,,123388,,79488xe" filled="f" strokeweight=".21244mm">
+                  <v:stroke endcap="round"/>
+                  <v:path arrowok="t" textboxrect="0,0,158977,158976"/>
                 </v:shape>
-                <v:rect id="Rectangle 1800" style="position:absolute;width:1350;height:1480;left:9274;top:6504;" filled="f" stroked="f">
+                <v:rect id="Rectangle 1800" o:spid="_x0000_s1069" style="position:absolute;left:9274;top:6504;width:1351;height:1481;visibility:visible;mso-wrap-style:square;v-text-anchor:top" o:gfxdata="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" filled="f" stroked="f">
                   <v:textbox inset="0,0,0,0">
                     <w:txbxContent>
                       <w:p>
                         <w:pPr>
-                          <w:spacing w:before="0" w:after="160" w:line="259" w:lineRule="auto"/>
-                          <w:ind w:left="0" w:right="0" w:firstLine="0"/>
+                          <w:spacing w:after="160" w:line="259" w:lineRule="auto"/>
+                          <w:ind w:left="0" w:firstLine="0"/>
                           <w:jc w:val="left"/>
                         </w:pPr>
                         <w:r>
                           <w:rPr>
-                            <w:rFonts w:cs="Times New Roman" w:hAnsi="Times New Roman" w:eastAsia="Times New Roman" w:ascii="Times New Roman"/>
+                            <w:rFonts w:ascii="Times New Roman" w:eastAsia="Times New Roman" w:hAnsi="Times New Roman" w:cs="Times New Roman"/>
                             <w:sz w:val="19"/>
                           </w:rPr>
                           <w:t xml:space="preserve">Σ </w:t>
@@ -15349,46 +15539,46 @@
                     </w:txbxContent>
                   </v:textbox>
                 </v:rect>
-                <v:shape id="Shape 26749" style="position:absolute;width:1589;height:1589;left:13891;top:6189;" coordsize="158982,158982" path="m0,0l158982,0l158982,158982l0,158982l0,0">
-                  <v:stroke weight="0pt" endcap="round" joinstyle="round" on="false" color="#000000" opacity="0"/>
-                  <v:fill on="true" color="#ffffff"/>
+                <v:shape id="Shape 26747" o:spid="_x0000_s1070" style="position:absolute;left:13891;top:6189;width:1590;height:1590;visibility:visible;mso-wrap-style:square;v-text-anchor:top" coordsize="158982,158982" o:gfxdata="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" path="m,l158982,r,158982l,158982,,e" stroked="f" strokeweight="0">
+                  <v:stroke endcap="round"/>
+                  <v:path arrowok="t" textboxrect="0,0,158982,158982"/>
                 </v:shape>
-                <v:shape id="Shape 1802" style="position:absolute;width:1589;height:1589;left:13891;top:6189;" coordsize="158982,158982" path="m0,158982l158982,158982l158982,0l0,0x">
-                  <v:stroke weight="0.602205pt" endcap="square" joinstyle="miter" miterlimit="2" on="true" color="#000000"/>
-                  <v:fill on="false" color="#000000" opacity="0"/>
+                <v:shape id="Shape 1802" o:spid="_x0000_s1071" style="position:absolute;left:13891;top:6189;width:1590;height:1590;visibility:visible;mso-wrap-style:square;v-text-anchor:top" coordsize="158982,158982" o:gfxdata="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" path="m,158982r158982,l158982,,,,,158982xe" filled="f" strokeweight=".21244mm">
+                  <v:stroke miterlimit="1" joinstyle="miter" endcap="square"/>
+                  <v:path arrowok="t" textboxrect="0,0,158982,158982"/>
                 </v:shape>
-                <v:rect id="Rectangle 19421" style="position:absolute;width:813;height:740;left:14260;top:6745;" filled="f" stroked="f">
+                <v:rect id="Rectangle 19421" o:spid="_x0000_s1072" style="position:absolute;left:14260;top:6745;width:814;height:740;visibility:visible;mso-wrap-style:square;v-text-anchor:top" o:gfxdata="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" filled="f" stroked="f">
                   <v:textbox inset="0,0,0,0">
                     <w:txbxContent>
                       <w:p>
                         <w:pPr>
-                          <w:spacing w:before="0" w:after="160" w:line="259" w:lineRule="auto"/>
-                          <w:ind w:left="0" w:right="0" w:firstLine="0"/>
+                          <w:spacing w:after="160" w:line="259" w:lineRule="auto"/>
+                          <w:ind w:left="0" w:firstLine="0"/>
                           <w:jc w:val="left"/>
                         </w:pPr>
                         <w:r>
                           <w:rPr>
-                            <w:rFonts w:cs="Times New Roman" w:hAnsi="Times New Roman" w:eastAsia="Times New Roman" w:ascii="Times New Roman"/>
+                            <w:rFonts w:ascii="Times New Roman" w:eastAsia="Times New Roman" w:hAnsi="Times New Roman" w:cs="Times New Roman"/>
                             <w:sz w:val="10"/>
                           </w:rPr>
-                          <w:t xml:space="preserve">30</w:t>
+                          <w:t>30</w:t>
                         </w:r>
                       </w:p>
                     </w:txbxContent>
                   </v:textbox>
                 </v:rect>
-                <v:rect id="Rectangle 19422" style="position:absolute;width:528;height:740;left:14872;top:6745;" filled="f" stroked="f">
+                <v:rect id="Rectangle 19422" o:spid="_x0000_s1073" style="position:absolute;left:14872;top:6745;width:529;height:740;visibility:visible;mso-wrap-style:square;v-text-anchor:top" o:gfxdata="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" filled="f" stroked="f">
                   <v:textbox inset="0,0,0,0">
                     <w:txbxContent>
                       <w:p>
                         <w:pPr>
-                          <w:spacing w:before="0" w:after="160" w:line="259" w:lineRule="auto"/>
-                          <w:ind w:left="0" w:right="0" w:firstLine="0"/>
+                          <w:spacing w:after="160" w:line="259" w:lineRule="auto"/>
+                          <w:ind w:left="0" w:firstLine="0"/>
                           <w:jc w:val="left"/>
                         </w:pPr>
                         <w:r>
                           <w:rPr>
-                            <w:rFonts w:cs="Times New Roman" w:hAnsi="Times New Roman" w:eastAsia="Times New Roman" w:ascii="Times New Roman"/>
+                            <w:rFonts w:ascii="Times New Roman" w:eastAsia="Times New Roman" w:hAnsi="Times New Roman" w:cs="Times New Roman"/>
                             <w:sz w:val="10"/>
                           </w:rPr>
                           <w:t xml:space="preserve">° </w:t>
@@ -15397,373 +15587,377 @@
                     </w:txbxContent>
                   </v:textbox>
                 </v:rect>
-                <v:shape id="Shape 26750" style="position:absolute;width:1589;height:1589;left:8832;top:17028;" coordsize="158982,158982" path="m0,0l158982,0l158982,158982l0,158982l0,0">
-                  <v:stroke weight="0pt" endcap="square" joinstyle="miter" miterlimit="2" on="false" color="#000000" opacity="0"/>
-                  <v:fill on="true" color="#ffffff"/>
+                <v:shape id="Shape 26748" o:spid="_x0000_s1074" style="position:absolute;left:8832;top:17028;width:1590;height:1590;visibility:visible;mso-wrap-style:square;v-text-anchor:top" coordsize="158982,158982" o:gfxdata="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" path="m,l158982,r,158982l,158982,,e" stroked="f" strokeweight="0">
+                  <v:stroke miterlimit="1" joinstyle="miter" endcap="square"/>
+                  <v:path arrowok="t" textboxrect="0,0,158982,158982"/>
                 </v:shape>
-                <v:shape id="Shape 1805" style="position:absolute;width:1589;height:1589;left:8832;top:17028;" coordsize="158982,158982" path="m0,158982l158982,158982l158982,0l0,0x">
-                  <v:stroke weight="0.602205pt" endcap="square" joinstyle="miter" miterlimit="2" on="true" color="#000000"/>
-                  <v:fill on="false" color="#000000" opacity="0"/>
+                <v:shape id="Shape 1805" o:spid="_x0000_s1075" style="position:absolute;left:8832;top:17028;width:1590;height:1590;visibility:visible;mso-wrap-style:square;v-text-anchor:top" coordsize="158982,158982" o:gfxdata="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" path="m,158982r158982,l158982,,,,,158982xe" filled="f" strokeweight=".21244mm">
+                  <v:stroke miterlimit="1" joinstyle="miter" endcap="square"/>
+                  <v:path arrowok="t" textboxrect="0,0,158982,158982"/>
                 </v:shape>
-                <v:rect id="Rectangle 1806" style="position:absolute;width:406;height:740;left:9477;top:17588;" filled="f" stroked="f">
+                <v:rect id="Rectangle 1806" o:spid="_x0000_s1076" style="position:absolute;left:9477;top:17588;width:407;height:740;visibility:visible;mso-wrap-style:square;v-text-anchor:top" o:gfxdata="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" filled="f" stroked="f">
                   <v:textbox inset="0,0,0,0">
                     <w:txbxContent>
                       <w:p>
                         <w:pPr>
-                          <w:spacing w:before="0" w:after="160" w:line="259" w:lineRule="auto"/>
-                          <w:ind w:left="0" w:right="0" w:firstLine="0"/>
+                          <w:spacing w:after="160" w:line="259" w:lineRule="auto"/>
+                          <w:ind w:left="0" w:firstLine="0"/>
                           <w:jc w:val="left"/>
                         </w:pPr>
                         <w:r>
                           <w:rPr>
-                            <w:rFonts w:cs="Times New Roman" w:hAnsi="Times New Roman" w:eastAsia="Times New Roman" w:ascii="Times New Roman"/>
+                            <w:rFonts w:ascii="Times New Roman" w:eastAsia="Times New Roman" w:hAnsi="Times New Roman" w:cs="Times New Roman"/>
                             <w:sz w:val="10"/>
                           </w:rPr>
-                          <w:t xml:space="preserve">0</w:t>
+                          <w:t>0</w:t>
                         </w:r>
                       </w:p>
                     </w:txbxContent>
                   </v:textbox>
                 </v:rect>
-                <v:shape id="Shape 1807" style="position:absolute;width:0;height:1936;left:2762;top:11695;" coordsize="0,193647" path="m0,193647l0,0">
-                  <v:stroke weight="1.00367pt" endcap="round" joinstyle="round" on="true" color="#000000"/>
-                  <v:fill on="false" color="#000000" opacity="0"/>
+                <v:shape id="Shape 1807" o:spid="_x0000_s1077" style="position:absolute;left:2762;top:11695;width:0;height:1937;visibility:visible;mso-wrap-style:square;v-text-anchor:top" coordsize="0,193647" o:gfxdata="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" path="m,193647l,e" filled="f" strokeweight=".35408mm">
+                  <v:stroke endcap="round"/>
+                  <v:path arrowok="t" textboxrect="0,0,0,193647"/>
                 </v:shape>
-                <v:shape id="Shape 1808" style="position:absolute;width:511;height:511;left:2506;top:11247;" coordsize="51191,51190" path="m25595,0l51191,51190l0,51190l25595,0x">
-                  <v:stroke weight="0pt" endcap="round" joinstyle="round" on="false" color="#000000" opacity="0"/>
-                  <v:fill on="true" color="#000000"/>
+                <v:shape id="Shape 1808" o:spid="_x0000_s1078" style="position:absolute;left:2506;top:11247;width:512;height:512;visibility:visible;mso-wrap-style:square;v-text-anchor:top" coordsize="51191,51190" o:gfxdata="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" path="m25595,l51191,51190,,51190,25595,xe" fillcolor="black" stroked="f" strokeweight="0">
+                  <v:stroke endcap="round"/>
+                  <v:path arrowok="t" textboxrect="0,0,51191,51190"/>
                 </v:shape>
-                <v:shape id="Shape 1809" style="position:absolute;width:0;height:2267;left:2762;top:6089;" coordsize="0,226789" path="m0,226789l0,0">
-                  <v:stroke weight="1.00367pt" endcap="round" joinstyle="round" on="true" color="#000000"/>
-                  <v:fill on="false" color="#000000" opacity="0"/>
+                <v:shape id="Shape 1809" o:spid="_x0000_s1079" style="position:absolute;left:2762;top:6089;width:0;height:2268;visibility:visible;mso-wrap-style:square;v-text-anchor:top" coordsize="0,226789" o:gfxdata="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" path="m,226789l,e" filled="f" strokeweight=".35408mm">
+                  <v:stroke endcap="round"/>
+                  <v:path arrowok="t" textboxrect="0,0,0,226789"/>
                 </v:shape>
-                <v:shape id="Shape 1810" style="position:absolute;width:511;height:511;left:2506;top:5641;" coordsize="51191,51190" path="m25595,0l51191,51190l0,51190l25595,0x">
-                  <v:stroke weight="0pt" endcap="round" joinstyle="round" on="false" color="#000000" opacity="0"/>
-                  <v:fill on="true" color="#000000"/>
+                <v:shape id="Shape 1810" o:spid="_x0000_s1080" style="position:absolute;left:2506;top:5641;width:512;height:512;visibility:visible;mso-wrap-style:square;v-text-anchor:top" coordsize="51191,51190" o:gfxdata="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" path="m25595,l51191,51190,,51190,25595,xe" fillcolor="black" stroked="f" strokeweight="0">
+                  <v:stroke endcap="round"/>
+                  <v:path arrowok="t" textboxrect="0,0,51191,51190"/>
                 </v:shape>
-                <v:shape id="Shape 1811" style="position:absolute;width:2531;height:0;left:4569;top:3298;" coordsize="253169,0" path="m0,0l253169,0">
-                  <v:stroke weight="0.602205pt" endcap="round" joinstyle="round" on="true" color="#000000"/>
-                  <v:fill on="false" color="#000000" opacity="0"/>
+                <v:shape id="Shape 1811" o:spid="_x0000_s1081" style="position:absolute;left:4569;top:3298;width:2531;height:0;visibility:visible;mso-wrap-style:square;v-text-anchor:top" coordsize="253169,0" o:gfxdata="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" path="m,l253169,e" filled="f" strokeweight=".21244mm">
+                  <v:stroke endcap="round"/>
+                  <v:path arrowok="t" textboxrect="0,0,253169,0"/>
                 </v:shape>
-                <v:shape id="Shape 1812" style="position:absolute;width:409;height:409;left:7049;top:3093;" coordsize="40993,40993" path="m0,0l40993,20497l0,40993l0,0x">
-                  <v:stroke weight="0pt" endcap="round" joinstyle="round" on="false" color="#000000" opacity="0"/>
-                  <v:fill on="true" color="#000000"/>
+                <v:shape id="Shape 1812" o:spid="_x0000_s1082" style="position:absolute;left:7049;top:3093;width:410;height:410;visibility:visible;mso-wrap-style:square;v-text-anchor:top" coordsize="40993,40993" o:gfxdata="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" path="m,l40993,20497,,40993,,xe" fillcolor="black" stroked="f" strokeweight="0">
+                  <v:stroke endcap="round"/>
+                  <v:path arrowok="t" textboxrect="0,0,40993,40993"/>
                 </v:shape>
-                <v:shape id="Shape 1813" style="position:absolute;width:0;height:1086;left:9627;top:5102;" coordsize="0,108653" path="m0,108653l0,0">
-                  <v:stroke weight="0.602205pt" endcap="round" joinstyle="round" on="true" color="#000000"/>
-                  <v:fill on="false" color="#000000" opacity="0"/>
+                <v:shape id="Shape 1813" o:spid="_x0000_s1083" style="position:absolute;left:9627;top:5102;width:0;height:1087;visibility:visible;mso-wrap-style:square;v-text-anchor:top" coordsize="0,108653" o:gfxdata="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" path="m,108653l,e" filled="f" strokeweight=".21244mm">
+                  <v:stroke endcap="round"/>
+                  <v:path arrowok="t" textboxrect="0,0,0,108653"/>
                 </v:shape>
-                <v:shape id="Shape 1814" style="position:absolute;width:409;height:409;left:9422;top:4743;" coordsize="40993,40993" path="m20497,0l40993,40993l0,40993l20497,0x">
-                  <v:stroke weight="0pt" endcap="round" joinstyle="round" on="false" color="#000000" opacity="0"/>
-                  <v:fill on="true" color="#000000"/>
+                <v:shape id="Shape 1814" o:spid="_x0000_s1084" style="position:absolute;left:9422;top:4743;width:410;height:410;visibility:visible;mso-wrap-style:square;v-text-anchor:top" coordsize="40993,40993" o:gfxdata="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" path="m20497,l40993,40993,,40993,20497,xe" fillcolor="black" stroked="f" strokeweight="0">
+                  <v:stroke endcap="round"/>
+                  <v:path arrowok="t" textboxrect="0,0,40993,40993"/>
                 </v:shape>
-                <v:shape id="Shape 1815" style="position:absolute;width:2532;height:0;left:11795;top:3298;" coordsize="253200,0" path="m0,0l253200,0">
-                  <v:stroke weight="0.602205pt" endcap="round" joinstyle="round" on="true" color="#000000"/>
-                  <v:fill on="false" color="#000000" opacity="0"/>
+                <v:shape id="Shape 1815" o:spid="_x0000_s1085" style="position:absolute;left:11795;top:3298;width:2532;height:0;visibility:visible;mso-wrap-style:square;v-text-anchor:top" coordsize="253200,0" o:gfxdata="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" path="m,l253200,e" filled="f" strokeweight=".21244mm">
+                  <v:stroke endcap="round"/>
+                  <v:path arrowok="t" textboxrect="0,0,253200,0"/>
                 </v:shape>
-                <v:shape id="Shape 1816" style="position:absolute;width:409;height:409;left:14276;top:3093;" coordsize="40993,40993" path="m0,0l40993,20497l0,40993l0,0x">
-                  <v:stroke weight="0pt" endcap="round" joinstyle="round" on="false" color="#000000" opacity="0"/>
-                  <v:fill on="true" color="#000000"/>
+                <v:shape id="Shape 1816" o:spid="_x0000_s1086" style="position:absolute;left:14276;top:3093;width:410;height:410;visibility:visible;mso-wrap-style:square;v-text-anchor:top" coordsize="40993,40993" o:gfxdata="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" path="m,l40993,20497,,40993,,xe" fillcolor="black" stroked="f" strokeweight="0">
+                  <v:stroke endcap="round"/>
+                  <v:path arrowok="t" textboxrect="0,0,40993,40993"/>
                 </v:shape>
-                <v:shape id="Shape 1817" style="position:absolute;width:2532;height:0;left:18299;top:3298;" coordsize="253200,0" path="m0,0l253200,0">
-                  <v:stroke weight="0.602205pt" endcap="round" joinstyle="round" on="true" color="#000000"/>
-                  <v:fill on="false" color="#000000" opacity="0"/>
+                <v:shape id="Shape 1817" o:spid="_x0000_s1087" style="position:absolute;left:18299;top:3298;width:2532;height:0;visibility:visible;mso-wrap-style:square;v-text-anchor:top" coordsize="253200,0" o:gfxdata="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" path="m,l253200,e" filled="f" strokeweight=".21244mm">
+                  <v:stroke endcap="round"/>
+                  <v:path arrowok="t" textboxrect="0,0,253200,0"/>
                 </v:shape>
-                <v:shape id="Shape 1818" style="position:absolute;width:409;height:409;left:20780;top:3093;" coordsize="40993,40993" path="m0,0l40993,20497l0,40993l0,0x">
-                  <v:stroke weight="0pt" endcap="round" joinstyle="round" on="false" color="#000000" opacity="0"/>
-                  <v:fill on="true" color="#000000"/>
+                <v:shape id="Shape 1818" o:spid="_x0000_s1088" style="position:absolute;left:20780;top:3093;width:410;height:410;visibility:visible;mso-wrap-style:square;v-text-anchor:top" coordsize="40993,40993" o:gfxdata="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" path="m,l40993,20497,,40993,,xe" fillcolor="black" stroked="f" strokeweight="0">
+                  <v:stroke endcap="round"/>
+                  <v:path arrowok="t" textboxrect="0,0,40993,40993"/>
                 </v:shape>
-                <v:shape id="Shape 1819" style="position:absolute;width:363;height:10333;left:22632;top:4743;" coordsize="36353,1033398" path="m36353,0l36353,1033398l0,1033398">
-                  <v:stroke weight="0.602205pt" endcap="round" joinstyle="round" on="true" color="#000000"/>
-                  <v:fill on="false" color="#000000" opacity="0"/>
+                <v:shape id="Shape 1819" o:spid="_x0000_s1089" style="position:absolute;left:22632;top:4743;width:364;height:10334;visibility:visible;mso-wrap-style:square;v-text-anchor:top" coordsize="36353,1033398" o:gfxdata="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" path="m36353,r,1033398l,1033398e" filled="f" strokeweight=".21244mm">
+                  <v:stroke endcap="round"/>
+                  <v:path arrowok="t" textboxrect="0,0,36353,1033398"/>
                 </v:shape>
-                <v:shape id="Shape 1820" style="position:absolute;width:409;height:409;left:22274;top:14872;" coordsize="40993,40993" path="m40993,0l40993,40993l0,20497l40993,0x">
-                  <v:stroke weight="0pt" endcap="round" joinstyle="round" on="false" color="#000000" opacity="0"/>
-                  <v:fill on="true" color="#000000"/>
+                <v:shape id="Shape 1820" o:spid="_x0000_s1090" style="position:absolute;left:22274;top:14872;width:409;height:410;visibility:visible;mso-wrap-style:square;v-text-anchor:top" coordsize="40993,40993" o:gfxdata="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" path="m40993,r,40993l,20497,40993,xe" fillcolor="black" stroked="f" strokeweight="0">
+                  <v:stroke endcap="round"/>
+                  <v:path arrowok="t" textboxrect="0,0,40993,40993"/>
                 </v:shape>
-                <v:rect id="Rectangle 1821" style="position:absolute;width:928;height:1455;left:9896;top:15992;" filled="f" stroked="f">
+                <v:rect id="Rectangle 1821" o:spid="_x0000_s1091" style="position:absolute;left:9896;top:15992;width:928;height:1456;visibility:visible;mso-wrap-style:square;v-text-anchor:top" o:gfxdata="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" filled="f" stroked="f">
                   <v:textbox inset="0,0,0,0">
                     <w:txbxContent>
                       <w:p>
                         <w:pPr>
-                          <w:spacing w:before="0" w:after="160" w:line="259" w:lineRule="auto"/>
-                          <w:ind w:left="0" w:right="0" w:firstLine="0"/>
+                          <w:spacing w:after="160" w:line="259" w:lineRule="auto"/>
+                          <w:ind w:left="0" w:firstLine="0"/>
                           <w:jc w:val="left"/>
                         </w:pPr>
                         <w:r>
                           <w:rPr>
-                            <w:rFonts w:cs="Times New Roman" w:hAnsi="Times New Roman" w:eastAsia="Times New Roman" w:ascii="Times New Roman"/>
-                            <w:b w:val="1"/>
+                            <w:rFonts w:ascii="Times New Roman" w:eastAsia="Times New Roman" w:hAnsi="Times New Roman" w:cs="Times New Roman"/>
+                            <w:b/>
                             <w:sz w:val="19"/>
                           </w:rPr>
-                          <w:t xml:space="preserve">+</w:t>
+                          <w:t>+</w:t>
                         </w:r>
                       </w:p>
                     </w:txbxContent>
                   </v:textbox>
                 </v:rect>
-                <v:rect id="Rectangle 1822" style="position:absolute;width:813;height:1454;left:10444;top:13247;" filled="f" stroked="f">
+                <v:rect id="Rectangle 1822" o:spid="_x0000_s1092" style="position:absolute;left:10444;top:13247;width:813;height:1454;visibility:visible;mso-wrap-style:square;v-text-anchor:top" o:gfxdata="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" filled="f" stroked="f">
                   <v:textbox inset="0,0,0,0">
                     <w:txbxContent>
                       <w:p>
                         <w:pPr>
-                          <w:spacing w:before="0" w:after="160" w:line="259" w:lineRule="auto"/>
-                          <w:ind w:left="0" w:right="0" w:firstLine="0"/>
+                          <w:spacing w:after="160" w:line="259" w:lineRule="auto"/>
+                          <w:ind w:left="0" w:firstLine="0"/>
                           <w:jc w:val="left"/>
                         </w:pPr>
                         <w:r>
                           <w:rPr>
-                            <w:rFonts w:cs="Times New Roman" w:hAnsi="Times New Roman" w:eastAsia="Times New Roman" w:ascii="Times New Roman"/>
-                            <w:b w:val="1"/>
+                            <w:rFonts w:ascii="Times New Roman" w:eastAsia="Times New Roman" w:hAnsi="Times New Roman" w:cs="Times New Roman"/>
+                            <w:b/>
                             <w:sz w:val="19"/>
                           </w:rPr>
-                          <w:t xml:space="preserve">_</w:t>
+                          <w:t>_</w:t>
                         </w:r>
                       </w:p>
                     </w:txbxContent>
                   </v:textbox>
                 </v:rect>
-                <v:shape id="Shape 1823" style="position:absolute;width:0;height:797;left:9627;top:16231;" coordsize="0,79753" path="m0,79753l0,0">
-                  <v:stroke weight="0.602205pt" endcap="round" joinstyle="round" on="true" color="#000000"/>
-                  <v:fill on="false" color="#000000" opacity="0"/>
+                <v:shape id="Shape 1823" o:spid="_x0000_s1093" style="position:absolute;left:9627;top:16231;width:0;height:797;visibility:visible;mso-wrap-style:square;v-text-anchor:top" coordsize="0,79753" o:gfxdata="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" path="m,79753l,e" filled="f" strokeweight=".21244mm">
+                  <v:stroke endcap="round"/>
+                  <v:path arrowok="t" textboxrect="0,0,0,79753"/>
                 </v:shape>
-                <v:shape id="Shape 1824" style="position:absolute;width:409;height:409;left:9422;top:15872;" coordsize="40993,40998" path="m20497,0l40993,40998l0,40998l20497,0x">
-                  <v:stroke weight="0pt" endcap="round" joinstyle="round" on="false" color="#000000" opacity="0"/>
-                  <v:fill on="true" color="#000000"/>
+                <v:shape id="Shape 1824" o:spid="_x0000_s1094" style="position:absolute;left:9422;top:15872;width:410;height:410;visibility:visible;mso-wrap-style:square;v-text-anchor:top" coordsize="40993,40998" o:gfxdata="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" path="m20497,l40993,40998,,40998,20497,xe" fillcolor="black" stroked="f" strokeweight="0">
+                  <v:stroke endcap="round"/>
+                  <v:path arrowok="t" textboxrect="0,0,40993,40998"/>
                 </v:shape>
-                <v:shape id="Shape 1825" style="position:absolute;width:2098;height:0;left:10781;top:15077;" coordsize="209861,0" path="m209861,0l0,0">
-                  <v:stroke weight="0.602205pt" endcap="round" joinstyle="round" on="true" color="#000000"/>
-                  <v:fill on="false" color="#000000" opacity="0"/>
+                <v:shape id="Shape 1825" o:spid="_x0000_s1095" style="position:absolute;left:10781;top:15077;width:2098;height:0;visibility:visible;mso-wrap-style:square;v-text-anchor:top" coordsize="209861,0" o:gfxdata="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" path="m209861,l,e" filled="f" strokeweight=".21244mm">
+                  <v:stroke endcap="round"/>
+                  <v:path arrowok="t" textboxrect="0,0,209861,0"/>
                 </v:shape>
-                <v:shape id="Shape 1826" style="position:absolute;width:409;height:409;left:10422;top:14872;" coordsize="40993,40993" path="m40993,0l40993,40993l0,20497l40993,0x">
-                  <v:stroke weight="0pt" endcap="round" joinstyle="round" on="false" color="#000000" opacity="0"/>
-                  <v:fill on="true" color="#000000"/>
+                <v:shape id="Shape 1826" o:spid="_x0000_s1096" style="position:absolute;left:10422;top:14872;width:410;height:410;visibility:visible;mso-wrap-style:square;v-text-anchor:top" coordsize="40993,40993" o:gfxdata="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" path="m40993,r,40993l,20497,40993,xe" fillcolor="black" stroked="f" strokeweight="0">
+                  <v:stroke endcap="round"/>
+                  <v:path arrowok="t" textboxrect="0,0,40993,40993"/>
                 </v:shape>
-                <v:shape id="Shape 1827" style="position:absolute;width:0;height:1448;left:9627;top:12834;" coordsize="0,144802" path="m0,144802l0,0">
-                  <v:stroke weight="0.602205pt" endcap="round" joinstyle="round" on="true" color="#000000"/>
-                  <v:fill on="false" color="#000000" opacity="0"/>
+                <v:shape id="Shape 1827" o:spid="_x0000_s1097" style="position:absolute;left:9627;top:12834;width:0;height:1448;visibility:visible;mso-wrap-style:square;v-text-anchor:top" coordsize="0,144802" o:gfxdata="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" path="m,144802l,e" filled="f" strokeweight=".21244mm">
+                  <v:stroke endcap="round"/>
+                  <v:path arrowok="t" textboxrect="0,0,0,144802"/>
                 </v:shape>
-                <v:shape id="Shape 1828" style="position:absolute;width:409;height:409;left:9422;top:12476;" coordsize="40993,40993" path="m20497,0l40993,40993l0,40993l20497,0x">
-                  <v:stroke weight="0pt" endcap="round" joinstyle="round" on="false" color="#000000" opacity="0"/>
-                  <v:fill on="true" color="#000000"/>
+                <v:shape id="Shape 1828" o:spid="_x0000_s1098" style="position:absolute;left:9422;top:12476;width:410;height:410;visibility:visible;mso-wrap-style:square;v-text-anchor:top" coordsize="40993,40993" o:gfxdata="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" path="m20497,l40993,40993,,40993,20497,xe" fillcolor="black" stroked="f" strokeweight="0">
+                  <v:stroke endcap="round"/>
+                  <v:path arrowok="t" textboxrect="0,0,40993,40993"/>
                 </v:shape>
-                <v:shape id="Shape 1829" style="position:absolute;width:0;height:1447;left:9627;top:8138;" coordsize="0,144751" path="m0,144751l0,0">
-                  <v:stroke weight="0.602205pt" endcap="round" joinstyle="round" on="true" color="#000000"/>
-                  <v:fill on="false" color="#000000" opacity="0"/>
+                <v:shape id="Shape 1829" o:spid="_x0000_s1099" style="position:absolute;left:9627;top:8138;width:0;height:1447;visibility:visible;mso-wrap-style:square;v-text-anchor:top" coordsize="0,144751" o:gfxdata="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" path="m,144751l,e" filled="f" strokeweight=".21244mm">
+                  <v:stroke endcap="round"/>
+                  <v:path arrowok="t" textboxrect="0,0,0,144751"/>
                 </v:shape>
-                <v:shape id="Shape 1830" style="position:absolute;width:409;height:409;left:9422;top:7779;" coordsize="40993,40993" path="m20497,0l40993,40993l0,40993l20497,0x">
-                  <v:stroke weight="0pt" endcap="round" joinstyle="round" on="false" color="#000000" opacity="0"/>
-                  <v:fill on="true" color="#000000"/>
+                <v:shape id="Shape 1830" o:spid="_x0000_s1100" style="position:absolute;left:9422;top:7779;width:410;height:409;visibility:visible;mso-wrap-style:square;v-text-anchor:top" coordsize="40993,40993" o:gfxdata="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" path="m20497,l40993,40993,,40993,20497,xe" fillcolor="black" stroked="f" strokeweight="0">
+                  <v:stroke endcap="round"/>
+                  <v:path arrowok="t" textboxrect="0,0,40993,40993"/>
                 </v:shape>
-                <v:shape id="Shape 1831" style="position:absolute;width:3110;height:0;left:10781;top:6984;" coordsize="311019,0" path="m311019,0l0,0">
-                  <v:stroke weight="0.602205pt" endcap="round" joinstyle="round" on="true" color="#000000"/>
-                  <v:fill on="false" color="#000000" opacity="0"/>
+                <v:shape id="Shape 1831" o:spid="_x0000_s1101" style="position:absolute;left:10781;top:6984;width:3110;height:0;visibility:visible;mso-wrap-style:square;v-text-anchor:top" coordsize="311019,0" o:gfxdata="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" path="m311019,l,e" filled="f" strokeweight=".21244mm">
+                  <v:stroke endcap="round"/>
+                  <v:path arrowok="t" textboxrect="0,0,311019,0"/>
                 </v:shape>
-                <v:shape id="Shape 1832" style="position:absolute;width:409;height:409;left:10422;top:6779;" coordsize="40993,40993" path="m40993,0l40993,40993l0,20497l40993,0x">
-                  <v:stroke weight="0pt" endcap="round" joinstyle="round" on="false" color="#000000" opacity="0"/>
-                  <v:fill on="true" color="#000000"/>
+                <v:shape id="Shape 1832" o:spid="_x0000_s1102" style="position:absolute;left:10422;top:6779;width:410;height:410;visibility:visible;mso-wrap-style:square;v-text-anchor:top" coordsize="40993,40993" o:gfxdata="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" path="m40993,r,40993l,20497,40993,xe" fillcolor="black" stroked="f" strokeweight="0">
+                  <v:stroke endcap="round"/>
+                  <v:path arrowok="t" textboxrect="0,0,40993,40993"/>
                 </v:shape>
-                <v:shape id="Shape 1833" style="position:absolute;width:1809;height:0;left:16851;top:15077;" coordsize="180901,0" path="m180901,0l0,0">
-                  <v:stroke weight="0.602205pt" endcap="round" joinstyle="round" on="true" color="#000000"/>
-                  <v:fill on="false" color="#000000" opacity="0"/>
+                <v:shape id="Shape 1833" o:spid="_x0000_s1103" style="position:absolute;left:16851;top:15077;width:1809;height:0;visibility:visible;mso-wrap-style:square;v-text-anchor:top" coordsize="180901,0" o:gfxdata="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" path="m180901,l,e" filled="f" strokeweight=".21244mm">
+                  <v:stroke endcap="round"/>
+                  <v:path arrowok="t" textboxrect="0,0,180901,0"/>
                 </v:shape>
-                <v:shape id="Shape 1834" style="position:absolute;width:409;height:409;left:16492;top:14872;" coordsize="40993,40993" path="m40993,0l40993,40993l0,20497l40993,0x">
-                  <v:stroke weight="0pt" endcap="round" joinstyle="round" on="false" color="#000000" opacity="0"/>
-                  <v:fill on="true" color="#000000"/>
+                <v:shape id="Shape 1834" o:spid="_x0000_s1104" style="position:absolute;left:16492;top:14872;width:410;height:410;visibility:visible;mso-wrap-style:square;v-text-anchor:top" coordsize="40993,40993" o:gfxdata="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" path="m40993,r,40993l,20497,40993,xe" fillcolor="black" stroked="f" strokeweight="0">
+                  <v:stroke endcap="round"/>
+                  <v:path arrowok="t" textboxrect="0,0,40993,40993"/>
                 </v:shape>
-                <v:shape id="Shape 1835" style="position:absolute;width:23086;height:16620;left:2762;top:3298;" coordsize="2308662,1662069" path="m2204088,0l2308662,0l2308662,1662069l0,1662069l0,1358290">
-                  <v:stroke weight="0.602205pt" endcap="round" joinstyle="round" on="true" color="#000000"/>
-                  <v:fill on="false" color="#000000" opacity="0"/>
+                <v:shape id="Shape 1835" o:spid="_x0000_s1105" style="position:absolute;left:2762;top:3298;width:23087;height:16621;visibility:visible;mso-wrap-style:square;v-text-anchor:top" coordsize="2308662,1662069" o:gfxdata="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" path="m2204088,r104574,l2308662,1662069,,1662069,,1358290e" filled="f" strokeweight=".21244mm">
+                  <v:stroke endcap="round"/>
+                  <v:path arrowok="t" textboxrect="0,0,2308662,1662069"/>
                 </v:shape>
-                <v:shape id="Shape 1836" style="position:absolute;width:409;height:409;left:2557;top:16523;" coordsize="40993,40993" path="m20497,0l40993,40993l0,40993l20497,0x">
-                  <v:stroke weight="0pt" endcap="round" joinstyle="round" on="false" color="#000000" opacity="0"/>
-                  <v:fill on="true" color="#000000"/>
+                <v:shape id="Shape 1836" o:spid="_x0000_s1106" style="position:absolute;left:2557;top:16523;width:410;height:410;visibility:visible;mso-wrap-style:square;v-text-anchor:top" coordsize="40993,40993" o:gfxdata="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" path="m20497,l40993,40993,,40993,20497,xe" fillcolor="black" stroked="f" strokeweight="0">
+                  <v:stroke endcap="round"/>
+                  <v:path arrowok="t" textboxrect="0,0,40993,40993"/>
                 </v:shape>
-                <v:shape id="Shape 1837" style="position:absolute;width:15898;height:16069;left:4569;top:3298;" coordsize="1589836,1606917" path="m0,0l124275,0l124275,1606917l1589836,1606917l1589836,1358290">
-                  <v:stroke weight="0.602205pt" endcap="round" joinstyle="round" on="true" color="#000000"/>
-                  <v:fill on="false" color="#000000" opacity="0"/>
+                <v:shape id="Shape 1837" o:spid="_x0000_s1107" style="position:absolute;left:4569;top:3298;width:15898;height:16070;visibility:visible;mso-wrap-style:square;v-text-anchor:top" coordsize="1589836,1606917" o:gfxdata="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" path="m,l124275,r,1606917l1589836,1606917r,-248627e" filled="f" strokeweight=".21244mm">
+                  <v:stroke endcap="round"/>
+                  <v:path arrowok="t" textboxrect="0,0,1589836,1606917"/>
                 </v:shape>
-                <v:shape id="Shape 1838" style="position:absolute;width:409;height:409;left:20262;top:16523;" coordsize="40993,40993" path="m20496,0l40993,40993l0,40993l20496,0x">
-                  <v:stroke weight="0pt" endcap="round" joinstyle="round" on="false" color="#000000" opacity="0"/>
-                  <v:fill on="true" color="#000000"/>
+                <v:shape id="Shape 1838" o:spid="_x0000_s1108" style="position:absolute;left:20262;top:16523;width:410;height:410;visibility:visible;mso-wrap-style:square;v-text-anchor:top" coordsize="40993,40993" o:gfxdata="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" path="m20496,l40993,40993,,40993,20496,xe" fillcolor="black" stroked="f" strokeweight="0">
+                  <v:stroke endcap="round"/>
+                  <v:path arrowok="t" textboxrect="0,0,40993,40993"/>
                 </v:shape>
-                <v:rect id="Rectangle 1839" style="position:absolute;width:339;height:1113;left:23422;top:9979;" filled="f" stroked="f">
+                <v:rect id="Rectangle 1839" o:spid="_x0000_s1109" style="position:absolute;left:23422;top:9979;width:340;height:1113;visibility:visible;mso-wrap-style:square;v-text-anchor:top" o:gfxdata="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" filled="f" stroked="f">
                   <v:textbox inset="0,0,0,0">
                     <w:txbxContent>
                       <w:p>
                         <w:pPr>
-                          <w:spacing w:before="0" w:after="160" w:line="259" w:lineRule="auto"/>
-                          <w:ind w:left="0" w:right="0" w:firstLine="0"/>
+                          <w:spacing w:after="160" w:line="259" w:lineRule="auto"/>
+                          <w:ind w:left="0" w:firstLine="0"/>
+                          <w:jc w:val="left"/>
+                        </w:pPr>
+                        <w:proofErr w:type="spellStart"/>
+                        <w:r>
+                          <w:rPr>
+                            <w:rFonts w:ascii="Times New Roman" w:eastAsia="Times New Roman" w:hAnsi="Times New Roman" w:cs="Times New Roman"/>
+                            <w:i/>
+                            <w:sz w:val="14"/>
+                          </w:rPr>
+                          <w:t>i</w:t>
+                        </w:r>
+                        <w:proofErr w:type="spellEnd"/>
+                      </w:p>
+                    </w:txbxContent>
+                  </v:textbox>
+                </v:rect>
+                <v:rect id="Rectangle 1840" o:spid="_x0000_s1110" style="position:absolute;left:23678;top:10337;width:1139;height:719;visibility:visible;mso-wrap-style:square;v-text-anchor:top" o:gfxdata="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" filled="f" stroked="f">
+                  <v:textbox inset="0,0,0,0">
+                    <w:txbxContent>
+                      <w:p>
+                        <w:pPr>
+                          <w:spacing w:after="160" w:line="259" w:lineRule="auto"/>
+                          <w:ind w:left="0" w:firstLine="0"/>
+                          <w:jc w:val="left"/>
+                        </w:pPr>
+                        <w:proofErr w:type="spellStart"/>
+                        <w:r>
+                          <w:rPr>
+                            <w:rFonts w:ascii="Times New Roman" w:eastAsia="Times New Roman" w:hAnsi="Times New Roman" w:cs="Times New Roman"/>
+                            <w:i/>
+                            <w:sz w:val="9"/>
+                          </w:rPr>
+                          <w:t>abc</w:t>
+                        </w:r>
+                        <w:proofErr w:type="spellEnd"/>
+                      </w:p>
+                    </w:txbxContent>
+                  </v:textbox>
+                </v:rect>
+                <v:rect id="Rectangle 1841" o:spid="_x0000_s1111" style="position:absolute;left:9833;top:8508;width:785;height:1110;visibility:visible;mso-wrap-style:square;v-text-anchor:top" o:gfxdata="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" filled="f" stroked="f">
+                  <v:textbox inset="0,0,0,0">
+                    <w:txbxContent>
+                      <w:p>
+                        <w:pPr>
+                          <w:spacing w:after="160" w:line="259" w:lineRule="auto"/>
+                          <w:ind w:left="0" w:firstLine="0"/>
                           <w:jc w:val="left"/>
                         </w:pPr>
                         <w:r>
                           <w:rPr>
-                            <w:rFonts w:cs="Times New Roman" w:hAnsi="Times New Roman" w:eastAsia="Times New Roman" w:ascii="Times New Roman"/>
-                            <w:i w:val="1"/>
+                            <w:rFonts w:ascii="Times New Roman" w:eastAsia="Times New Roman" w:hAnsi="Times New Roman" w:cs="Times New Roman"/>
                             <w:sz w:val="14"/>
                           </w:rPr>
-                          <w:t xml:space="preserve">i</w:t>
+                          <w:t>Δ</w:t>
                         </w:r>
                       </w:p>
                     </w:txbxContent>
                   </v:textbox>
                 </v:rect>
-                <v:rect id="Rectangle 1840" style="position:absolute;width:1139;height:718;left:23678;top:10337;" filled="f" stroked="f">
+                <v:rect id="Rectangle 1842" o:spid="_x0000_s1112" style="position:absolute;left:10424;top:8507;width:633;height:1111;visibility:visible;mso-wrap-style:square;v-text-anchor:top" o:gfxdata="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" filled="f" stroked="f">
                   <v:textbox inset="0,0,0,0">
                     <w:txbxContent>
                       <w:p>
                         <w:pPr>
-                          <w:spacing w:before="0" w:after="160" w:line="259" w:lineRule="auto"/>
-                          <w:ind w:left="0" w:right="0" w:firstLine="0"/>
+                          <w:spacing w:after="160" w:line="259" w:lineRule="auto"/>
+                          <w:ind w:left="0" w:firstLine="0"/>
                           <w:jc w:val="left"/>
                         </w:pPr>
                         <w:r>
                           <w:rPr>
-                            <w:rFonts w:cs="Times New Roman" w:hAnsi="Times New Roman" w:eastAsia="Times New Roman" w:ascii="Times New Roman"/>
-                            <w:i w:val="1"/>
-                            <w:sz w:val="9"/>
+                            <w:rFonts w:ascii="Times New Roman" w:eastAsia="Times New Roman" w:hAnsi="Times New Roman" w:cs="Times New Roman"/>
+                            <w:i/>
+                            <w:sz w:val="14"/>
                           </w:rPr>
-                          <w:t xml:space="preserve">abc</w:t>
+                          <w:t>ϕ</w:t>
                         </w:r>
                       </w:p>
                     </w:txbxContent>
                   </v:textbox>
                 </v:rect>
-                <v:rect id="Rectangle 1841" style="position:absolute;width:784;height:1110;left:9833;top:8508;" filled="f" stroked="f">
+                <v:rect id="Rectangle 1843" o:spid="_x0000_s1113" style="position:absolute;left:10899;top:8865;width:395;height:718;visibility:visible;mso-wrap-style:square;v-text-anchor:top" o:gfxdata="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" filled="f" stroked="f">
                   <v:textbox inset="0,0,0,0">
                     <w:txbxContent>
                       <w:p>
                         <w:pPr>
-                          <w:spacing w:before="0" w:after="160" w:line="259" w:lineRule="auto"/>
-                          <w:ind w:left="0" w:right="0" w:firstLine="0"/>
+                          <w:spacing w:after="160" w:line="259" w:lineRule="auto"/>
+                          <w:ind w:left="0" w:firstLine="0"/>
                           <w:jc w:val="left"/>
                         </w:pPr>
                         <w:r>
                           <w:rPr>
-                            <w:rFonts w:cs="Times New Roman" w:hAnsi="Times New Roman" w:eastAsia="Times New Roman" w:ascii="Times New Roman"/>
-                            <w:sz w:val="14"/>
+                            <w:rFonts w:ascii="Times New Roman" w:eastAsia="Times New Roman" w:hAnsi="Times New Roman" w:cs="Times New Roman"/>
+                            <w:sz w:val="9"/>
                           </w:rPr>
-                          <w:t xml:space="preserve">Δ</w:t>
+                          <w:t>v</w:t>
                         </w:r>
                       </w:p>
                     </w:txbxContent>
                   </v:textbox>
                 </v:rect>
-                <v:rect id="Rectangle 1842" style="position:absolute;width:632;height:1111;left:10424;top:8507;" filled="f" stroked="f">
+                <v:rect id="Rectangle 1844" o:spid="_x0000_s1114" style="position:absolute;left:10007;top:5138;width:896;height:1112;visibility:visible;mso-wrap-style:square;v-text-anchor:top" o:gfxdata="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" filled="f" stroked="f">
                   <v:textbox inset="0,0,0,0">
                     <w:txbxContent>
                       <w:p>
                         <w:pPr>
-                          <w:spacing w:before="0" w:after="160" w:line="259" w:lineRule="auto"/>
-                          <w:ind w:left="0" w:right="0" w:firstLine="0"/>
+                          <w:spacing w:after="160" w:line="259" w:lineRule="auto"/>
+                          <w:ind w:left="0" w:firstLine="0"/>
                           <w:jc w:val="left"/>
                         </w:pPr>
                         <w:r>
                           <w:rPr>
-                            <w:rFonts w:cs="Times New Roman" w:hAnsi="Times New Roman" w:eastAsia="Times New Roman" w:ascii="Times New Roman"/>
-                            <w:i w:val="1"/>
+                            <w:rFonts w:ascii="Times New Roman" w:eastAsia="Times New Roman" w:hAnsi="Times New Roman" w:cs="Times New Roman"/>
+                            <w:i/>
                             <w:sz w:val="14"/>
                           </w:rPr>
-                          <w:t xml:space="preserve">ϕ</w:t>
+                          <w:t>ϕ'</w:t>
                         </w:r>
                       </w:p>
                     </w:txbxContent>
                   </v:textbox>
                 </v:rect>
-                <v:rect id="Rectangle 1843" style="position:absolute;width:394;height:718;left:10899;top:8865;" filled="f" stroked="f">
+                <v:rect id="Rectangle 1845" o:spid="_x0000_s1115" style="position:absolute;left:10679;top:5495;width:394;height:718;visibility:visible;mso-wrap-style:square;v-text-anchor:top" o:gfxdata="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" filled="f" stroked="f">
                   <v:textbox inset="0,0,0,0">
                     <w:txbxContent>
                       <w:p>
                         <w:pPr>
-                          <w:spacing w:before="0" w:after="160" w:line="259" w:lineRule="auto"/>
-                          <w:ind w:left="0" w:right="0" w:firstLine="0"/>
+                          <w:spacing w:after="160" w:line="259" w:lineRule="auto"/>
+                          <w:ind w:left="0" w:firstLine="0"/>
                           <w:jc w:val="left"/>
                         </w:pPr>
                         <w:r>
                           <w:rPr>
-                            <w:rFonts w:cs="Times New Roman" w:hAnsi="Times New Roman" w:eastAsia="Times New Roman" w:ascii="Times New Roman"/>
+                            <w:rFonts w:ascii="Times New Roman" w:eastAsia="Times New Roman" w:hAnsi="Times New Roman" w:cs="Times New Roman"/>
                             <w:sz w:val="9"/>
                           </w:rPr>
-                          <w:t xml:space="preserve">v</w:t>
+                          <w:t>v</w:t>
                         </w:r>
                       </w:p>
                     </w:txbxContent>
                   </v:textbox>
                 </v:rect>
-                <v:rect id="Rectangle 1844" style="position:absolute;width:895;height:1111;left:10007;top:5138;" filled="f" stroked="f">
+                <v:rect id="Rectangle 1846" o:spid="_x0000_s1116" style="position:absolute;left:5513;top:1644;width:705;height:1312;visibility:visible;mso-wrap-style:square;v-text-anchor:top" o:gfxdata="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" filled="f" stroked="f">
                   <v:textbox inset="0,0,0,0">
                     <w:txbxContent>
                       <w:p>
                         <w:pPr>
-                          <w:spacing w:before="0" w:after="160" w:line="259" w:lineRule="auto"/>
-                          <w:ind w:left="0" w:right="0" w:firstLine="0"/>
+                          <w:spacing w:after="160" w:line="259" w:lineRule="auto"/>
+                          <w:ind w:left="0" w:firstLine="0"/>
                           <w:jc w:val="left"/>
                         </w:pPr>
                         <w:r>
                           <w:rPr>
-                            <w:rFonts w:cs="Times New Roman" w:hAnsi="Times New Roman" w:eastAsia="Times New Roman" w:ascii="Times New Roman"/>
-                            <w:i w:val="1"/>
-                            <w:sz w:val="14"/>
+                            <w:rFonts w:ascii="Times New Roman" w:eastAsia="Times New Roman" w:hAnsi="Times New Roman" w:cs="Times New Roman"/>
+                            <w:i/>
+                            <w:sz w:val="17"/>
                           </w:rPr>
-                          <w:t xml:space="preserve">ϕ'</w:t>
+                          <w:t>θ</w:t>
                         </w:r>
                       </w:p>
                     </w:txbxContent>
                   </v:textbox>
                 </v:rect>
-                <v:rect id="Rectangle 1845" style="position:absolute;width:394;height:718;left:10679;top:5495;" filled="f" stroked="f">
+                <v:rect id="Rectangle 1847" o:spid="_x0000_s1117" style="position:absolute;left:5563;top:1316;width:583;height:1441;visibility:visible;mso-wrap-style:square;v-text-anchor:top" o:gfxdata="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" filled="f" stroked="f">
                   <v:textbox inset="0,0,0,0">
                     <w:txbxContent>
                       <w:p>
                         <w:pPr>
-                          <w:spacing w:before="0" w:after="160" w:line="259" w:lineRule="auto"/>
-                          <w:ind w:left="0" w:right="0" w:firstLine="0"/>
+                          <w:spacing w:after="160" w:line="259" w:lineRule="auto"/>
+                          <w:ind w:left="0" w:firstLine="0"/>
                           <w:jc w:val="left"/>
                         </w:pPr>
                         <w:r>
                           <w:rPr>
-                            <w:rFonts w:cs="Times New Roman" w:hAnsi="Times New Roman" w:eastAsia="Times New Roman" w:ascii="Times New Roman"/>
-                            <w:sz w:val="9"/>
-                          </w:rPr>
-                          <w:t xml:space="preserve">v</w:t>
-                        </w:r>
-                      </w:p>
-                    </w:txbxContent>
-                  </v:textbox>
-                </v:rect>
-                <v:rect id="Rectangle 1846" style="position:absolute;width:705;height:1312;left:5513;top:1644;" filled="f" stroked="f">
-                  <v:textbox inset="0,0,0,0">
-                    <w:txbxContent>
-                      <w:p>
-                        <w:pPr>
-                          <w:spacing w:before="0" w:after="160" w:line="259" w:lineRule="auto"/>
-                          <w:ind w:left="0" w:right="0" w:firstLine="0"/>
-                          <w:jc w:val="left"/>
-                        </w:pPr>
-                        <w:r>
-                          <w:rPr>
-                            <w:rFonts w:cs="Times New Roman" w:hAnsi="Times New Roman" w:eastAsia="Times New Roman" w:ascii="Times New Roman"/>
-                            <w:i w:val="1"/>
-                            <w:sz w:val="17"/>
-                          </w:rPr>
-                          <w:t xml:space="preserve">θ</w:t>
-                        </w:r>
-                      </w:p>
-                    </w:txbxContent>
-                  </v:textbox>
-                </v:rect>
-                <v:rect id="Rectangle 1847" style="position:absolute;width:583;height:1441;left:5563;top:1316;" filled="f" stroked="f">
-                  <v:textbox inset="0,0,0,0">
-                    <w:txbxContent>
-                      <w:p>
-                        <w:pPr>
-                          <w:spacing w:before="0" w:after="160" w:line="259" w:lineRule="auto"/>
-                          <w:ind w:left="0" w:right="0" w:firstLine="0"/>
-                          <w:jc w:val="left"/>
-                        </w:pPr>
-                        <w:r>
-                          <w:rPr>
-                            <w:rFonts w:cs="Cambria Math" w:hAnsi="Cambria Math" w:eastAsia="Cambria Math" w:ascii="Cambria Math"/>
+                            <w:rFonts w:ascii="Cambria Math" w:eastAsia="Cambria Math" w:hAnsi="Cambria Math" w:cs="Cambria Math"/>
                             <w:sz w:val="17"/>
                           </w:rPr>
                           <w:t xml:space="preserve"> </w:t>
@@ -15772,40 +15966,40 @@
                     </w:txbxContent>
                   </v:textbox>
                 </v:rect>
-                <v:rect id="Rectangle 1848" style="position:absolute;width:402;height:944;left:6047;top:2079;" filled="f" stroked="f">
+                <v:rect id="Rectangle 1848" o:spid="_x0000_s1118" style="position:absolute;left:6047;top:2079;width:402;height:945;visibility:visible;mso-wrap-style:square;v-text-anchor:top" o:gfxdata="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" filled="f" stroked="f">
                   <v:textbox inset="0,0,0,0">
                     <w:txbxContent>
                       <w:p>
                         <w:pPr>
-                          <w:spacing w:before="0" w:after="160" w:line="259" w:lineRule="auto"/>
-                          <w:ind w:left="0" w:right="0" w:firstLine="0"/>
+                          <w:spacing w:after="160" w:line="259" w:lineRule="auto"/>
+                          <w:ind w:left="0" w:firstLine="0"/>
                           <w:jc w:val="left"/>
                         </w:pPr>
                         <w:r>
                           <w:rPr>
-                            <w:rFonts w:cs="Times New Roman" w:hAnsi="Times New Roman" w:eastAsia="Times New Roman" w:ascii="Times New Roman"/>
-                            <w:i w:val="1"/>
+                            <w:rFonts w:ascii="Times New Roman" w:eastAsia="Times New Roman" w:hAnsi="Times New Roman" w:cs="Times New Roman"/>
+                            <w:i/>
                             <w:sz w:val="12"/>
                           </w:rPr>
-                          <w:t xml:space="preserve">r</w:t>
+                          <w:t>r</w:t>
                         </w:r>
                       </w:p>
                     </w:txbxContent>
                   </v:textbox>
                 </v:rect>
-                <v:rect id="Rectangle 1849" style="position:absolute;width:359;height:1312;left:6392;top:1644;" filled="f" stroked="f">
+                <v:rect id="Rectangle 1849" o:spid="_x0000_s1119" style="position:absolute;left:6392;top:1644;width:359;height:1312;visibility:visible;mso-wrap-style:square;v-text-anchor:top" o:gfxdata="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" filled="f" stroked="f">
                   <v:textbox inset="0,0,0,0">
                     <w:txbxContent>
                       <w:p>
                         <w:pPr>
-                          <w:spacing w:before="0" w:after="160" w:line="259" w:lineRule="auto"/>
-                          <w:ind w:left="0" w:right="0" w:firstLine="0"/>
+                          <w:spacing w:after="160" w:line="259" w:lineRule="auto"/>
+                          <w:ind w:left="0" w:firstLine="0"/>
                           <w:jc w:val="left"/>
                         </w:pPr>
                         <w:r>
                           <w:rPr>
-                            <w:rFonts w:cs="Times New Roman" w:hAnsi="Times New Roman" w:eastAsia="Times New Roman" w:ascii="Times New Roman"/>
-                            <w:i w:val="1"/>
+                            <w:rFonts w:ascii="Times New Roman" w:eastAsia="Times New Roman" w:hAnsi="Times New Roman" w:cs="Times New Roman"/>
+                            <w:i/>
                             <w:sz w:val="17"/>
                           </w:rPr>
                           <w:t xml:space="preserve"> </w:t>
@@ -15814,61 +16008,61 @@
                     </w:txbxContent>
                   </v:textbox>
                 </v:rect>
-                <v:rect id="Rectangle 1850" style="position:absolute;width:599;height:1111;left:26386;top:10198;" filled="f" stroked="f">
+                <v:rect id="Rectangle 1850" o:spid="_x0000_s1120" style="position:absolute;left:26386;top:10198;width:599;height:1112;visibility:visible;mso-wrap-style:square;v-text-anchor:top" o:gfxdata="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" filled="f" stroked="f">
                   <v:textbox inset="0,0,0,0">
                     <w:txbxContent>
                       <w:p>
                         <w:pPr>
-                          <w:spacing w:before="0" w:after="160" w:line="259" w:lineRule="auto"/>
-                          <w:ind w:left="0" w:right="0" w:firstLine="0"/>
+                          <w:spacing w:after="160" w:line="259" w:lineRule="auto"/>
+                          <w:ind w:left="0" w:firstLine="0"/>
                           <w:jc w:val="left"/>
                         </w:pPr>
                         <w:r>
                           <w:rPr>
-                            <w:rFonts w:cs="Times New Roman" w:hAnsi="Times New Roman" w:eastAsia="Times New Roman" w:ascii="Times New Roman"/>
-                            <w:i w:val="1"/>
+                            <w:rFonts w:ascii="Times New Roman" w:eastAsia="Times New Roman" w:hAnsi="Times New Roman" w:cs="Times New Roman"/>
+                            <w:i/>
                             <w:sz w:val="14"/>
                           </w:rPr>
-                          <w:t xml:space="preserve">θ</w:t>
+                          <w:t>θ</w:t>
                         </w:r>
                       </w:p>
                     </w:txbxContent>
                   </v:textbox>
                 </v:rect>
-                <v:rect id="Rectangle 1851" style="position:absolute;width:967;height:718;left:26837;top:10554;" filled="f" stroked="f">
+                <v:rect id="Rectangle 1851" o:spid="_x0000_s1121" style="position:absolute;left:26837;top:10554;width:968;height:719;visibility:visible;mso-wrap-style:square;v-text-anchor:top" o:gfxdata="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" filled="f" stroked="f">
                   <v:textbox inset="0,0,0,0">
                     <w:txbxContent>
                       <w:p>
                         <w:pPr>
-                          <w:spacing w:before="0" w:after="160" w:line="259" w:lineRule="auto"/>
-                          <w:ind w:left="0" w:right="0" w:firstLine="0"/>
+                          <w:spacing w:after="160" w:line="259" w:lineRule="auto"/>
+                          <w:ind w:left="0" w:firstLine="0"/>
                           <w:jc w:val="left"/>
                         </w:pPr>
                         <w:r>
                           <w:rPr>
-                            <w:rFonts w:cs="Times New Roman" w:hAnsi="Times New Roman" w:eastAsia="Times New Roman" w:ascii="Times New Roman"/>
-                            <w:i w:val="1"/>
+                            <w:rFonts w:ascii="Times New Roman" w:eastAsia="Times New Roman" w:hAnsi="Times New Roman" w:cs="Times New Roman"/>
+                            <w:i/>
                             <w:sz w:val="9"/>
                           </w:rPr>
-                          <w:t xml:space="preserve">act</w:t>
+                          <w:t>act</w:t>
                         </w:r>
                       </w:p>
                     </w:txbxContent>
                   </v:textbox>
                 </v:rect>
-                <v:rect id="Rectangle 1852" style="position:absolute;width:305;height:1111;left:27565;top:10198;" filled="f" stroked="f">
+                <v:rect id="Rectangle 1852" o:spid="_x0000_s1122" style="position:absolute;left:27565;top:10198;width:306;height:1112;visibility:visible;mso-wrap-style:square;v-text-anchor:top" o:gfxdata="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" filled="f" stroked="f">
                   <v:textbox inset="0,0,0,0">
                     <w:txbxContent>
                       <w:p>
                         <w:pPr>
-                          <w:spacing w:before="0" w:after="160" w:line="259" w:lineRule="auto"/>
-                          <w:ind w:left="0" w:right="0" w:firstLine="0"/>
+                          <w:spacing w:after="160" w:line="259" w:lineRule="auto"/>
+                          <w:ind w:left="0" w:firstLine="0"/>
                           <w:jc w:val="left"/>
                         </w:pPr>
                         <w:r>
                           <w:rPr>
-                            <w:rFonts w:cs="Times New Roman" w:hAnsi="Times New Roman" w:eastAsia="Times New Roman" w:ascii="Times New Roman"/>
-                            <w:i w:val="1"/>
+                            <w:rFonts w:ascii="Times New Roman" w:eastAsia="Times New Roman" w:hAnsi="Times New Roman" w:cs="Times New Roman"/>
+                            <w:i/>
                             <w:sz w:val="14"/>
                           </w:rPr>
                           <w:t xml:space="preserve"> </w:t>
@@ -15877,103 +16071,107 @@
                     </w:txbxContent>
                   </v:textbox>
                 </v:rect>
-                <v:rect id="Rectangle 1853" style="position:absolute;width:339;height:1113;left:17061;top:14027;" filled="f" stroked="f">
+                <v:rect id="Rectangle 1853" o:spid="_x0000_s1123" style="position:absolute;left:17061;top:14027;width:340;height:1113;visibility:visible;mso-wrap-style:square;v-text-anchor:top" o:gfxdata="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" filled="f" stroked="f">
                   <v:textbox inset="0,0,0,0">
                     <w:txbxContent>
                       <w:p>
                         <w:pPr>
-                          <w:spacing w:before="0" w:after="160" w:line="259" w:lineRule="auto"/>
-                          <w:ind w:left="0" w:right="0" w:firstLine="0"/>
+                          <w:spacing w:after="160" w:line="259" w:lineRule="auto"/>
+                          <w:ind w:left="0" w:firstLine="0"/>
+                          <w:jc w:val="left"/>
+                        </w:pPr>
+                        <w:proofErr w:type="spellStart"/>
+                        <w:r>
+                          <w:rPr>
+                            <w:rFonts w:ascii="Times New Roman" w:eastAsia="Times New Roman" w:hAnsi="Times New Roman" w:cs="Times New Roman"/>
+                            <w:i/>
+                            <w:sz w:val="14"/>
+                          </w:rPr>
+                          <w:t>i</w:t>
+                        </w:r>
+                        <w:proofErr w:type="spellEnd"/>
+                      </w:p>
+                    </w:txbxContent>
+                  </v:textbox>
+                </v:rect>
+                <v:rect id="Rectangle 1854" o:spid="_x0000_s1124" style="position:absolute;left:17317;top:14385;width:706;height:719;visibility:visible;mso-wrap-style:square;v-text-anchor:top" o:gfxdata="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" filled="f" stroked="f">
+                  <v:textbox inset="0,0,0,0">
+                    <w:txbxContent>
+                      <w:p>
+                        <w:pPr>
+                          <w:spacing w:after="160" w:line="259" w:lineRule="auto"/>
+                          <w:ind w:left="0" w:firstLine="0"/>
                           <w:jc w:val="left"/>
                         </w:pPr>
                         <w:r>
                           <w:rPr>
-                            <w:rFonts w:cs="Times New Roman" w:hAnsi="Times New Roman" w:eastAsia="Times New Roman" w:ascii="Times New Roman"/>
-                            <w:i w:val="1"/>
-                            <w:sz w:val="14"/>
+                            <w:rFonts w:ascii="Times New Roman" w:eastAsia="Times New Roman" w:hAnsi="Times New Roman" w:cs="Times New Roman"/>
+                            <w:i/>
+                            <w:sz w:val="9"/>
                           </w:rPr>
-                          <w:t xml:space="preserve">i</w:t>
+                          <w:t>ds</w:t>
                         </w:r>
                       </w:p>
                     </w:txbxContent>
                   </v:textbox>
                 </v:rect>
-                <v:rect id="Rectangle 1854" style="position:absolute;width:705;height:718;left:17317;top:14385;" filled="f" stroked="f">
+                <v:rect id="Rectangle 1856" o:spid="_x0000_s1125" style="position:absolute;left:11573;top:14036;width:312;height:1012;visibility:visible;mso-wrap-style:square;v-text-anchor:top" o:gfxdata="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" filled="f" stroked="f">
                   <v:textbox inset="0,0,0,0">
                     <w:txbxContent>
                       <w:p>
                         <w:pPr>
-                          <w:spacing w:before="0" w:after="160" w:line="259" w:lineRule="auto"/>
-                          <w:ind w:left="0" w:right="0" w:firstLine="0"/>
+                          <w:spacing w:after="160" w:line="259" w:lineRule="auto"/>
+                          <w:ind w:left="0" w:firstLine="0"/>
+                          <w:jc w:val="left"/>
+                        </w:pPr>
+                        <w:proofErr w:type="spellStart"/>
+                        <w:r>
+                          <w:rPr>
+                            <w:rFonts w:ascii="Times New Roman" w:eastAsia="Times New Roman" w:hAnsi="Times New Roman" w:cs="Times New Roman"/>
+                            <w:i/>
+                            <w:sz w:val="13"/>
+                          </w:rPr>
+                          <w:t>i</w:t>
+                        </w:r>
+                        <w:proofErr w:type="spellEnd"/>
+                      </w:p>
+                    </w:txbxContent>
+                  </v:textbox>
+                </v:rect>
+                <v:rect id="Rectangle 1858" o:spid="_x0000_s1126" style="position:absolute;left:11811;top:14376;width:713;height:719;visibility:visible;mso-wrap-style:square;v-text-anchor:top" o:gfxdata="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" filled="f" stroked="f">
+                  <v:textbox inset="0,0,0,0">
+                    <w:txbxContent>
+                      <w:p>
+                        <w:pPr>
+                          <w:spacing w:after="160" w:line="259" w:lineRule="auto"/>
+                          <w:ind w:left="0" w:firstLine="0"/>
                           <w:jc w:val="left"/>
                         </w:pPr>
                         <w:r>
                           <w:rPr>
-                            <w:rFonts w:cs="Times New Roman" w:hAnsi="Times New Roman" w:eastAsia="Times New Roman" w:ascii="Times New Roman"/>
-                            <w:i w:val="1"/>
+                            <w:rFonts w:ascii="Times New Roman" w:eastAsia="Times New Roman" w:hAnsi="Times New Roman" w:cs="Times New Roman"/>
+                            <w:i/>
                             <w:sz w:val="9"/>
                           </w:rPr>
-                          <w:t xml:space="preserve">ds</w:t>
+                          <w:t>ds</w:t>
                         </w:r>
                       </w:p>
                     </w:txbxContent>
                   </v:textbox>
                 </v:rect>
-                <v:rect id="Rectangle 1856" style="position:absolute;width:312;height:1012;left:11573;top:14036;" filled="f" stroked="f">
+                <v:rect id="Rectangle 1859" o:spid="_x0000_s1127" style="position:absolute;left:12372;top:14036;width:281;height:1012;visibility:visible;mso-wrap-style:square;v-text-anchor:top" o:gfxdata="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" filled="f" stroked="f">
                   <v:textbox inset="0,0,0,0">
                     <w:txbxContent>
                       <w:p>
                         <w:pPr>
-                          <w:spacing w:before="0" w:after="160" w:line="259" w:lineRule="auto"/>
-                          <w:ind w:left="0" w:right="0" w:firstLine="0"/>
+                          <w:spacing w:after="160" w:line="259" w:lineRule="auto"/>
+                          <w:ind w:left="0" w:firstLine="0"/>
                           <w:jc w:val="left"/>
                         </w:pPr>
                         <w:r>
                           <w:rPr>
-                            <w:rFonts w:cs="Times New Roman" w:hAnsi="Times New Roman" w:eastAsia="Times New Roman" w:ascii="Times New Roman"/>
-                            <w:i w:val="1"/>
-                            <w:sz w:val="13"/>
-                          </w:rPr>
-                          <w:t xml:space="preserve">i</w:t>
-                        </w:r>
-                      </w:p>
-                    </w:txbxContent>
-                  </v:textbox>
-                </v:rect>
-                <v:rect id="Rectangle 1858" style="position:absolute;width:712;height:718;left:11811;top:14376;" filled="f" stroked="f">
-                  <v:textbox inset="0,0,0,0">
-                    <w:txbxContent>
-                      <w:p>
-                        <w:pPr>
-                          <w:spacing w:before="0" w:after="160" w:line="259" w:lineRule="auto"/>
-                          <w:ind w:left="0" w:right="0" w:firstLine="0"/>
-                          <w:jc w:val="left"/>
-                        </w:pPr>
-                        <w:r>
-                          <w:rPr>
-                            <w:rFonts w:cs="Times New Roman" w:hAnsi="Times New Roman" w:eastAsia="Times New Roman" w:ascii="Times New Roman"/>
-                            <w:i w:val="1"/>
-                            <w:sz w:val="9"/>
-                          </w:rPr>
-                          <w:t xml:space="preserve">ds</w:t>
-                        </w:r>
-                      </w:p>
-                    </w:txbxContent>
-                  </v:textbox>
-                </v:rect>
-                <v:rect id="Rectangle 1859" style="position:absolute;width:280;height:1012;left:12372;top:14036;" filled="f" stroked="f">
-                  <v:textbox inset="0,0,0,0">
-                    <w:txbxContent>
-                      <w:p>
-                        <w:pPr>
-                          <w:spacing w:before="0" w:after="160" w:line="259" w:lineRule="auto"/>
-                          <w:ind w:left="0" w:right="0" w:firstLine="0"/>
-                          <w:jc w:val="left"/>
-                        </w:pPr>
-                        <w:r>
-                          <w:rPr>
-                            <w:rFonts w:cs="Times New Roman" w:hAnsi="Times New Roman" w:eastAsia="Times New Roman" w:ascii="Times New Roman"/>
-                            <w:i w:val="1"/>
+                            <w:rFonts w:ascii="Times New Roman" w:eastAsia="Times New Roman" w:hAnsi="Times New Roman" w:cs="Times New Roman"/>
+                            <w:i/>
                             <w:sz w:val="13"/>
                           </w:rPr>
                           <w:t xml:space="preserve"> </w:t>
@@ -15982,321 +16180,322 @@
                     </w:txbxContent>
                   </v:textbox>
                 </v:rect>
-                <v:rect id="Rectangle 1860" style="position:absolute;width:337;height:615;left:3184;top:11770;" filled="f" stroked="f">
+                <v:rect id="Rectangle 1860" o:spid="_x0000_s1128" style="position:absolute;left:3184;top:11770;width:337;height:615;visibility:visible;mso-wrap-style:square;v-text-anchor:top" o:gfxdata="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" filled="f" stroked="f">
                   <v:textbox inset="0,0,0,0">
                     <w:txbxContent>
                       <w:p>
                         <w:pPr>
-                          <w:spacing w:before="0" w:after="160" w:line="259" w:lineRule="auto"/>
-                          <w:ind w:left="0" w:right="0" w:firstLine="0"/>
+                          <w:spacing w:after="160" w:line="259" w:lineRule="auto"/>
+                          <w:ind w:left="0" w:firstLine="0"/>
                           <w:jc w:val="left"/>
                         </w:pPr>
                         <w:r>
                           <w:rPr>
-                            <w:rFonts w:cs="Times New Roman" w:hAnsi="Times New Roman" w:eastAsia="Times New Roman" w:ascii="Times New Roman"/>
-                            <w:i w:val="1"/>
+                            <w:rFonts w:ascii="Times New Roman" w:eastAsia="Times New Roman" w:hAnsi="Times New Roman" w:cs="Times New Roman"/>
+                            <w:i/>
                             <w:sz w:val="8"/>
                           </w:rPr>
-                          <w:t xml:space="preserve">h</w:t>
+                          <w:t>h</w:t>
                         </w:r>
                       </w:p>
                     </w:txbxContent>
                   </v:textbox>
                 </v:rect>
-                <v:rect id="Rectangle 1861" style="position:absolute;width:219;height:400;left:3438;top:11965;" filled="f" stroked="f">
+                <v:rect id="Rectangle 1861" o:spid="_x0000_s1129" style="position:absolute;left:3438;top:11965;width:220;height:400;visibility:visible;mso-wrap-style:square;v-text-anchor:top" o:gfxdata="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" filled="f" stroked="f">
                   <v:textbox inset="0,0,0,0">
                     <w:txbxContent>
                       <w:p>
                         <w:pPr>
-                          <w:spacing w:before="0" w:after="160" w:line="259" w:lineRule="auto"/>
-                          <w:ind w:left="0" w:right="0" w:firstLine="0"/>
+                          <w:spacing w:after="160" w:line="259" w:lineRule="auto"/>
+                          <w:ind w:left="0" w:firstLine="0"/>
                           <w:jc w:val="left"/>
                         </w:pPr>
                         <w:r>
                           <w:rPr>
-                            <w:rFonts w:cs="Times New Roman" w:hAnsi="Times New Roman" w:eastAsia="Times New Roman" w:ascii="Times New Roman"/>
-                            <w:i w:val="1"/>
+                            <w:rFonts w:ascii="Times New Roman" w:eastAsia="Times New Roman" w:hAnsi="Times New Roman" w:cs="Times New Roman"/>
+                            <w:i/>
                             <w:sz w:val="5"/>
                           </w:rPr>
-                          <w:t xml:space="preserve">1</w:t>
+                          <w:t>1</w:t>
                         </w:r>
                       </w:p>
                     </w:txbxContent>
                   </v:textbox>
                 </v:rect>
-                <v:rect id="Rectangle 1862" style="position:absolute;width:337;height:615;left:3184;top:12382;" filled="f" stroked="f">
+                <v:rect id="Rectangle 1862" o:spid="_x0000_s1130" style="position:absolute;left:3184;top:12382;width:337;height:615;visibility:visible;mso-wrap-style:square;v-text-anchor:top" o:gfxdata="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" filled="f" stroked="f">
                   <v:textbox inset="0,0,0,0">
                     <w:txbxContent>
                       <w:p>
                         <w:pPr>
-                          <w:spacing w:before="0" w:after="160" w:line="259" w:lineRule="auto"/>
-                          <w:ind w:left="0" w:right="0" w:firstLine="0"/>
+                          <w:spacing w:after="160" w:line="259" w:lineRule="auto"/>
+                          <w:ind w:left="0" w:firstLine="0"/>
                           <w:jc w:val="left"/>
                         </w:pPr>
                         <w:r>
                           <w:rPr>
-                            <w:rFonts w:cs="Times New Roman" w:hAnsi="Times New Roman" w:eastAsia="Times New Roman" w:ascii="Times New Roman"/>
-                            <w:i w:val="1"/>
+                            <w:rFonts w:ascii="Times New Roman" w:eastAsia="Times New Roman" w:hAnsi="Times New Roman" w:cs="Times New Roman"/>
+                            <w:i/>
                             <w:sz w:val="8"/>
                           </w:rPr>
-                          <w:t xml:space="preserve">h</w:t>
+                          <w:t>h</w:t>
                         </w:r>
                       </w:p>
                     </w:txbxContent>
                   </v:textbox>
                 </v:rect>
-                <v:rect id="Rectangle 1863" style="position:absolute;width:219;height:400;left:3438;top:12577;" filled="f" stroked="f">
+                <v:rect id="Rectangle 1863" o:spid="_x0000_s1131" style="position:absolute;left:3438;top:12577;width:220;height:400;visibility:visible;mso-wrap-style:square;v-text-anchor:top" o:gfxdata="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" filled="f" stroked="f">
                   <v:textbox inset="0,0,0,0">
                     <w:txbxContent>
                       <w:p>
                         <w:pPr>
-                          <w:spacing w:before="0" w:after="160" w:line="259" w:lineRule="auto"/>
-                          <w:ind w:left="0" w:right="0" w:firstLine="0"/>
+                          <w:spacing w:after="160" w:line="259" w:lineRule="auto"/>
+                          <w:ind w:left="0" w:firstLine="0"/>
                           <w:jc w:val="left"/>
                         </w:pPr>
                         <w:r>
                           <w:rPr>
-                            <w:rFonts w:cs="Times New Roman" w:hAnsi="Times New Roman" w:eastAsia="Times New Roman" w:ascii="Times New Roman"/>
-                            <w:i w:val="1"/>
+                            <w:rFonts w:ascii="Times New Roman" w:eastAsia="Times New Roman" w:hAnsi="Times New Roman" w:cs="Times New Roman"/>
+                            <w:i/>
                             <w:sz w:val="5"/>
                           </w:rPr>
-                          <w:t xml:space="preserve">2</w:t>
+                          <w:t>2</w:t>
                         </w:r>
                       </w:p>
                     </w:txbxContent>
                   </v:textbox>
                 </v:rect>
-                <v:rect id="Rectangle 1864" style="position:absolute;width:337;height:615;left:3184;top:12994;" filled="f" stroked="f">
+                <v:rect id="Rectangle 1864" o:spid="_x0000_s1132" style="position:absolute;left:3184;top:12994;width:337;height:615;visibility:visible;mso-wrap-style:square;v-text-anchor:top" o:gfxdata="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" filled="f" stroked="f">
                   <v:textbox inset="0,0,0,0">
                     <w:txbxContent>
                       <w:p>
                         <w:pPr>
-                          <w:spacing w:before="0" w:after="160" w:line="259" w:lineRule="auto"/>
-                          <w:ind w:left="0" w:right="0" w:firstLine="0"/>
+                          <w:spacing w:after="160" w:line="259" w:lineRule="auto"/>
+                          <w:ind w:left="0" w:firstLine="0"/>
                           <w:jc w:val="left"/>
                         </w:pPr>
                         <w:r>
                           <w:rPr>
-                            <w:rFonts w:cs="Times New Roman" w:hAnsi="Times New Roman" w:eastAsia="Times New Roman" w:ascii="Times New Roman"/>
-                            <w:i w:val="1"/>
+                            <w:rFonts w:ascii="Times New Roman" w:eastAsia="Times New Roman" w:hAnsi="Times New Roman" w:cs="Times New Roman"/>
+                            <w:i/>
                             <w:sz w:val="8"/>
                           </w:rPr>
-                          <w:t xml:space="preserve">h</w:t>
+                          <w:t>h</w:t>
                         </w:r>
                       </w:p>
                     </w:txbxContent>
                   </v:textbox>
                 </v:rect>
-                <v:rect id="Rectangle 1865" style="position:absolute;width:219;height:400;left:3438;top:13190;" filled="f" stroked="f">
+                <v:rect id="Rectangle 1865" o:spid="_x0000_s1133" style="position:absolute;left:3438;top:13190;width:220;height:400;visibility:visible;mso-wrap-style:square;v-text-anchor:top" o:gfxdata="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" filled="f" stroked="f">
                   <v:textbox inset="0,0,0,0">
                     <w:txbxContent>
                       <w:p>
                         <w:pPr>
-                          <w:spacing w:before="0" w:after="160" w:line="259" w:lineRule="auto"/>
-                          <w:ind w:left="0" w:right="0" w:firstLine="0"/>
+                          <w:spacing w:after="160" w:line="259" w:lineRule="auto"/>
+                          <w:ind w:left="0" w:firstLine="0"/>
                           <w:jc w:val="left"/>
                         </w:pPr>
                         <w:r>
                           <w:rPr>
-                            <w:rFonts w:cs="Times New Roman" w:hAnsi="Times New Roman" w:eastAsia="Times New Roman" w:ascii="Times New Roman"/>
-                            <w:i w:val="1"/>
+                            <w:rFonts w:ascii="Times New Roman" w:eastAsia="Times New Roman" w:hAnsi="Times New Roman" w:cs="Times New Roman"/>
+                            <w:i/>
                             <w:sz w:val="5"/>
                           </w:rPr>
-                          <w:t xml:space="preserve">3</w:t>
+                          <w:t>3</w:t>
                         </w:r>
                       </w:p>
                     </w:txbxContent>
                   </v:textbox>
                 </v:rect>
-                <v:rect id="Rectangle 1866" style="position:absolute;width:337;height:615;left:3184;top:6501;" filled="f" stroked="f">
+                <v:rect id="Rectangle 1866" o:spid="_x0000_s1134" style="position:absolute;left:3184;top:6501;width:337;height:615;visibility:visible;mso-wrap-style:square;v-text-anchor:top" o:gfxdata="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" filled="f" stroked="f">
                   <v:textbox inset="0,0,0,0">
                     <w:txbxContent>
                       <w:p>
                         <w:pPr>
-                          <w:spacing w:before="0" w:after="160" w:line="259" w:lineRule="auto"/>
-                          <w:ind w:left="0" w:right="0" w:firstLine="0"/>
+                          <w:spacing w:after="160" w:line="259" w:lineRule="auto"/>
+                          <w:ind w:left="0" w:firstLine="0"/>
                           <w:jc w:val="left"/>
                         </w:pPr>
                         <w:r>
                           <w:rPr>
-                            <w:rFonts w:cs="Times New Roman" w:hAnsi="Times New Roman" w:eastAsia="Times New Roman" w:ascii="Times New Roman"/>
-                            <w:i w:val="1"/>
+                            <w:rFonts w:ascii="Times New Roman" w:eastAsia="Times New Roman" w:hAnsi="Times New Roman" w:cs="Times New Roman"/>
+                            <w:i/>
                             <w:sz w:val="8"/>
                           </w:rPr>
-                          <w:t xml:space="preserve">h</w:t>
+                          <w:t>h</w:t>
                         </w:r>
                       </w:p>
                     </w:txbxContent>
                   </v:textbox>
                 </v:rect>
-                <v:rect id="Rectangle 1867" style="position:absolute;width:219;height:400;left:3438;top:6697;" filled="f" stroked="f">
+                <v:rect id="Rectangle 1867" o:spid="_x0000_s1135" style="position:absolute;left:3438;top:6697;width:220;height:400;visibility:visible;mso-wrap-style:square;v-text-anchor:top" o:gfxdata="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" filled="f" stroked="f">
                   <v:textbox inset="0,0,0,0">
                     <w:txbxContent>
                       <w:p>
                         <w:pPr>
-                          <w:spacing w:before="0" w:after="160" w:line="259" w:lineRule="auto"/>
-                          <w:ind w:left="0" w:right="0" w:firstLine="0"/>
+                          <w:spacing w:after="160" w:line="259" w:lineRule="auto"/>
+                          <w:ind w:left="0" w:firstLine="0"/>
                           <w:jc w:val="left"/>
                         </w:pPr>
                         <w:r>
                           <w:rPr>
-                            <w:rFonts w:cs="Times New Roman" w:hAnsi="Times New Roman" w:eastAsia="Times New Roman" w:ascii="Times New Roman"/>
-                            <w:i w:val="1"/>
+                            <w:rFonts w:ascii="Times New Roman" w:eastAsia="Times New Roman" w:hAnsi="Times New Roman" w:cs="Times New Roman"/>
+                            <w:i/>
                             <w:sz w:val="5"/>
                           </w:rPr>
-                          <w:t xml:space="preserve">1</w:t>
+                          <w:t>1</w:t>
                         </w:r>
                       </w:p>
                     </w:txbxContent>
                   </v:textbox>
                 </v:rect>
-                <v:rect id="Rectangle 1868" style="position:absolute;width:144;height:615;left:3604;top:6501;" filled="f" stroked="f">
+                <v:rect id="Rectangle 1868" o:spid="_x0000_s1136" style="position:absolute;left:3604;top:6501;width:145;height:615;visibility:visible;mso-wrap-style:square;v-text-anchor:top" o:gfxdata="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" filled="f" stroked="f">
                   <v:textbox inset="0,0,0,0">
                     <w:txbxContent>
                       <w:p>
                         <w:pPr>
-                          <w:spacing w:before="0" w:after="160" w:line="259" w:lineRule="auto"/>
-                          <w:ind w:left="0" w:right="0" w:firstLine="0"/>
+                          <w:spacing w:after="160" w:line="259" w:lineRule="auto"/>
+                          <w:ind w:left="0" w:firstLine="0"/>
                           <w:jc w:val="left"/>
                         </w:pPr>
                         <w:r>
                           <w:rPr>
-                            <w:rFonts w:cs="Times New Roman" w:hAnsi="Times New Roman" w:eastAsia="Times New Roman" w:ascii="Times New Roman"/>
-                            <w:i w:val="1"/>
+                            <w:rFonts w:ascii="Times New Roman" w:eastAsia="Times New Roman" w:hAnsi="Times New Roman" w:cs="Times New Roman"/>
+                            <w:i/>
                             <w:sz w:val="8"/>
                           </w:rPr>
-                          <w:t xml:space="preserve">'</w:t>
+                          <w:t>'</w:t>
                         </w:r>
                       </w:p>
                     </w:txbxContent>
                   </v:textbox>
                 </v:rect>
-                <v:rect id="Rectangle 1869" style="position:absolute;width:337;height:615;left:3184;top:7112;" filled="f" stroked="f">
+                <v:rect id="Rectangle 1869" o:spid="_x0000_s1137" style="position:absolute;left:3184;top:7112;width:337;height:615;visibility:visible;mso-wrap-style:square;v-text-anchor:top" o:gfxdata="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" filled="f" stroked="f">
                   <v:textbox inset="0,0,0,0">
                     <w:txbxContent>
                       <w:p>
                         <w:pPr>
-                          <w:spacing w:before="0" w:after="160" w:line="259" w:lineRule="auto"/>
-                          <w:ind w:left="0" w:right="0" w:firstLine="0"/>
+                          <w:spacing w:after="160" w:line="259" w:lineRule="auto"/>
+                          <w:ind w:left="0" w:firstLine="0"/>
                           <w:jc w:val="left"/>
                         </w:pPr>
                         <w:r>
                           <w:rPr>
-                            <w:rFonts w:cs="Times New Roman" w:hAnsi="Times New Roman" w:eastAsia="Times New Roman" w:ascii="Times New Roman"/>
-                            <w:i w:val="1"/>
+                            <w:rFonts w:ascii="Times New Roman" w:eastAsia="Times New Roman" w:hAnsi="Times New Roman" w:cs="Times New Roman"/>
+                            <w:i/>
                             <w:sz w:val="8"/>
                           </w:rPr>
-                          <w:t xml:space="preserve">h</w:t>
+                          <w:t>h</w:t>
                         </w:r>
                       </w:p>
                     </w:txbxContent>
                   </v:textbox>
                 </v:rect>
-                <v:rect id="Rectangle 1870" style="position:absolute;width:219;height:400;left:3438;top:7309;" filled="f" stroked="f">
+                <v:rect id="Rectangle 1870" o:spid="_x0000_s1138" style="position:absolute;left:3438;top:7309;width:220;height:400;visibility:visible;mso-wrap-style:square;v-text-anchor:top" o:gfxdata="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" filled="f" stroked="f">
                   <v:textbox inset="0,0,0,0">
                     <w:txbxContent>
                       <w:p>
                         <w:pPr>
-                          <w:spacing w:before="0" w:after="160" w:line="259" w:lineRule="auto"/>
-                          <w:ind w:left="0" w:right="0" w:firstLine="0"/>
+                          <w:spacing w:after="160" w:line="259" w:lineRule="auto"/>
+                          <w:ind w:left="0" w:firstLine="0"/>
                           <w:jc w:val="left"/>
                         </w:pPr>
                         <w:r>
                           <w:rPr>
-                            <w:rFonts w:cs="Times New Roman" w:hAnsi="Times New Roman" w:eastAsia="Times New Roman" w:ascii="Times New Roman"/>
-                            <w:i w:val="1"/>
+                            <w:rFonts w:ascii="Times New Roman" w:eastAsia="Times New Roman" w:hAnsi="Times New Roman" w:cs="Times New Roman"/>
+                            <w:i/>
                             <w:sz w:val="5"/>
                           </w:rPr>
-                          <w:t xml:space="preserve">2</w:t>
+                          <w:t>2</w:t>
                         </w:r>
                       </w:p>
                     </w:txbxContent>
                   </v:textbox>
                 </v:rect>
-                <v:rect id="Rectangle 1871" style="position:absolute;width:144;height:615;left:3604;top:7112;" filled="f" stroked="f">
+                <v:rect id="Rectangle 1871" o:spid="_x0000_s1139" style="position:absolute;left:3604;top:7112;width:145;height:615;visibility:visible;mso-wrap-style:square;v-text-anchor:top" o:gfxdata="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" filled="f" stroked="f">
                   <v:textbox inset="0,0,0,0">
                     <w:txbxContent>
                       <w:p>
                         <w:pPr>
-                          <w:spacing w:before="0" w:after="160" w:line="259" w:lineRule="auto"/>
-                          <w:ind w:left="0" w:right="0" w:firstLine="0"/>
+                          <w:spacing w:after="160" w:line="259" w:lineRule="auto"/>
+                          <w:ind w:left="0" w:firstLine="0"/>
                           <w:jc w:val="left"/>
                         </w:pPr>
                         <w:r>
                           <w:rPr>
-                            <w:rFonts w:cs="Times New Roman" w:hAnsi="Times New Roman" w:eastAsia="Times New Roman" w:ascii="Times New Roman"/>
-                            <w:i w:val="1"/>
+                            <w:rFonts w:ascii="Times New Roman" w:eastAsia="Times New Roman" w:hAnsi="Times New Roman" w:cs="Times New Roman"/>
+                            <w:i/>
                             <w:sz w:val="8"/>
                           </w:rPr>
-                          <w:t xml:space="preserve">'</w:t>
+                          <w:t>'</w:t>
                         </w:r>
                       </w:p>
                     </w:txbxContent>
                   </v:textbox>
                 </v:rect>
-                <v:rect id="Rectangle 1872" style="position:absolute;width:337;height:615;left:3184;top:7724;" filled="f" stroked="f">
+                <v:rect id="Rectangle 1872" o:spid="_x0000_s1140" style="position:absolute;left:3184;top:7724;width:337;height:615;visibility:visible;mso-wrap-style:square;v-text-anchor:top" o:gfxdata="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" filled="f" stroked="f">
                   <v:textbox inset="0,0,0,0">
                     <w:txbxContent>
                       <w:p>
                         <w:pPr>
-                          <w:spacing w:before="0" w:after="160" w:line="259" w:lineRule="auto"/>
-                          <w:ind w:left="0" w:right="0" w:firstLine="0"/>
+                          <w:spacing w:after="160" w:line="259" w:lineRule="auto"/>
+                          <w:ind w:left="0" w:firstLine="0"/>
                           <w:jc w:val="left"/>
                         </w:pPr>
                         <w:r>
                           <w:rPr>
-                            <w:rFonts w:cs="Times New Roman" w:hAnsi="Times New Roman" w:eastAsia="Times New Roman" w:ascii="Times New Roman"/>
-                            <w:i w:val="1"/>
+                            <w:rFonts w:ascii="Times New Roman" w:eastAsia="Times New Roman" w:hAnsi="Times New Roman" w:cs="Times New Roman"/>
+                            <w:i/>
                             <w:sz w:val="8"/>
                           </w:rPr>
-                          <w:t xml:space="preserve">h</w:t>
+                          <w:t>h</w:t>
                         </w:r>
                       </w:p>
                     </w:txbxContent>
                   </v:textbox>
                 </v:rect>
-                <v:rect id="Rectangle 1873" style="position:absolute;width:219;height:400;left:3438;top:7921;" filled="f" stroked="f">
+                <v:rect id="Rectangle 1873" o:spid="_x0000_s1141" style="position:absolute;left:3438;top:7921;width:220;height:400;visibility:visible;mso-wrap-style:square;v-text-anchor:top" o:gfxdata="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" filled="f" stroked="f">
                   <v:textbox inset="0,0,0,0">
                     <w:txbxContent>
                       <w:p>
                         <w:pPr>
-                          <w:spacing w:before="0" w:after="160" w:line="259" w:lineRule="auto"/>
-                          <w:ind w:left="0" w:right="0" w:firstLine="0"/>
+                          <w:spacing w:after="160" w:line="259" w:lineRule="auto"/>
+                          <w:ind w:left="0" w:firstLine="0"/>
                           <w:jc w:val="left"/>
                         </w:pPr>
                         <w:r>
                           <w:rPr>
-                            <w:rFonts w:cs="Times New Roman" w:hAnsi="Times New Roman" w:eastAsia="Times New Roman" w:ascii="Times New Roman"/>
-                            <w:i w:val="1"/>
+                            <w:rFonts w:ascii="Times New Roman" w:eastAsia="Times New Roman" w:hAnsi="Times New Roman" w:cs="Times New Roman"/>
+                            <w:i/>
                             <w:sz w:val="5"/>
                           </w:rPr>
-                          <w:t xml:space="preserve">3</w:t>
+                          <w:t>3</w:t>
                         </w:r>
                       </w:p>
                     </w:txbxContent>
                   </v:textbox>
                 </v:rect>
-                <v:rect id="Rectangle 1874" style="position:absolute;width:144;height:615;left:3604;top:7724;" filled="f" stroked="f">
+                <v:rect id="Rectangle 1874" o:spid="_x0000_s1142" style="position:absolute;left:3604;top:7724;width:145;height:615;visibility:visible;mso-wrap-style:square;v-text-anchor:top" o:gfxdata="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" filled="f" stroked="f">
                   <v:textbox inset="0,0,0,0">
                     <w:txbxContent>
                       <w:p>
                         <w:pPr>
-                          <w:spacing w:before="0" w:after="160" w:line="259" w:lineRule="auto"/>
-                          <w:ind w:left="0" w:right="0" w:firstLine="0"/>
+                          <w:spacing w:after="160" w:line="259" w:lineRule="auto"/>
+                          <w:ind w:left="0" w:firstLine="0"/>
                           <w:jc w:val="left"/>
                         </w:pPr>
                         <w:r>
                           <w:rPr>
-                            <w:rFonts w:cs="Times New Roman" w:hAnsi="Times New Roman" w:eastAsia="Times New Roman" w:ascii="Times New Roman"/>
-                            <w:i w:val="1"/>
+                            <w:rFonts w:ascii="Times New Roman" w:eastAsia="Times New Roman" w:hAnsi="Times New Roman" w:cs="Times New Roman"/>
+                            <w:i/>
                             <w:sz w:val="8"/>
                           </w:rPr>
-                          <w:t xml:space="preserve">'</w:t>
+                          <w:t>'</w:t>
                         </w:r>
                       </w:p>
                     </w:txbxContent>
                   </v:textbox>
                 </v:rect>
+                <w10:anchorlock/>
               </v:group>
             </w:pict>
           </mc:Fallback>
@@ -16511,7 +16710,7 @@
                     <pic:cNvPicPr/>
                   </pic:nvPicPr>
                   <pic:blipFill>
-                    <a:blip r:embed="rId32"/>
+                    <a:blip r:embed="rId33"/>
                     <a:stretch>
                       <a:fillRect/>
                     </a:stretch>
@@ -16571,7 +16770,7 @@
                     <pic:cNvPicPr/>
                   </pic:nvPicPr>
                   <pic:blipFill>
-                    <a:blip r:embed="rId33"/>
+                    <a:blip r:embed="rId34"/>
                     <a:stretch>
                       <a:fillRect/>
                     </a:stretch>
@@ -16772,7 +16971,13 @@
         <w:rPr>
           <w:rFonts w:ascii="Times New Roman" w:hAnsi="Times New Roman" w:cs="Times New Roman"/>
         </w:rPr>
-        <w:t>Together with the LUT-based Hall correction from Section II, this combined control architecture [1] enables BLDC motors with Hall sensor misalignment and large stator inductance to achieve near-optimal MTPA operation. The commutation timing is influenced by both corrections:</w:t>
+        <w:t xml:space="preserve">Together with the LUT-based Hall correction from Section II, this combined control architecture [1] enables BLDC motors with Hall sensor misalignment and large stator inductance to </w:t>
+      </w:r>
+      <w:r>
+        <w:rPr>
+          <w:rFonts w:ascii="Times New Roman" w:hAnsi="Times New Roman" w:cs="Times New Roman"/>
+        </w:rPr>
+        <w:t>achieve near-optimal MTPA operation. The commutation timing is influenced by both corrections:</w:t>
       </w:r>
     </w:p>
     <w:p>
@@ -16814,7 +17019,7 @@
                     <pic:cNvPicPr/>
                   </pic:nvPicPr>
                   <pic:blipFill>
-                    <a:blip r:embed="rId34"/>
+                    <a:blip r:embed="rId35"/>
                     <a:stretch>
                       <a:fillRect/>
                     </a:stretch>
@@ -16936,19 +17141,6 @@
           <w:rFonts w:ascii="Times New Roman" w:hAnsi="Times New Roman" w:cs="Times New Roman"/>
           <w:sz w:val="20"/>
         </w:rPr>
-        <w:t>M</w:t>
-      </w:r>
-      <w:r>
-        <w:rPr>
-          <w:rFonts w:ascii="Times New Roman" w:hAnsi="Times New Roman" w:cs="Times New Roman"/>
-        </w:rPr>
-        <w:t xml:space="preserve">ACHINE </w:t>
-      </w:r>
-      <w:r>
-        <w:rPr>
-          <w:rFonts w:ascii="Times New Roman" w:hAnsi="Times New Roman" w:cs="Times New Roman"/>
-          <w:sz w:val="20"/>
-        </w:rPr>
         <w:t>S</w:t>
       </w:r>
       <w:r>
@@ -17174,7 +17366,7 @@
                     <pic:cNvPicPr/>
                   </pic:nvPicPr>
                   <pic:blipFill>
-                    <a:blip r:embed="rId35"/>
+                    <a:blip r:embed="rId36"/>
                     <a:stretch>
                       <a:fillRect/>
                     </a:stretch>
@@ -17416,10 +17608,19 @@
           <w:rFonts w:ascii="Times New Roman" w:hAnsi="Times New Roman" w:cs="Times New Roman"/>
           <w:noProof/>
         </w:rPr>
+        <w:lastRenderedPageBreak/>
         <w:drawing>
-          <wp:inline distT="0" distB="0" distL="0" distR="0" wp14:anchorId="275C625C" wp14:editId="1E362224">
+          <wp:anchor distT="0" distB="0" distL="114300" distR="114300" simplePos="0" relativeHeight="251664384" behindDoc="0" locked="0" layoutInCell="1" allowOverlap="1" wp14:anchorId="275C625C" wp14:editId="29C59421">
+            <wp:simplePos x="0" y="0"/>
+            <wp:positionH relativeFrom="column">
+              <wp:posOffset>-2540</wp:posOffset>
+            </wp:positionH>
+            <wp:positionV relativeFrom="paragraph">
+              <wp:posOffset>98</wp:posOffset>
+            </wp:positionV>
             <wp:extent cx="3188387" cy="1414551"/>
-            <wp:effectExtent l="0" t="0" r="0" b="0"/>
+            <wp:effectExtent l="0" t="0" r="0" b="8890"/>
+            <wp:wrapSquare wrapText="bothSides"/>
             <wp:docPr id="2055" name="Picture 2055"/>
             <wp:cNvGraphicFramePr/>
             <a:graphic xmlns:a="http://schemas.openxmlformats.org/drawingml/2006/main">
@@ -17427,255 +17628,6 @@
                 <pic:pic xmlns:pic="http://schemas.openxmlformats.org/drawingml/2006/picture">
                   <pic:nvPicPr>
                     <pic:cNvPr id="2055" name="Picture 2055"/>
-                    <pic:cNvPicPr/>
-                  </pic:nvPicPr>
-                  <pic:blipFill>
-                    <a:blip r:embed="rId36"/>
-                    <a:stretch>
-                      <a:fillRect/>
-                    </a:stretch>
-                  </pic:blipFill>
-                  <pic:spPr>
-                    <a:xfrm>
-                      <a:off x="0" y="0"/>
-                      <a:ext cx="3188387" cy="1414551"/>
-                    </a:xfrm>
-                    <a:prstGeom prst="rect">
-                      <a:avLst/>
-                    </a:prstGeom>
-                  </pic:spPr>
-                </pic:pic>
-              </a:graphicData>
-            </a:graphic>
-          </wp:inline>
-        </w:drawing>
-      </w:r>
-    </w:p>
-    <w:p>
-      <w:pPr>
-        <w:spacing w:after="204"/>
-        <w:ind w:left="1" w:firstLine="0"/>
-        <w:rPr>
-          <w:rFonts w:ascii="Times New Roman" w:hAnsi="Times New Roman" w:cs="Times New Roman"/>
-        </w:rPr>
-      </w:pPr>
-      <w:r>
-        <w:rPr>
-          <w:rFonts w:ascii="Times New Roman" w:hAnsi="Times New Roman" w:cs="Times New Roman"/>
-        </w:rPr>
-        <w:t xml:space="preserve">Fig. 8: Simulated phase current </w:t>
-      </w:r>
-      <w:proofErr w:type="spellStart"/>
-      <w:r>
-        <w:rPr>
-          <w:rFonts w:ascii="Times New Roman" w:eastAsia="Cambria" w:hAnsi="Times New Roman" w:cs="Times New Roman"/>
-          <w:i/>
-        </w:rPr>
-        <w:t>i</w:t>
-      </w:r>
-      <w:r>
-        <w:rPr>
-          <w:rFonts w:ascii="Times New Roman" w:eastAsia="Cambria" w:hAnsi="Times New Roman" w:cs="Times New Roman"/>
-          <w:i/>
-          <w:vertAlign w:val="subscript"/>
-        </w:rPr>
-        <w:t>a</w:t>
-      </w:r>
-      <w:proofErr w:type="spellEnd"/>
-      <w:r>
-        <w:rPr>
-          <w:rFonts w:ascii="Times New Roman" w:hAnsi="Times New Roman" w:cs="Times New Roman"/>
-        </w:rPr>
-        <w:t xml:space="preserve">, d-axis current </w:t>
-      </w:r>
-      <w:r>
-        <w:rPr>
-          <w:rFonts w:ascii="Times New Roman" w:eastAsia="Cambria" w:hAnsi="Times New Roman" w:cs="Times New Roman"/>
-          <w:i/>
-        </w:rPr>
-        <w:t>i</w:t>
-      </w:r>
-      <w:r>
-        <w:rPr>
-          <w:rFonts w:ascii="Times New Roman" w:eastAsia="Cambria" w:hAnsi="Times New Roman" w:cs="Times New Roman"/>
-          <w:i/>
-          <w:vertAlign w:val="subscript"/>
-        </w:rPr>
-        <w:t>d</w:t>
-      </w:r>
-      <w:r>
-        <w:rPr>
-          <w:rFonts w:ascii="Times New Roman" w:hAnsi="Times New Roman" w:cs="Times New Roman"/>
-        </w:rPr>
-        <w:t xml:space="preserve">, and time averaged d-axis current </w:t>
-      </w:r>
-      <w:r>
-        <w:rPr>
-          <w:rFonts w:ascii="Times New Roman" w:eastAsia="Cambria" w:hAnsi="Times New Roman" w:cs="Times New Roman"/>
-          <w:i/>
-          <w:sz w:val="31"/>
-          <w:vertAlign w:val="superscript"/>
-        </w:rPr>
-        <w:t>i</w:t>
-      </w:r>
-      <w:r>
-        <w:rPr>
-          <w:rFonts w:ascii="Times New Roman" w:eastAsia="Cambria" w:hAnsi="Times New Roman" w:cs="Times New Roman"/>
-          <w:i/>
-          <w:vertAlign w:val="subscript"/>
-        </w:rPr>
-        <w:t>d</w:t>
-      </w:r>
-      <w:r>
-        <w:rPr>
-          <w:rFonts w:ascii="Times New Roman" w:eastAsia="Cambria" w:hAnsi="Times New Roman" w:cs="Times New Roman"/>
-          <w:sz w:val="14"/>
-        </w:rPr>
-        <w:t xml:space="preserve">¯ </w:t>
-      </w:r>
-      <w:r>
-        <w:rPr>
-          <w:rFonts w:ascii="Times New Roman" w:hAnsi="Times New Roman" w:cs="Times New Roman"/>
-        </w:rPr>
-        <w:t>for (a) Filter, (b) MTPA.</w:t>
-      </w:r>
-    </w:p>
-    <w:p>
-      <w:pPr>
-        <w:ind w:left="1"/>
-        <w:rPr>
-          <w:rFonts w:ascii="Times New Roman" w:hAnsi="Times New Roman" w:cs="Times New Roman"/>
-        </w:rPr>
-      </w:pPr>
-      <w:r>
-        <w:rPr>
-          <w:rFonts w:ascii="Times New Roman" w:hAnsi="Times New Roman" w:cs="Times New Roman"/>
-        </w:rPr>
-        <w:t xml:space="preserve">Since the </w:t>
-      </w:r>
-      <w:r>
-        <w:rPr>
-          <w:rFonts w:ascii="Times New Roman" w:eastAsia="Cambria" w:hAnsi="Times New Roman" w:cs="Times New Roman"/>
-        </w:rPr>
-        <w:t>¯</w:t>
-      </w:r>
-      <w:r>
-        <w:rPr>
-          <w:rFonts w:ascii="Times New Roman" w:eastAsia="Cambria" w:hAnsi="Times New Roman" w:cs="Times New Roman"/>
-          <w:i/>
-        </w:rPr>
-        <w:t>i</w:t>
-      </w:r>
-      <w:r>
-        <w:rPr>
-          <w:rFonts w:ascii="Times New Roman" w:eastAsia="Cambria" w:hAnsi="Times New Roman" w:cs="Times New Roman"/>
-          <w:i/>
-          <w:vertAlign w:val="subscript"/>
-        </w:rPr>
-        <w:t xml:space="preserve">d </w:t>
-      </w:r>
-      <w:r>
-        <w:rPr>
-          <w:rFonts w:ascii="Times New Roman" w:hAnsi="Times New Roman" w:cs="Times New Roman"/>
-        </w:rPr>
-        <w:t xml:space="preserve">is now stable, it is now suitable for MTPA control. Note that after the MTPA is activated, the PI controller quickly drives </w:t>
-      </w:r>
-      <w:r>
-        <w:rPr>
-          <w:rFonts w:ascii="Times New Roman" w:eastAsia="Cambria" w:hAnsi="Times New Roman" w:cs="Times New Roman"/>
-        </w:rPr>
-        <w:t>¯</w:t>
-      </w:r>
-      <w:r>
-        <w:rPr>
-          <w:rFonts w:ascii="Times New Roman" w:eastAsia="Cambria" w:hAnsi="Times New Roman" w:cs="Times New Roman"/>
-          <w:i/>
-        </w:rPr>
-        <w:t>i</w:t>
-      </w:r>
-      <w:r>
-        <w:rPr>
-          <w:rFonts w:ascii="Times New Roman" w:eastAsia="Cambria" w:hAnsi="Times New Roman" w:cs="Times New Roman"/>
-          <w:i/>
-          <w:vertAlign w:val="subscript"/>
-        </w:rPr>
-        <w:t xml:space="preserve">d </w:t>
-      </w:r>
-      <w:r>
-        <w:rPr>
-          <w:rFonts w:ascii="Times New Roman" w:hAnsi="Times New Roman" w:cs="Times New Roman"/>
-        </w:rPr>
-        <w:t>to zero, achieving MTPA operation. From Section III we can verify the effectiveness of the MTPA by observing the alignment of phase currents and back-EMF.</w:t>
-      </w:r>
-    </w:p>
-    <w:p>
-      <w:pPr>
-        <w:ind w:left="1" w:firstLine="0"/>
-        <w:rPr>
-          <w:rFonts w:ascii="Times New Roman" w:hAnsi="Times New Roman" w:cs="Times New Roman"/>
-        </w:rPr>
-      </w:pPr>
-      <w:r>
-        <w:rPr>
-          <w:rFonts w:ascii="Times New Roman" w:hAnsi="Times New Roman" w:cs="Times New Roman"/>
-        </w:rPr>
-        <w:lastRenderedPageBreak/>
-        <w:t>Figure 9 compares the uncompensated case (a), the LUT</w:t>
-      </w:r>
-      <w:r>
-        <w:rPr>
-          <w:rFonts w:ascii="Times New Roman" w:hAnsi="Times New Roman" w:cs="Times New Roman"/>
-        </w:rPr>
-        <w:t xml:space="preserve"> </w:t>
-      </w:r>
-      <w:r>
-        <w:rPr>
-          <w:rFonts w:ascii="Times New Roman" w:hAnsi="Times New Roman" w:cs="Times New Roman"/>
-        </w:rPr>
-        <w:t xml:space="preserve">only case (b), and the combined Method (c). The uncompensated waveforms show significant distortion and phase lag. The filter balances the switching intervals, but the phase lag persists. Finally, combining the LUT with MTPA (c), the controller achieves both balanced intervals and aligns </w:t>
-      </w:r>
-      <w:r>
-        <w:rPr>
-          <w:rFonts w:ascii="Times New Roman" w:hAnsi="Times New Roman" w:cs="Times New Roman"/>
-        </w:rPr>
-        <w:t>fundamental phase current and back-EMF and we achieve MTPA operation.</w:t>
-      </w:r>
-    </w:p>
-    <w:p>
-      <w:pPr>
-        <w:ind w:left="1" w:firstLine="0"/>
-        <w:rPr>
-          <w:rFonts w:ascii="Times New Roman" w:hAnsi="Times New Roman" w:cs="Times New Roman"/>
-        </w:rPr>
-      </w:pPr>
-    </w:p>
-    <w:p>
-      <w:pPr>
-        <w:spacing w:after="456"/>
-        <w:ind w:left="1"/>
-        <w:jc w:val="center"/>
-        <w:rPr>
-          <w:rFonts w:ascii="Times New Roman" w:hAnsi="Times New Roman" w:cs="Times New Roman"/>
-        </w:rPr>
-      </w:pPr>
-      <w:r>
-        <w:rPr>
-          <w:rFonts w:ascii="Times New Roman" w:hAnsi="Times New Roman" w:cs="Times New Roman"/>
-          <w:noProof/>
-        </w:rPr>
-        <w:drawing>
-          <wp:inline distT="0" distB="0" distL="0" distR="0" wp14:anchorId="18189DE7" wp14:editId="39947313">
-            <wp:extent cx="2705100" cy="3381241"/>
-            <wp:effectExtent l="0" t="0" r="0" b="0"/>
-            <wp:docPr id="577012876" name="Picture 128"/>
-            <wp:cNvGraphicFramePr>
-              <a:graphicFrameLocks xmlns:a="http://schemas.openxmlformats.org/drawingml/2006/main" noChangeAspect="1"/>
-            </wp:cNvGraphicFramePr>
-            <a:graphic xmlns:a="http://schemas.openxmlformats.org/drawingml/2006/main">
-              <a:graphicData uri="http://schemas.openxmlformats.org/drawingml/2006/picture">
-                <pic:pic xmlns:pic="http://schemas.openxmlformats.org/drawingml/2006/picture">
-                  <pic:nvPicPr>
-                    <pic:cNvPr id="577012876" name="Picture 577012876"/>
                     <pic:cNvPicPr/>
                   </pic:nvPicPr>
                   <pic:blipFill>
@@ -17693,7 +17645,7 @@
                   <pic:spPr>
                     <a:xfrm>
                       <a:off x="0" y="0"/>
-                      <a:ext cx="2711635" cy="3389409"/>
+                      <a:ext cx="3188387" cy="1414551"/>
                     </a:xfrm>
                     <a:prstGeom prst="rect">
                       <a:avLst/>
@@ -17702,13 +17654,121 @@
                 </pic:pic>
               </a:graphicData>
             </a:graphic>
-          </wp:inline>
+            <wp14:sizeRelH relativeFrom="margin">
+              <wp14:pctWidth>0</wp14:pctWidth>
+            </wp14:sizeRelH>
+            <wp14:sizeRelV relativeFrom="margin">
+              <wp14:pctHeight>0</wp14:pctHeight>
+            </wp14:sizeRelV>
+          </wp:anchor>
         </w:drawing>
       </w:r>
     </w:p>
     <w:p>
       <w:pPr>
-        <w:spacing w:after="456"/>
+        <w:spacing w:after="204"/>
+        <w:ind w:left="1" w:firstLine="0"/>
+        <w:rPr>
+          <w:rFonts w:ascii="Times New Roman" w:hAnsi="Times New Roman" w:cs="Times New Roman"/>
+        </w:rPr>
+      </w:pPr>
+      <w:r>
+        <w:rPr>
+          <w:rFonts w:ascii="Times New Roman" w:hAnsi="Times New Roman" w:cs="Times New Roman"/>
+        </w:rPr>
+        <w:t xml:space="preserve">Fig. 8: Simulated phase current </w:t>
+      </w:r>
+      <w:proofErr w:type="spellStart"/>
+      <w:r>
+        <w:rPr>
+          <w:rFonts w:ascii="Times New Roman" w:eastAsia="Cambria" w:hAnsi="Times New Roman" w:cs="Times New Roman"/>
+          <w:i/>
+        </w:rPr>
+        <w:t>i</w:t>
+      </w:r>
+      <w:r>
+        <w:rPr>
+          <w:rFonts w:ascii="Times New Roman" w:eastAsia="Cambria" w:hAnsi="Times New Roman" w:cs="Times New Roman"/>
+          <w:i/>
+          <w:vertAlign w:val="subscript"/>
+        </w:rPr>
+        <w:t>a</w:t>
+      </w:r>
+      <w:proofErr w:type="spellEnd"/>
+      <w:r>
+        <w:rPr>
+          <w:rFonts w:ascii="Times New Roman" w:hAnsi="Times New Roman" w:cs="Times New Roman"/>
+        </w:rPr>
+        <w:t xml:space="preserve">, </w:t>
+      </w:r>
+      <w:r>
+        <w:rPr>
+          <w:rFonts w:ascii="Times New Roman" w:hAnsi="Times New Roman" w:cs="Times New Roman"/>
+          <w:i/>
+          <w:iCs/>
+        </w:rPr>
+        <w:t>d</w:t>
+      </w:r>
+      <w:r>
+        <w:rPr>
+          <w:rFonts w:ascii="Times New Roman" w:hAnsi="Times New Roman" w:cs="Times New Roman"/>
+        </w:rPr>
+        <w:t xml:space="preserve">-axis current </w:t>
+      </w:r>
+      <w:r>
+        <w:rPr>
+          <w:rFonts w:ascii="Times New Roman" w:eastAsia="Cambria" w:hAnsi="Times New Roman" w:cs="Times New Roman"/>
+          <w:i/>
+        </w:rPr>
+        <w:t>i</w:t>
+      </w:r>
+      <w:r>
+        <w:rPr>
+          <w:rFonts w:ascii="Times New Roman" w:eastAsia="Cambria" w:hAnsi="Times New Roman" w:cs="Times New Roman"/>
+          <w:i/>
+          <w:vertAlign w:val="subscript"/>
+        </w:rPr>
+        <w:t>d</w:t>
+      </w:r>
+      <w:r>
+        <w:rPr>
+          <w:rFonts w:ascii="Times New Roman" w:hAnsi="Times New Roman" w:cs="Times New Roman"/>
+        </w:rPr>
+        <w:t xml:space="preserve">, and time averaged d-axis current </w:t>
+      </w:r>
+      <w:r>
+        <w:rPr>
+          <w:rFonts w:ascii="Times New Roman" w:eastAsia="Cambria" w:hAnsi="Times New Roman" w:cs="Times New Roman"/>
+          <w:i/>
+          <w:sz w:val="31"/>
+          <w:vertAlign w:val="superscript"/>
+        </w:rPr>
+        <w:t>i</w:t>
+      </w:r>
+      <w:r>
+        <w:rPr>
+          <w:rFonts w:ascii="Times New Roman" w:eastAsia="Cambria" w:hAnsi="Times New Roman" w:cs="Times New Roman"/>
+          <w:i/>
+          <w:vertAlign w:val="subscript"/>
+        </w:rPr>
+        <w:t>d</w:t>
+      </w:r>
+      <w:r>
+        <w:rPr>
+          <w:rFonts w:ascii="Times New Roman" w:eastAsia="Cambria" w:hAnsi="Times New Roman" w:cs="Times New Roman"/>
+          <w:sz w:val="14"/>
+        </w:rPr>
+        <w:t xml:space="preserve">¯ </w:t>
+      </w:r>
+      <w:r>
+        <w:rPr>
+          <w:rFonts w:ascii="Times New Roman" w:hAnsi="Times New Roman" w:cs="Times New Roman"/>
+        </w:rPr>
+        <w:t>for (a) Filter, (b) MTPA.</w:t>
+      </w:r>
+    </w:p>
+    <w:p>
+      <w:pPr>
         <w:ind w:left="1"/>
         <w:rPr>
           <w:rFonts w:ascii="Times New Roman" w:hAnsi="Times New Roman" w:cs="Times New Roman"/>
@@ -17718,13 +17778,75 @@
         <w:rPr>
           <w:rFonts w:ascii="Times New Roman" w:hAnsi="Times New Roman" w:cs="Times New Roman"/>
         </w:rPr>
-        <w:t>Fig</w:t>
-      </w:r>
-      <w:r>
-        <w:rPr>
-          <w:rFonts w:ascii="Times New Roman" w:hAnsi="Times New Roman" w:cs="Times New Roman"/>
-        </w:rPr>
-        <w:t>. 9: Alignment of the fundamental phase current and back</w:t>
+        <w:t xml:space="preserve">Since the </w:t>
+      </w:r>
+      <w:r>
+        <w:rPr>
+          <w:rFonts w:ascii="Times New Roman" w:eastAsia="Cambria" w:hAnsi="Times New Roman" w:cs="Times New Roman"/>
+        </w:rPr>
+        <w:t>¯</w:t>
+      </w:r>
+      <w:r>
+        <w:rPr>
+          <w:rFonts w:ascii="Times New Roman" w:eastAsia="Cambria" w:hAnsi="Times New Roman" w:cs="Times New Roman"/>
+          <w:i/>
+        </w:rPr>
+        <w:t>i</w:t>
+      </w:r>
+      <w:r>
+        <w:rPr>
+          <w:rFonts w:ascii="Times New Roman" w:eastAsia="Cambria" w:hAnsi="Times New Roman" w:cs="Times New Roman"/>
+          <w:i/>
+          <w:vertAlign w:val="subscript"/>
+        </w:rPr>
+        <w:t xml:space="preserve">d </w:t>
+      </w:r>
+      <w:r>
+        <w:rPr>
+          <w:rFonts w:ascii="Times New Roman" w:hAnsi="Times New Roman" w:cs="Times New Roman"/>
+        </w:rPr>
+        <w:t xml:space="preserve">is now stable, it is now suitable for MTPA control. Note that after the MTPA is activated, the PI controller quickly drives </w:t>
+      </w:r>
+      <w:r>
+        <w:rPr>
+          <w:rFonts w:ascii="Times New Roman" w:eastAsia="Cambria" w:hAnsi="Times New Roman" w:cs="Times New Roman"/>
+        </w:rPr>
+        <w:t>¯</w:t>
+      </w:r>
+      <w:r>
+        <w:rPr>
+          <w:rFonts w:ascii="Times New Roman" w:eastAsia="Cambria" w:hAnsi="Times New Roman" w:cs="Times New Roman"/>
+          <w:i/>
+        </w:rPr>
+        <w:t>i</w:t>
+      </w:r>
+      <w:r>
+        <w:rPr>
+          <w:rFonts w:ascii="Times New Roman" w:eastAsia="Cambria" w:hAnsi="Times New Roman" w:cs="Times New Roman"/>
+          <w:i/>
+          <w:vertAlign w:val="subscript"/>
+        </w:rPr>
+        <w:t xml:space="preserve">d </w:t>
+      </w:r>
+      <w:r>
+        <w:rPr>
+          <w:rFonts w:ascii="Times New Roman" w:hAnsi="Times New Roman" w:cs="Times New Roman"/>
+        </w:rPr>
+        <w:t>to zero, achieving MTPA operation. From Section III we can verify the effectiveness of the MTPA by observing the alignment of phase currents and back-EMF.</w:t>
+      </w:r>
+    </w:p>
+    <w:p>
+      <w:pPr>
+        <w:ind w:left="1" w:firstLine="0"/>
+        <w:rPr>
+          <w:rFonts w:ascii="Times New Roman" w:hAnsi="Times New Roman" w:cs="Times New Roman"/>
+        </w:rPr>
+      </w:pPr>
+      <w:r>
+        <w:rPr>
+          <w:rFonts w:ascii="Times New Roman" w:hAnsi="Times New Roman" w:cs="Times New Roman"/>
+        </w:rPr>
+        <w:t>Figure 9 compares the uncompensated case (a), the LUT</w:t>
       </w:r>
       <w:r>
         <w:rPr>
@@ -17736,8 +17858,22 @@
         <w:rPr>
           <w:rFonts w:ascii="Times New Roman" w:hAnsi="Times New Roman" w:cs="Times New Roman"/>
         </w:rPr>
-        <w:t>EMF: (a) uncompensated; (b) LUT only; (c) LUT + MTPA controller.</w:t>
-      </w:r>
+        <w:t xml:space="preserve">only case (b), and the combined Method (c). The uncompensated waveforms show significant distortion and phase lag. The filter balances the switching intervals, but the phase lag persists. Finally, combining the LUT with MTPA (c), the controller achieves both balanced intervals and aligns </w:t>
+      </w:r>
+      <w:r>
+        <w:rPr>
+          <w:rFonts w:ascii="Times New Roman" w:hAnsi="Times New Roman" w:cs="Times New Roman"/>
+        </w:rPr>
+        <w:t>fundamental phase current and back-EMF and we achieve MTPA operation.</w:t>
+      </w:r>
+    </w:p>
+    <w:p>
+      <w:pPr>
+        <w:ind w:left="1" w:firstLine="0"/>
+        <w:rPr>
+          <w:rFonts w:ascii="Times New Roman" w:hAnsi="Times New Roman" w:cs="Times New Roman"/>
+        </w:rPr>
+      </w:pPr>
     </w:p>
     <w:p>
       <w:pPr>
@@ -17754,10 +17890,10 @@
           <w:noProof/>
         </w:rPr>
         <w:drawing>
-          <wp:inline distT="0" distB="0" distL="0" distR="0" wp14:anchorId="6B3FBD80" wp14:editId="4B23DAFA">
-            <wp:extent cx="2697373" cy="2247900"/>
-            <wp:effectExtent l="0" t="0" r="8255" b="0"/>
-            <wp:docPr id="1840127074" name="Picture 129"/>
+          <wp:inline distT="0" distB="0" distL="0" distR="0" wp14:anchorId="18189DE7" wp14:editId="382BD767">
+            <wp:extent cx="2382225" cy="2977662"/>
+            <wp:effectExtent l="0" t="0" r="0" b="0"/>
+            <wp:docPr id="577012876" name="Picture 128"/>
             <wp:cNvGraphicFramePr>
               <a:graphicFrameLocks xmlns:a="http://schemas.openxmlformats.org/drawingml/2006/main" noChangeAspect="1"/>
             </wp:cNvGraphicFramePr>
@@ -17765,7 +17901,7 @@
               <a:graphicData uri="http://schemas.openxmlformats.org/drawingml/2006/picture">
                 <pic:pic xmlns:pic="http://schemas.openxmlformats.org/drawingml/2006/picture">
                   <pic:nvPicPr>
-                    <pic:cNvPr id="1840127074" name="Picture 1840127074"/>
+                    <pic:cNvPr id="577012876" name="Picture 577012876"/>
                     <pic:cNvPicPr/>
                   </pic:nvPicPr>
                   <pic:blipFill>
@@ -17783,7 +17919,7 @@
                   <pic:spPr>
                     <a:xfrm>
                       <a:off x="0" y="0"/>
-                      <a:ext cx="2699874" cy="2249985"/>
+                      <a:ext cx="2389818" cy="2987153"/>
                     </a:xfrm>
                     <a:prstGeom prst="rect">
                       <a:avLst/>
@@ -17808,31 +17944,26 @@
         <w:rPr>
           <w:rFonts w:ascii="Times New Roman" w:hAnsi="Times New Roman" w:cs="Times New Roman"/>
         </w:rPr>
-        <w:t xml:space="preserve">Fig. </w:t>
-      </w:r>
-      <w:r>
-        <w:rPr>
-          <w:rFonts w:ascii="Times New Roman" w:hAnsi="Times New Roman" w:cs="Times New Roman"/>
-        </w:rPr>
-        <w:t>10</w:t>
-      </w:r>
-      <w:r>
-        <w:rPr>
-          <w:rFonts w:ascii="Times New Roman" w:hAnsi="Times New Roman" w:cs="Times New Roman"/>
-        </w:rPr>
-        <w:t xml:space="preserve">: </w:t>
-      </w:r>
-      <w:r>
-        <w:rPr>
-          <w:rFonts w:ascii="Times New Roman" w:hAnsi="Times New Roman" w:cs="Times New Roman"/>
-        </w:rPr>
-        <w:t>Comparison of Torque Generation Efficiency</w:t>
+        <w:t>Fig. 9: Alignment of the fundamental phase current and back</w:t>
+      </w:r>
+      <w:r>
+        <w:rPr>
+          <w:rFonts w:ascii="Times New Roman" w:hAnsi="Times New Roman" w:cs="Times New Roman"/>
+        </w:rPr>
+        <w:t xml:space="preserve"> </w:t>
+      </w:r>
+      <w:r>
+        <w:rPr>
+          <w:rFonts w:ascii="Times New Roman" w:hAnsi="Times New Roman" w:cs="Times New Roman"/>
+        </w:rPr>
+        <w:t>EMF: (a) uncompensated; (b) LUT only; (c) LUT + MTPA controller.</w:t>
       </w:r>
     </w:p>
     <w:p>
       <w:pPr>
         <w:spacing w:after="456"/>
         <w:ind w:left="1"/>
+        <w:jc w:val="center"/>
         <w:rPr>
           <w:rFonts w:ascii="Times New Roman" w:hAnsi="Times New Roman" w:cs="Times New Roman"/>
         </w:rPr>
@@ -17840,207 +17971,13 @@
       <w:r>
         <w:rPr>
           <w:rFonts w:ascii="Times New Roman" w:hAnsi="Times New Roman" w:cs="Times New Roman"/>
-        </w:rPr>
-        <w:t>Figure 10 presents the steady-state performance comparison in terms of torque generation efficiency, defined as the ratio of average torque to RMS phase current (</w:t>
-      </w:r>
-      <w:r>
-        <w:rPr>
-          <w:rFonts w:ascii="Times New Roman" w:eastAsia="Cambria" w:hAnsi="Times New Roman" w:cs="Times New Roman"/>
-          <w:i/>
-        </w:rPr>
-        <w:t>K</w:t>
-      </w:r>
-      <w:r>
-        <w:rPr>
-          <w:rFonts w:ascii="Times New Roman" w:eastAsia="Cambria" w:hAnsi="Times New Roman" w:cs="Times New Roman"/>
-          <w:i/>
-          <w:vertAlign w:val="subscript"/>
-        </w:rPr>
-        <w:t xml:space="preserve">t </w:t>
-      </w:r>
-      <w:r>
-        <w:rPr>
-          <w:rFonts w:ascii="Times New Roman" w:eastAsia="Cambria" w:hAnsi="Times New Roman" w:cs="Times New Roman"/>
-        </w:rPr>
-        <w:t xml:space="preserve">= </w:t>
-      </w:r>
-      <w:proofErr w:type="spellStart"/>
-      <w:r>
-        <w:rPr>
-          <w:rFonts w:ascii="Times New Roman" w:eastAsia="Cambria" w:hAnsi="Times New Roman" w:cs="Times New Roman"/>
-          <w:i/>
-        </w:rPr>
-        <w:t>T</w:t>
-      </w:r>
-      <w:r>
-        <w:rPr>
-          <w:rFonts w:ascii="Times New Roman" w:eastAsia="Cambria" w:hAnsi="Times New Roman" w:cs="Times New Roman"/>
-          <w:sz w:val="31"/>
-          <w:vertAlign w:val="superscript"/>
-        </w:rPr>
-        <w:t>¯</w:t>
-      </w:r>
-      <w:r>
-        <w:rPr>
-          <w:rFonts w:ascii="Times New Roman" w:eastAsia="Cambria" w:hAnsi="Times New Roman" w:cs="Times New Roman"/>
-          <w:i/>
-          <w:vertAlign w:val="subscript"/>
-        </w:rPr>
-        <w:t>e</w:t>
-      </w:r>
-      <w:proofErr w:type="spellEnd"/>
-      <w:r>
-        <w:rPr>
-          <w:rFonts w:ascii="Times New Roman" w:eastAsia="Cambria" w:hAnsi="Times New Roman" w:cs="Times New Roman"/>
-          <w:i/>
-        </w:rPr>
-        <w:t>/</w:t>
-      </w:r>
-      <w:proofErr w:type="spellStart"/>
-      <w:r>
-        <w:rPr>
-          <w:rFonts w:ascii="Times New Roman" w:eastAsia="Cambria" w:hAnsi="Times New Roman" w:cs="Times New Roman"/>
-          <w:i/>
-        </w:rPr>
-        <w:t>I</w:t>
-      </w:r>
-      <w:r>
-        <w:rPr>
-          <w:rFonts w:ascii="Times New Roman" w:eastAsia="Cambria" w:hAnsi="Times New Roman" w:cs="Times New Roman"/>
-          <w:i/>
-          <w:vertAlign w:val="subscript"/>
-        </w:rPr>
-        <w:t>rms</w:t>
-      </w:r>
-      <w:proofErr w:type="spellEnd"/>
-      <w:r>
-        <w:rPr>
-          <w:rFonts w:ascii="Times New Roman" w:hAnsi="Times New Roman" w:cs="Times New Roman"/>
-        </w:rPr>
-        <w:t>). The uncompensated case exhibits the lowest efficiency due to significant phase misalignment. The filter-only approach improves commutation symmetry but introduces delays that prevent optimal torque production. The proposed combined method (LUT + MTPA) demonstrates the highest torque-</w:t>
-      </w:r>
-      <w:proofErr w:type="spellStart"/>
-      <w:r>
-        <w:rPr>
-          <w:rFonts w:ascii="Times New Roman" w:hAnsi="Times New Roman" w:cs="Times New Roman"/>
-        </w:rPr>
-        <w:t>perampere</w:t>
-      </w:r>
-      <w:proofErr w:type="spellEnd"/>
-      <w:r>
-        <w:rPr>
-          <w:rFonts w:ascii="Times New Roman" w:hAnsi="Times New Roman" w:cs="Times New Roman"/>
-        </w:rPr>
-        <w:t xml:space="preserve"> ratio, confirming that the algorithm successfully compensates for both Hall sensor placement errors and inductive phase lag, thereby recovering the optimal operating point.</w:t>
-      </w:r>
-    </w:p>
-    <w:p>
-      <w:pPr>
-        <w:pStyle w:val="Heading2"/>
-        <w:spacing w:after="80"/>
-        <w:ind w:left="11"/>
-        <w:rPr>
-          <w:rFonts w:ascii="Times New Roman" w:hAnsi="Times New Roman" w:cs="Times New Roman"/>
-        </w:rPr>
-      </w:pPr>
-      <w:r>
-        <w:rPr>
-          <w:rFonts w:ascii="Times New Roman" w:hAnsi="Times New Roman" w:cs="Times New Roman"/>
-        </w:rPr>
-        <w:t>B. Transient Performance</w:t>
-      </w:r>
-    </w:p>
-    <w:p>
-      <w:pPr>
-        <w:ind w:left="1"/>
-        <w:rPr>
-          <w:rFonts w:ascii="Times New Roman" w:hAnsi="Times New Roman" w:cs="Times New Roman"/>
-        </w:rPr>
-      </w:pPr>
-      <w:r>
-        <w:rPr>
-          <w:rFonts w:ascii="Times New Roman" w:hAnsi="Times New Roman" w:cs="Times New Roman"/>
-        </w:rPr>
-        <w:t xml:space="preserve">Figure 11 illustrates the speed response of the motor when applying the filter from startup. As shown, the proposed LUT correction achieves a response time comparable to the ideal sensor placement and the Hall intervals are corrected from startup. In contrast, the 3-step and 6-step averaging filters due to their </w:t>
-      </w:r>
-      <w:r>
-        <w:rPr>
-          <w:rFonts w:ascii="Times New Roman" w:hAnsi="Times New Roman" w:cs="Times New Roman"/>
-        </w:rPr>
-        <w:t>memory-based</w:t>
-      </w:r>
-      <w:r>
-        <w:rPr>
-          <w:rFonts w:ascii="Times New Roman" w:hAnsi="Times New Roman" w:cs="Times New Roman"/>
-        </w:rPr>
-        <w:t xml:space="preserve"> nature, </w:t>
-      </w:r>
-      <w:proofErr w:type="gramStart"/>
-      <w:r>
-        <w:rPr>
-          <w:rFonts w:ascii="Times New Roman" w:hAnsi="Times New Roman" w:cs="Times New Roman"/>
-        </w:rPr>
-        <w:t>was not able to</w:t>
-      </w:r>
-      <w:proofErr w:type="gramEnd"/>
-      <w:r>
-        <w:rPr>
-          <w:rFonts w:ascii="Times New Roman" w:hAnsi="Times New Roman" w:cs="Times New Roman"/>
-        </w:rPr>
-        <w:t xml:space="preserve"> be properly initialized from startup. Filter based </w:t>
-      </w:r>
-      <w:r>
-        <w:rPr>
-          <w:rFonts w:ascii="Times New Roman" w:hAnsi="Times New Roman" w:cs="Times New Roman"/>
-        </w:rPr>
-        <w:t>approaches need</w:t>
-      </w:r>
-      <w:r>
-        <w:rPr>
-          <w:rFonts w:ascii="Times New Roman" w:hAnsi="Times New Roman" w:cs="Times New Roman"/>
-        </w:rPr>
-        <w:t xml:space="preserve"> to wait for the motor to reach steady state before they can be activated, </w:t>
-      </w:r>
-      <w:r>
-        <w:rPr>
-          <w:rFonts w:ascii="Times New Roman" w:hAnsi="Times New Roman" w:cs="Times New Roman"/>
-        </w:rPr>
-        <w:t>whereas</w:t>
-      </w:r>
-      <w:r>
-        <w:rPr>
-          <w:rFonts w:ascii="Times New Roman" w:hAnsi="Times New Roman" w:cs="Times New Roman"/>
-        </w:rPr>
-        <w:t xml:space="preserve"> LUT approach can be used immediately</w:t>
-      </w:r>
-    </w:p>
-    <w:p>
-      <w:pPr>
-        <w:ind w:left="1"/>
-        <w:rPr>
-          <w:rFonts w:ascii="Times New Roman" w:hAnsi="Times New Roman" w:cs="Times New Roman"/>
-        </w:rPr>
-      </w:pPr>
-    </w:p>
-    <w:p>
-      <w:pPr>
-        <w:spacing w:after="152" w:line="259" w:lineRule="auto"/>
-        <w:ind w:left="15" w:firstLine="0"/>
-        <w:jc w:val="left"/>
-        <w:rPr>
-          <w:rFonts w:ascii="Times New Roman" w:hAnsi="Times New Roman" w:cs="Times New Roman"/>
-        </w:rPr>
-      </w:pPr>
-      <w:r>
-        <w:rPr>
-          <w:rFonts w:ascii="Times New Roman" w:hAnsi="Times New Roman" w:cs="Times New Roman"/>
           <w:noProof/>
         </w:rPr>
         <w:drawing>
-          <wp:inline distT="0" distB="0" distL="0" distR="0" wp14:anchorId="3B284D91" wp14:editId="218A2115">
-            <wp:extent cx="3193415" cy="2280920"/>
-            <wp:effectExtent l="0" t="0" r="6985" b="5080"/>
-            <wp:docPr id="1297241171" name="Picture 130"/>
+          <wp:inline distT="0" distB="0" distL="0" distR="0" wp14:anchorId="6B3FBD80" wp14:editId="4456273B">
+            <wp:extent cx="2440647" cy="2033954"/>
+            <wp:effectExtent l="0" t="0" r="0" b="4445"/>
+            <wp:docPr id="1840127074" name="Picture 129"/>
             <wp:cNvGraphicFramePr>
               <a:graphicFrameLocks xmlns:a="http://schemas.openxmlformats.org/drawingml/2006/main" noChangeAspect="1"/>
             </wp:cNvGraphicFramePr>
@@ -18048,7 +17985,7 @@
               <a:graphicData uri="http://schemas.openxmlformats.org/drawingml/2006/picture">
                 <pic:pic xmlns:pic="http://schemas.openxmlformats.org/drawingml/2006/picture">
                   <pic:nvPicPr>
-                    <pic:cNvPr id="1297241171" name="Picture 1297241171"/>
+                    <pic:cNvPr id="1840127074" name="Picture 1840127074"/>
                     <pic:cNvPicPr/>
                   </pic:nvPicPr>
                   <pic:blipFill>
@@ -18066,7 +18003,7 @@
                   <pic:spPr>
                     <a:xfrm>
                       <a:off x="0" y="0"/>
-                      <a:ext cx="3193415" cy="2280920"/>
+                      <a:ext cx="2445773" cy="2038226"/>
                     </a:xfrm>
                     <a:prstGeom prst="rect">
                       <a:avLst/>
@@ -18081,8 +18018,8 @@
     </w:p>
     <w:p>
       <w:pPr>
-        <w:spacing w:after="198"/>
-        <w:ind w:left="1" w:firstLine="0"/>
+        <w:spacing w:after="456"/>
+        <w:ind w:left="1"/>
         <w:rPr>
           <w:rFonts w:ascii="Times New Roman" w:hAnsi="Times New Roman" w:cs="Times New Roman"/>
         </w:rPr>
@@ -18091,7 +18028,275 @@
         <w:rPr>
           <w:rFonts w:ascii="Times New Roman" w:hAnsi="Times New Roman" w:cs="Times New Roman"/>
         </w:rPr>
-        <w:t>Fig. 11: Simulated speed response step increase. (a) with ideal Hall sensor placement; (b) Comparison of averaging filters vs. proposed LUT correction. The LUT method achieves faster convergence.</w:t>
+        <w:t xml:space="preserve">Fig. </w:t>
+      </w:r>
+      <w:r>
+        <w:rPr>
+          <w:rFonts w:ascii="Times New Roman" w:hAnsi="Times New Roman" w:cs="Times New Roman"/>
+        </w:rPr>
+        <w:t>10</w:t>
+      </w:r>
+      <w:r>
+        <w:rPr>
+          <w:rFonts w:ascii="Times New Roman" w:hAnsi="Times New Roman" w:cs="Times New Roman"/>
+        </w:rPr>
+        <w:t xml:space="preserve">: </w:t>
+      </w:r>
+      <w:r>
+        <w:rPr>
+          <w:rFonts w:ascii="Times New Roman" w:hAnsi="Times New Roman" w:cs="Times New Roman"/>
+        </w:rPr>
+        <w:t>Comparison of Torque Generation Efficiency</w:t>
+      </w:r>
+    </w:p>
+    <w:p>
+      <w:pPr>
+        <w:spacing w:after="456"/>
+        <w:ind w:left="1"/>
+        <w:rPr>
+          <w:rFonts w:ascii="Times New Roman" w:hAnsi="Times New Roman" w:cs="Times New Roman"/>
+        </w:rPr>
+      </w:pPr>
+      <w:r>
+        <w:rPr>
+          <w:rFonts w:ascii="Times New Roman" w:hAnsi="Times New Roman" w:cs="Times New Roman"/>
+        </w:rPr>
+        <w:t>Figure 10 presents the steady-state performance comparison in terms of torque generation efficiency, defined as the ratio of average torque to RMS phase current (</w:t>
+      </w:r>
+      <w:r>
+        <w:rPr>
+          <w:rFonts w:ascii="Times New Roman" w:eastAsia="Cambria" w:hAnsi="Times New Roman" w:cs="Times New Roman"/>
+          <w:i/>
+        </w:rPr>
+        <w:t>K</w:t>
+      </w:r>
+      <w:r>
+        <w:rPr>
+          <w:rFonts w:ascii="Times New Roman" w:eastAsia="Cambria" w:hAnsi="Times New Roman" w:cs="Times New Roman"/>
+          <w:i/>
+          <w:vertAlign w:val="subscript"/>
+        </w:rPr>
+        <w:t xml:space="preserve">t </w:t>
+      </w:r>
+      <w:r>
+        <w:rPr>
+          <w:rFonts w:ascii="Times New Roman" w:eastAsia="Cambria" w:hAnsi="Times New Roman" w:cs="Times New Roman"/>
+        </w:rPr>
+        <w:t xml:space="preserve">= </w:t>
+      </w:r>
+      <w:proofErr w:type="spellStart"/>
+      <w:r>
+        <w:rPr>
+          <w:rFonts w:ascii="Times New Roman" w:eastAsia="Cambria" w:hAnsi="Times New Roman" w:cs="Times New Roman"/>
+          <w:i/>
+        </w:rPr>
+        <w:t>T</w:t>
+      </w:r>
+      <w:r>
+        <w:rPr>
+          <w:rFonts w:ascii="Times New Roman" w:eastAsia="Cambria" w:hAnsi="Times New Roman" w:cs="Times New Roman"/>
+          <w:sz w:val="31"/>
+          <w:vertAlign w:val="superscript"/>
+        </w:rPr>
+        <w:t>¯</w:t>
+      </w:r>
+      <w:r>
+        <w:rPr>
+          <w:rFonts w:ascii="Times New Roman" w:eastAsia="Cambria" w:hAnsi="Times New Roman" w:cs="Times New Roman"/>
+          <w:i/>
+          <w:vertAlign w:val="subscript"/>
+        </w:rPr>
+        <w:t>e</w:t>
+      </w:r>
+      <w:proofErr w:type="spellEnd"/>
+      <w:r>
+        <w:rPr>
+          <w:rFonts w:ascii="Times New Roman" w:eastAsia="Cambria" w:hAnsi="Times New Roman" w:cs="Times New Roman"/>
+          <w:i/>
+        </w:rPr>
+        <w:t>/</w:t>
+      </w:r>
+      <w:proofErr w:type="spellStart"/>
+      <w:r>
+        <w:rPr>
+          <w:rFonts w:ascii="Times New Roman" w:eastAsia="Cambria" w:hAnsi="Times New Roman" w:cs="Times New Roman"/>
+          <w:i/>
+        </w:rPr>
+        <w:t>I</w:t>
+      </w:r>
+      <w:r>
+        <w:rPr>
+          <w:rFonts w:ascii="Times New Roman" w:eastAsia="Cambria" w:hAnsi="Times New Roman" w:cs="Times New Roman"/>
+          <w:i/>
+          <w:vertAlign w:val="subscript"/>
+        </w:rPr>
+        <w:t>rms</w:t>
+      </w:r>
+      <w:proofErr w:type="spellEnd"/>
+      <w:r>
+        <w:rPr>
+          <w:rFonts w:ascii="Times New Roman" w:hAnsi="Times New Roman" w:cs="Times New Roman"/>
+        </w:rPr>
+        <w:t>). The uncompensated case exhibits the lowest efficiency due to significant phase misalignment. The filter-only approach improves commutation symmetry but introduces delays that prevent optimal torque production. The proposed combined method (LUT + MTPA) demonstrates the highest torque-</w:t>
+      </w:r>
+      <w:proofErr w:type="spellStart"/>
+      <w:r>
+        <w:rPr>
+          <w:rFonts w:ascii="Times New Roman" w:hAnsi="Times New Roman" w:cs="Times New Roman"/>
+        </w:rPr>
+        <w:t>perampere</w:t>
+      </w:r>
+      <w:proofErr w:type="spellEnd"/>
+      <w:r>
+        <w:rPr>
+          <w:rFonts w:ascii="Times New Roman" w:hAnsi="Times New Roman" w:cs="Times New Roman"/>
+        </w:rPr>
+        <w:t xml:space="preserve"> ratio, confirming that the algorithm successfully compensates for both Hall sensor placement errors and inductive phase lag, thereby recovering the optimal operating point.</w:t>
+      </w:r>
+    </w:p>
+    <w:p>
+      <w:pPr>
+        <w:pStyle w:val="Heading2"/>
+        <w:spacing w:after="80"/>
+        <w:ind w:left="11"/>
+        <w:rPr>
+          <w:rFonts w:ascii="Times New Roman" w:hAnsi="Times New Roman" w:cs="Times New Roman"/>
+        </w:rPr>
+      </w:pPr>
+      <w:r>
+        <w:rPr>
+          <w:rFonts w:ascii="Times New Roman" w:hAnsi="Times New Roman" w:cs="Times New Roman"/>
+        </w:rPr>
+        <w:t>B. Transient Performance</w:t>
+      </w:r>
+    </w:p>
+    <w:p>
+      <w:pPr>
+        <w:ind w:left="1"/>
+        <w:rPr>
+          <w:rFonts w:ascii="Times New Roman" w:hAnsi="Times New Roman" w:cs="Times New Roman"/>
+        </w:rPr>
+      </w:pPr>
+      <w:r>
+        <w:rPr>
+          <w:rFonts w:ascii="Times New Roman" w:hAnsi="Times New Roman" w:cs="Times New Roman"/>
+        </w:rPr>
+        <w:t xml:space="preserve">Figure 11 illustrates the speed response of the motor when applying the filter from startup. As shown, the proposed LUT correction achieves a response time comparable to the ideal sensor placement and the Hall intervals are corrected from startup. In contrast, the 3-step and 6-step averaging filters due to their </w:t>
+      </w:r>
+      <w:r>
+        <w:rPr>
+          <w:rFonts w:ascii="Times New Roman" w:hAnsi="Times New Roman" w:cs="Times New Roman"/>
+        </w:rPr>
+        <w:t>memory-based</w:t>
+      </w:r>
+      <w:r>
+        <w:rPr>
+          <w:rFonts w:ascii="Times New Roman" w:hAnsi="Times New Roman" w:cs="Times New Roman"/>
+        </w:rPr>
+        <w:t xml:space="preserve"> nature, </w:t>
+      </w:r>
+      <w:proofErr w:type="gramStart"/>
+      <w:r>
+        <w:rPr>
+          <w:rFonts w:ascii="Times New Roman" w:hAnsi="Times New Roman" w:cs="Times New Roman"/>
+        </w:rPr>
+        <w:t>was not able to</w:t>
+      </w:r>
+      <w:proofErr w:type="gramEnd"/>
+      <w:r>
+        <w:rPr>
+          <w:rFonts w:ascii="Times New Roman" w:hAnsi="Times New Roman" w:cs="Times New Roman"/>
+        </w:rPr>
+        <w:t xml:space="preserve"> be properly initialized from startup. Filter based </w:t>
+      </w:r>
+      <w:r>
+        <w:rPr>
+          <w:rFonts w:ascii="Times New Roman" w:hAnsi="Times New Roman" w:cs="Times New Roman"/>
+        </w:rPr>
+        <w:t>approaches need</w:t>
+      </w:r>
+      <w:r>
+        <w:rPr>
+          <w:rFonts w:ascii="Times New Roman" w:hAnsi="Times New Roman" w:cs="Times New Roman"/>
+        </w:rPr>
+        <w:t xml:space="preserve"> to wait for the motor to reach steady state before they can be activated, </w:t>
+      </w:r>
+      <w:r>
+        <w:rPr>
+          <w:rFonts w:ascii="Times New Roman" w:hAnsi="Times New Roman" w:cs="Times New Roman"/>
+        </w:rPr>
+        <w:t>whereas</w:t>
+      </w:r>
+      <w:r>
+        <w:rPr>
+          <w:rFonts w:ascii="Times New Roman" w:hAnsi="Times New Roman" w:cs="Times New Roman"/>
+        </w:rPr>
+        <w:t xml:space="preserve"> LUT approach can be used immediately</w:t>
+      </w:r>
+    </w:p>
+    <w:p>
+      <w:pPr>
+        <w:ind w:left="1"/>
+        <w:rPr>
+          <w:rFonts w:ascii="Times New Roman" w:hAnsi="Times New Roman" w:cs="Times New Roman"/>
+        </w:rPr>
+      </w:pPr>
+    </w:p>
+    <w:p>
+      <w:pPr>
+        <w:spacing w:after="152" w:line="259" w:lineRule="auto"/>
+        <w:ind w:left="15" w:firstLine="0"/>
+        <w:jc w:val="center"/>
+        <w:rPr>
+          <w:rFonts w:ascii="Times New Roman" w:hAnsi="Times New Roman" w:cs="Times New Roman"/>
+        </w:rPr>
+      </w:pPr>
+      <w:r>
+        <w:rPr>
+          <w:rFonts w:ascii="Times New Roman" w:hAnsi="Times New Roman" w:cs="Times New Roman"/>
+          <w:noProof/>
+        </w:rPr>
+        <w:drawing>
+          <wp:inline distT="0" distB="0" distL="0" distR="0" wp14:anchorId="3B284D91" wp14:editId="1F8E2A39">
+            <wp:extent cx="2514600" cy="1796071"/>
+            <wp:effectExtent l="0" t="0" r="0" b="0"/>
+            <wp:docPr id="1297241171" name="Picture 130"/>
+            <wp:cNvGraphicFramePr>
+              <a:graphicFrameLocks xmlns:a="http://schemas.openxmlformats.org/drawingml/2006/main" noChangeAspect="1"/>
+            </wp:cNvGraphicFramePr>
+            <a:graphic xmlns:a="http://schemas.openxmlformats.org/drawingml/2006/main">
+              <a:graphicData uri="http://schemas.openxmlformats.org/drawingml/2006/picture">
+                <pic:pic xmlns:pic="http://schemas.openxmlformats.org/drawingml/2006/picture">
+                  <pic:nvPicPr>
+                    <pic:cNvPr id="1297241171" name="Picture 1297241171"/>
+                    <pic:cNvPicPr/>
+                  </pic:nvPicPr>
+                  <pic:blipFill>
+                    <a:blip r:embed="rId40" cstate="print">
+                      <a:extLst>
+                        <a:ext uri="{28A0092B-C50C-407E-A947-70E740481C1C}">
+                          <a14:useLocalDpi xmlns:a14="http://schemas.microsoft.com/office/drawing/2010/main" val="0"/>
+                        </a:ext>
+                      </a:extLst>
+                    </a:blip>
+                    <a:stretch>
+                      <a:fillRect/>
+                    </a:stretch>
+                  </pic:blipFill>
+                  <pic:spPr>
+                    <a:xfrm>
+                      <a:off x="0" y="0"/>
+                      <a:ext cx="2516052" cy="1797108"/>
+                    </a:xfrm>
+                    <a:prstGeom prst="rect">
+                      <a:avLst/>
+                    </a:prstGeom>
+                  </pic:spPr>
+                </pic:pic>
+              </a:graphicData>
+            </a:graphic>
+          </wp:inline>
+        </w:drawing>
       </w:r>
     </w:p>
     <w:p>
@@ -18106,6 +18311,22 @@
         <w:rPr>
           <w:rFonts w:ascii="Times New Roman" w:hAnsi="Times New Roman" w:cs="Times New Roman"/>
         </w:rPr>
+        <w:lastRenderedPageBreak/>
+        <w:t>Fig. 11: Simulated speed response step increase. (a) with ideal Hall sensor placement; (b) Comparison of averaging filters vs. proposed LUT correction. The LUT method achieves faster convergence.</w:t>
+      </w:r>
+    </w:p>
+    <w:p>
+      <w:pPr>
+        <w:spacing w:after="198"/>
+        <w:ind w:left="1" w:firstLine="0"/>
+        <w:rPr>
+          <w:rFonts w:ascii="Times New Roman" w:hAnsi="Times New Roman" w:cs="Times New Roman"/>
+        </w:rPr>
+      </w:pPr>
+      <w:r>
+        <w:rPr>
+          <w:rFonts w:ascii="Times New Roman" w:hAnsi="Times New Roman" w:cs="Times New Roman"/>
+        </w:rPr>
         <w:t xml:space="preserve">Fig 12 is the simulation result when a load step from 0.1 Nm to 1 Nm is applied. The </w:t>
       </w:r>
       <w:proofErr w:type="gramStart"/>
@@ -18141,7 +18362,7 @@
       <w:pPr>
         <w:spacing w:after="152" w:line="259" w:lineRule="auto"/>
         <w:ind w:left="15" w:firstLine="0"/>
-        <w:jc w:val="left"/>
+        <w:jc w:val="center"/>
         <w:rPr>
           <w:rFonts w:ascii="Times New Roman" w:hAnsi="Times New Roman" w:cs="Times New Roman"/>
         </w:rPr>
@@ -18151,11 +18372,10 @@
           <w:rFonts w:ascii="Times New Roman" w:hAnsi="Times New Roman" w:cs="Times New Roman"/>
           <w:noProof/>
         </w:rPr>
-        <w:lastRenderedPageBreak/>
         <w:drawing>
-          <wp:inline distT="0" distB="0" distL="0" distR="0" wp14:anchorId="39EBA191" wp14:editId="3B920EFC">
-            <wp:extent cx="3188494" cy="2732995"/>
-            <wp:effectExtent l="0" t="0" r="0" b="0"/>
+          <wp:inline distT="0" distB="0" distL="0" distR="0" wp14:anchorId="39EBA191" wp14:editId="4BCC9337">
+            <wp:extent cx="2737339" cy="2250831"/>
+            <wp:effectExtent l="0" t="0" r="6350" b="0"/>
             <wp:docPr id="2247" name="Picture 2247"/>
             <wp:cNvGraphicFramePr/>
             <a:graphic xmlns:a="http://schemas.openxmlformats.org/drawingml/2006/main">
@@ -18166,7 +18386,7 @@
                     <pic:cNvPicPr/>
                   </pic:nvPicPr>
                   <pic:blipFill>
-                    <a:blip r:embed="rId40"/>
+                    <a:blip r:embed="rId41"/>
                     <a:stretch>
                       <a:fillRect/>
                     </a:stretch>
@@ -18174,7 +18394,7 @@
                   <pic:spPr>
                     <a:xfrm>
                       <a:off x="0" y="0"/>
-                      <a:ext cx="3188494" cy="2732995"/>
+                      <a:ext cx="2739829" cy="2252879"/>
                     </a:xfrm>
                     <a:prstGeom prst="rect">
                       <a:avLst/>
@@ -18336,7 +18556,6 @@
         <w:tblCellMar>
           <w:top w:w="19" w:type="dxa"/>
           <w:left w:w="124" w:type="dxa"/>
-          <w:bottom w:w="0" w:type="dxa"/>
           <w:right w:w="115" w:type="dxa"/>
         </w:tblCellMar>
         <w:tblLook w:val="04A0" w:firstRow="1" w:lastRow="0" w:firstColumn="1" w:lastColumn="0" w:noHBand="0" w:noVBand="1"/>
@@ -19087,7 +19306,6 @@
         <w:tblCellMar>
           <w:top w:w="20" w:type="dxa"/>
           <w:left w:w="124" w:type="dxa"/>
-          <w:bottom w:w="0" w:type="dxa"/>
           <w:right w:w="115" w:type="dxa"/>
         </w:tblCellMar>
         <w:tblLook w:val="04A0" w:firstRow="1" w:lastRow="0" w:firstColumn="1" w:lastColumn="0" w:noHBand="0" w:noVBand="1"/>
@@ -20771,6 +20989,7 @@
   <w:style w:type="character" w:default="1" w:styleId="DefaultParagraphFont">
     <w:name w:val="Default Paragraph Font"/>
     <w:uiPriority w:val="1"/>
+    <w:semiHidden/>
     <w:unhideWhenUsed/>
   </w:style>
   <w:style w:type="table" w:default="1" w:styleId="TableNormal">
@@ -20889,6 +21108,25 @@
     <w:rsid w:val="001D5534"/>
     <w:rPr>
       <w:color w:val="666666"/>
+    </w:rPr>
+  </w:style>
+  <w:style w:type="paragraph" w:styleId="Caption">
+    <w:name w:val="caption"/>
+    <w:basedOn w:val="Normal"/>
+    <w:next w:val="Normal"/>
+    <w:uiPriority w:val="35"/>
+    <w:unhideWhenUsed/>
+    <w:qFormat/>
+    <w:rsid w:val="00D750F1"/>
+    <w:pPr>
+      <w:spacing w:after="200" w:line="240" w:lineRule="auto"/>
+    </w:pPr>
+    <w:rPr>
+      <w:i/>
+      <w:iCs/>
+      <w:color w:val="0E2841" w:themeColor="text2"/>
+      <w:sz w:val="18"/>
+      <w:szCs w:val="18"/>
     </w:rPr>
   </w:style>
 </w:styles>
@@ -21207,4 +21445,16 @@
     </a:ext>
   </a:extLst>
 </a:theme>
+</file>
+
+<file path=customXml/item1.xml><?xml version="1.0" encoding="utf-8"?>
+<b:Sources xmlns:b="http://schemas.openxmlformats.org/officeDocument/2006/bibliography" xmlns="http://schemas.openxmlformats.org/officeDocument/2006/bibliography" SelectedStyle="\APASixthEditionOfficeOnline.xsl" StyleName="APA" Version="6"/>
+</file>
+
+<file path=customXml/itemProps1.xml><?xml version="1.0" encoding="utf-8"?>
+<ds:datastoreItem xmlns:ds="http://schemas.openxmlformats.org/officeDocument/2006/customXml" ds:itemID="{7D1150D2-8620-4AB3-98D7-4FE101797A95}">
+  <ds:schemaRefs>
+    <ds:schemaRef ds:uri="http://schemas.openxmlformats.org/officeDocument/2006/bibliography"/>
+  </ds:schemaRefs>
+</ds:datastoreItem>
 </file>
</xml_diff>